<commit_message>
Adicionado a história do jogo e o cronograma do projeto
</commit_message>
<xml_diff>
--- a/GDD.docx
+++ b/GDD.docx
@@ -33,8 +33,6 @@
           <w:lang w:val="pt-BR"/>
         </w:rPr>
       </w:pPr>
-      <w:bookmarkStart w:id="0" w:name="_GoBack"/>
-      <w:bookmarkEnd w:id="0"/>
     </w:p>
     <w:p>
       <w:pPr>
@@ -97,33 +95,7 @@
           <w:sz w:val="56"/>
           <w:lang w:val="pt-BR"/>
         </w:rPr>
-        <w:t>JOGUINHO DE 2015</w:t>
-      </w:r>
-      <w:r>
-        <w:rPr>
-          <w:b/>
-          <w:sz w:val="56"/>
-          <w:lang w:val="pt-BR"/>
-        </w:rPr>
-        <w:t xml:space="preserve"> -</w:t>
-      </w:r>
-      <w:proofErr w:type="gramStart"/>
-      <w:r>
-        <w:rPr>
-          <w:b/>
-          <w:sz w:val="56"/>
-          <w:lang w:val="pt-BR"/>
-        </w:rPr>
-        <w:t xml:space="preserve">  </w:t>
-      </w:r>
-      <w:proofErr w:type="gramEnd"/>
-      <w:r>
-        <w:rPr>
-          <w:b/>
-          <w:sz w:val="56"/>
-          <w:lang w:val="pt-BR"/>
-        </w:rPr>
-        <w:t>TESTANDO O GIT</w:t>
+        <w:t>NOME DO JOGO – IMAGINE UM NOME</w:t>
       </w:r>
     </w:p>
     <w:p>
@@ -139,32 +111,7 @@
           <w:sz w:val="32"/>
           <w:lang w:val="pt-BR"/>
         </w:rPr>
-        <w:t xml:space="preserve">Game Design </w:t>
-      </w:r>
-      <w:proofErr w:type="spellStart"/>
-      <w:r>
-        <w:rPr>
-          <w:sz w:val="32"/>
-          <w:lang w:val="pt-BR"/>
-        </w:rPr>
-        <w:t>Document</w:t>
-      </w:r>
-      <w:proofErr w:type="spellEnd"/>
-    </w:p>
-    <w:p>
-      <w:pPr>
-        <w:jc w:val="center"/>
-        <w:rPr>
-          <w:sz w:val="32"/>
-          <w:lang w:val="pt-BR"/>
-        </w:rPr>
-      </w:pPr>
-      <w:r>
-        <w:rPr>
-          <w:sz w:val="32"/>
-          <w:lang w:val="pt-BR"/>
-        </w:rPr>
-        <w:t>Versão: 1.0</w:t>
+        <w:t>Game Design Document</w:t>
       </w:r>
     </w:p>
     <w:p>
@@ -176,6 +123,37 @@
           <w:lang w:val="pt-BR"/>
         </w:rPr>
       </w:pPr>
+      <w:r>
+        <w:rPr>
+          <w:sz w:val="32"/>
+          <w:lang w:val="pt-BR"/>
+        </w:rPr>
+        <w:t>Versão: 1.0</w:t>
+      </w:r>
+      <w:r>
+        <w:rPr>
+          <w:sz w:val="32"/>
+          <w:lang w:val="pt-BR"/>
+        </w:rPr>
+        <w:t xml:space="preserve"> – </w:t>
+      </w:r>
+      <w:r>
+        <w:rPr>
+          <w:sz w:val="32"/>
+          <w:lang w:val="pt-BR"/>
+        </w:rPr>
+        <w:t>26/02/2015</w:t>
+      </w:r>
+    </w:p>
+    <w:p>
+      <w:pPr>
+        <w:jc w:val="center"/>
+        <w:rPr>
+          <w:sz w:val="32"/>
+          <w:u w:val="single"/>
+          <w:lang w:val="pt-BR"/>
+        </w:rPr>
+      </w:pPr>
     </w:p>
     <w:p>
       <w:pPr>
@@ -206,6 +184,22 @@
     </w:p>
     <w:p>
       <w:pPr>
+        <w:ind w:left="1985"/>
+        <w:rPr>
+          <w:sz w:val="32"/>
+          <w:lang w:val="pt-BR"/>
+        </w:rPr>
+      </w:pPr>
+      <w:r>
+        <w:rPr>
+          <w:sz w:val="32"/>
+          <w:lang w:val="pt-BR"/>
+        </w:rPr>
+        <w:t>Israel Nascimento</w:t>
+      </w:r>
+    </w:p>
+    <w:p>
+      <w:pPr>
         <w:spacing w:after="0"/>
         <w:ind w:left="1985"/>
         <w:rPr>
@@ -213,13 +207,6 @@
           <w:lang w:val="pt-BR"/>
         </w:rPr>
       </w:pPr>
-      <w:r>
-        <w:rPr>
-          <w:sz w:val="32"/>
-          <w:lang w:val="pt-BR"/>
-        </w:rPr>
-        <w:t>Nome 1</w:t>
-      </w:r>
     </w:p>
     <w:p>
       <w:pPr>
@@ -230,13 +217,6 @@
           <w:lang w:val="pt-BR"/>
         </w:rPr>
       </w:pPr>
-      <w:r>
-        <w:rPr>
-          <w:sz w:val="32"/>
-          <w:lang w:val="pt-BR"/>
-        </w:rPr>
-        <w:t>Nome 2</w:t>
-      </w:r>
     </w:p>
     <w:p>
       <w:pPr>
@@ -244,75 +224,30 @@
         <w:ind w:left="1985"/>
         <w:rPr>
           <w:sz w:val="32"/>
-          <w:lang w:val="pt-BR"/>
-        </w:rPr>
-      </w:pPr>
-      <w:r>
+          <w:u w:val="single"/>
+          <w:lang w:val="pt-BR"/>
+        </w:rPr>
+      </w:pPr>
+    </w:p>
+    <w:p>
+      <w:pPr>
+        <w:rPr>
+          <w:sz w:val="48"/>
+          <w:lang w:val="pt-BR"/>
+        </w:rPr>
+      </w:pPr>
+    </w:p>
+    <w:p>
+      <w:pPr>
+        <w:tabs>
+          <w:tab w:val="left" w:pos="7672"/>
+        </w:tabs>
+        <w:jc w:val="center"/>
         <w:rPr>
           <w:sz w:val="32"/>
           <w:lang w:val="pt-BR"/>
         </w:rPr>
-        <w:t>Nome 3</w:t>
-      </w:r>
-    </w:p>
-    <w:p>
-      <w:pPr>
-        <w:spacing w:after="0"/>
-        <w:ind w:left="1985"/>
-        <w:rPr>
-          <w:sz w:val="32"/>
-          <w:lang w:val="pt-BR"/>
-        </w:rPr>
-      </w:pPr>
-      <w:r>
-        <w:rPr>
-          <w:sz w:val="32"/>
-          <w:lang w:val="pt-BR"/>
-        </w:rPr>
-        <w:t>Nome 4</w:t>
-      </w:r>
-    </w:p>
-    <w:p>
-      <w:pPr>
-        <w:rPr>
-          <w:sz w:val="48"/>
-          <w:lang w:val="pt-BR"/>
-        </w:rPr>
-      </w:pPr>
-    </w:p>
-    <w:p>
-      <w:pPr>
-        <w:spacing w:after="0"/>
-        <w:jc w:val="center"/>
-        <w:rPr>
-          <w:sz w:val="32"/>
-          <w:lang w:val="pt-BR"/>
-        </w:rPr>
-      </w:pPr>
-      <w:r>
-        <w:rPr>
-          <w:sz w:val="32"/>
-          <w:lang w:val="pt-BR"/>
-        </w:rPr>
-        <w:t xml:space="preserve">Rio de Janeiro, </w:t>
-      </w:r>
-    </w:p>
-    <w:p>
-      <w:pPr>
-        <w:spacing w:after="0"/>
-        <w:jc w:val="center"/>
-        <w:rPr>
-          <w:sz w:val="32"/>
-          <w:lang w:val="pt-BR"/>
-        </w:rPr>
-      </w:pPr>
-      <w:r>
-        <w:rPr>
-          <w:sz w:val="32"/>
-          <w:lang w:val="pt-BR"/>
-        </w:rPr>
-        <w:t>Março de 2014</w:t>
-      </w:r>
+      </w:pPr>
     </w:p>
     <w:p>
       <w:pPr>
@@ -375,6 +310,7 @@
             <w:rPr>
               <w:rFonts w:eastAsiaTheme="minorEastAsia"/>
               <w:noProof/>
+              <w:lang w:val="pt-BR" w:eastAsia="pt-BR"/>
             </w:rPr>
           </w:pPr>
           <w:r>
@@ -386,7 +322,7 @@
           <w:r>
             <w:fldChar w:fldCharType="separate"/>
           </w:r>
-          <w:hyperlink w:anchor="_Toc381728151" w:history="1">
+          <w:hyperlink w:anchor="_Toc412736932" w:history="1">
             <w:r>
               <w:rPr>
                 <w:rStyle w:val="Hyperlink"/>
@@ -400,6 +336,7 @@
               <w:rPr>
                 <w:rFonts w:eastAsiaTheme="minorEastAsia"/>
                 <w:noProof/>
+                <w:lang w:val="pt-BR" w:eastAsia="pt-BR"/>
               </w:rPr>
               <w:tab/>
             </w:r>
@@ -431,7 +368,7 @@
                 <w:noProof/>
                 <w:webHidden/>
               </w:rPr>
-              <w:instrText xml:space="preserve"> PAGEREF _Toc381728151 \h </w:instrText>
+              <w:instrText xml:space="preserve"> PAGEREF _Toc412736932 \h </w:instrText>
             </w:r>
             <w:r>
               <w:rPr>
@@ -472,9 +409,10 @@
             <w:rPr>
               <w:rFonts w:eastAsiaTheme="minorEastAsia"/>
               <w:noProof/>
+              <w:lang w:val="pt-BR" w:eastAsia="pt-BR"/>
             </w:rPr>
           </w:pPr>
-          <w:hyperlink w:anchor="_Toc381728152" w:history="1">
+          <w:hyperlink w:anchor="_Toc412736933" w:history="1">
             <w:r>
               <w:rPr>
                 <w:rStyle w:val="Hyperlink"/>
@@ -488,6 +426,7 @@
               <w:rPr>
                 <w:rFonts w:eastAsiaTheme="minorEastAsia"/>
                 <w:noProof/>
+                <w:lang w:val="pt-BR" w:eastAsia="pt-BR"/>
               </w:rPr>
               <w:tab/>
             </w:r>
@@ -519,7 +458,7 @@
                 <w:noProof/>
                 <w:webHidden/>
               </w:rPr>
-              <w:instrText xml:space="preserve"> PAGEREF _Toc381728152 \h </w:instrText>
+              <w:instrText xml:space="preserve"> PAGEREF _Toc412736933 \h </w:instrText>
             </w:r>
             <w:r>
               <w:rPr>
@@ -560,9 +499,10 @@
             <w:rPr>
               <w:rFonts w:eastAsiaTheme="minorEastAsia"/>
               <w:noProof/>
+              <w:lang w:val="pt-BR" w:eastAsia="pt-BR"/>
             </w:rPr>
           </w:pPr>
-          <w:hyperlink w:anchor="_Toc381728153" w:history="1">
+          <w:hyperlink w:anchor="_Toc412736934" w:history="1">
             <w:r>
               <w:rPr>
                 <w:rStyle w:val="Hyperlink"/>
@@ -576,6 +516,7 @@
               <w:rPr>
                 <w:rFonts w:eastAsiaTheme="minorEastAsia"/>
                 <w:noProof/>
+                <w:lang w:val="pt-BR" w:eastAsia="pt-BR"/>
               </w:rPr>
               <w:tab/>
             </w:r>
@@ -607,7 +548,7 @@
                 <w:noProof/>
                 <w:webHidden/>
               </w:rPr>
-              <w:instrText xml:space="preserve"> PAGEREF _Toc381728153 \h </w:instrText>
+              <w:instrText xml:space="preserve"> PAGEREF _Toc412736934 \h </w:instrText>
             </w:r>
             <w:r>
               <w:rPr>
@@ -648,9 +589,10 @@
             <w:rPr>
               <w:rFonts w:eastAsiaTheme="minorEastAsia"/>
               <w:noProof/>
+              <w:lang w:val="pt-BR" w:eastAsia="pt-BR"/>
             </w:rPr>
           </w:pPr>
-          <w:hyperlink w:anchor="_Toc381728154" w:history="1">
+          <w:hyperlink w:anchor="_Toc412736935" w:history="1">
             <w:r>
               <w:rPr>
                 <w:rStyle w:val="Hyperlink"/>
@@ -664,6 +606,7 @@
               <w:rPr>
                 <w:rFonts w:eastAsiaTheme="minorEastAsia"/>
                 <w:noProof/>
+                <w:lang w:val="pt-BR" w:eastAsia="pt-BR"/>
               </w:rPr>
               <w:tab/>
             </w:r>
@@ -695,7 +638,7 @@
                 <w:noProof/>
                 <w:webHidden/>
               </w:rPr>
-              <w:instrText xml:space="preserve"> PAGEREF _Toc381728154 \h </w:instrText>
+              <w:instrText xml:space="preserve"> PAGEREF _Toc412736935 \h </w:instrText>
             </w:r>
             <w:r>
               <w:rPr>
@@ -736,9 +679,10 @@
             <w:rPr>
               <w:rFonts w:eastAsiaTheme="minorEastAsia"/>
               <w:noProof/>
+              <w:lang w:val="pt-BR" w:eastAsia="pt-BR"/>
             </w:rPr>
           </w:pPr>
-          <w:hyperlink w:anchor="_Toc381728155" w:history="1">
+          <w:hyperlink w:anchor="_Toc412736936" w:history="1">
             <w:r>
               <w:rPr>
                 <w:rStyle w:val="Hyperlink"/>
@@ -752,6 +696,7 @@
               <w:rPr>
                 <w:rFonts w:eastAsiaTheme="minorEastAsia"/>
                 <w:noProof/>
+                <w:lang w:val="pt-BR" w:eastAsia="pt-BR"/>
               </w:rPr>
               <w:tab/>
             </w:r>
@@ -783,7 +728,7 @@
                 <w:noProof/>
                 <w:webHidden/>
               </w:rPr>
-              <w:instrText xml:space="preserve"> PAGEREF _Toc381728155 \h </w:instrText>
+              <w:instrText xml:space="preserve"> PAGEREF _Toc412736936 \h </w:instrText>
             </w:r>
             <w:r>
               <w:rPr>
@@ -824,9 +769,10 @@
             <w:rPr>
               <w:rFonts w:eastAsiaTheme="minorEastAsia"/>
               <w:noProof/>
+              <w:lang w:val="pt-BR" w:eastAsia="pt-BR"/>
             </w:rPr>
           </w:pPr>
-          <w:hyperlink w:anchor="_Toc381728156" w:history="1">
+          <w:hyperlink w:anchor="_Toc412736937" w:history="1">
             <w:r>
               <w:rPr>
                 <w:rStyle w:val="Hyperlink"/>
@@ -840,6 +786,7 @@
               <w:rPr>
                 <w:rFonts w:eastAsiaTheme="minorEastAsia"/>
                 <w:noProof/>
+                <w:lang w:val="pt-BR" w:eastAsia="pt-BR"/>
               </w:rPr>
               <w:tab/>
             </w:r>
@@ -871,7 +818,7 @@
                 <w:noProof/>
                 <w:webHidden/>
               </w:rPr>
-              <w:instrText xml:space="preserve"> PAGEREF _Toc381728156 \h </w:instrText>
+              <w:instrText xml:space="preserve"> PAGEREF _Toc412736937 \h </w:instrText>
             </w:r>
             <w:r>
               <w:rPr>
@@ -912,9 +859,10 @@
             <w:rPr>
               <w:rFonts w:eastAsiaTheme="minorEastAsia"/>
               <w:noProof/>
+              <w:lang w:val="pt-BR" w:eastAsia="pt-BR"/>
             </w:rPr>
           </w:pPr>
-          <w:hyperlink w:anchor="_Toc381728157" w:history="1">
+          <w:hyperlink w:anchor="_Toc412736938" w:history="1">
             <w:r>
               <w:rPr>
                 <w:rStyle w:val="Hyperlink"/>
@@ -928,6 +876,7 @@
               <w:rPr>
                 <w:rFonts w:eastAsiaTheme="minorEastAsia"/>
                 <w:noProof/>
+                <w:lang w:val="pt-BR" w:eastAsia="pt-BR"/>
               </w:rPr>
               <w:tab/>
             </w:r>
@@ -959,7 +908,7 @@
                 <w:noProof/>
                 <w:webHidden/>
               </w:rPr>
-              <w:instrText xml:space="preserve"> PAGEREF _Toc381728157 \h </w:instrText>
+              <w:instrText xml:space="preserve"> PAGEREF _Toc412736938 \h </w:instrText>
             </w:r>
             <w:r>
               <w:rPr>
@@ -1000,9 +949,10 @@
             <w:rPr>
               <w:rFonts w:eastAsiaTheme="minorEastAsia"/>
               <w:noProof/>
+              <w:lang w:val="pt-BR" w:eastAsia="pt-BR"/>
             </w:rPr>
           </w:pPr>
-          <w:hyperlink w:anchor="_Toc381728158" w:history="1">
+          <w:hyperlink w:anchor="_Toc412736939" w:history="1">
             <w:r>
               <w:rPr>
                 <w:rStyle w:val="Hyperlink"/>
@@ -1016,6 +966,7 @@
               <w:rPr>
                 <w:rFonts w:eastAsiaTheme="minorEastAsia"/>
                 <w:noProof/>
+                <w:lang w:val="pt-BR" w:eastAsia="pt-BR"/>
               </w:rPr>
               <w:tab/>
             </w:r>
@@ -1047,7 +998,7 @@
                 <w:noProof/>
                 <w:webHidden/>
               </w:rPr>
-              <w:instrText xml:space="preserve"> PAGEREF _Toc381728158 \h </w:instrText>
+              <w:instrText xml:space="preserve"> PAGEREF _Toc412736939 \h </w:instrText>
             </w:r>
             <w:r>
               <w:rPr>
@@ -1088,9 +1039,10 @@
             <w:rPr>
               <w:rFonts w:eastAsiaTheme="minorEastAsia"/>
               <w:noProof/>
+              <w:lang w:val="pt-BR" w:eastAsia="pt-BR"/>
             </w:rPr>
           </w:pPr>
-          <w:hyperlink w:anchor="_Toc381728159" w:history="1">
+          <w:hyperlink w:anchor="_Toc412736940" w:history="1">
             <w:r>
               <w:rPr>
                 <w:rStyle w:val="Hyperlink"/>
@@ -1104,6 +1056,7 @@
               <w:rPr>
                 <w:rFonts w:eastAsiaTheme="minorEastAsia"/>
                 <w:noProof/>
+                <w:lang w:val="pt-BR" w:eastAsia="pt-BR"/>
               </w:rPr>
               <w:tab/>
             </w:r>
@@ -1135,7 +1088,7 @@
                 <w:noProof/>
                 <w:webHidden/>
               </w:rPr>
-              <w:instrText xml:space="preserve"> PAGEREF _Toc381728159 \h </w:instrText>
+              <w:instrText xml:space="preserve"> PAGEREF _Toc412736940 \h </w:instrText>
             </w:r>
             <w:r>
               <w:rPr>
@@ -1176,9 +1129,10 @@
             <w:rPr>
               <w:rFonts w:eastAsiaTheme="minorEastAsia"/>
               <w:noProof/>
+              <w:lang w:val="pt-BR" w:eastAsia="pt-BR"/>
             </w:rPr>
           </w:pPr>
-          <w:hyperlink w:anchor="_Toc381728160" w:history="1">
+          <w:hyperlink w:anchor="_Toc412736941" w:history="1">
             <w:r>
               <w:rPr>
                 <w:rStyle w:val="Hyperlink"/>
@@ -1192,6 +1146,7 @@
               <w:rPr>
                 <w:rFonts w:eastAsiaTheme="minorEastAsia"/>
                 <w:noProof/>
+                <w:lang w:val="pt-BR" w:eastAsia="pt-BR"/>
               </w:rPr>
               <w:tab/>
             </w:r>
@@ -1223,7 +1178,7 @@
                 <w:noProof/>
                 <w:webHidden/>
               </w:rPr>
-              <w:instrText xml:space="preserve"> PAGEREF _Toc381728160 \h </w:instrText>
+              <w:instrText xml:space="preserve"> PAGEREF _Toc412736941 \h </w:instrText>
             </w:r>
             <w:r>
               <w:rPr>
@@ -1280,6 +1235,8 @@
         </w:rPr>
         <w:br w:type="page"/>
       </w:r>
+      <w:bookmarkStart w:id="0" w:name="_GoBack"/>
+      <w:bookmarkEnd w:id="0"/>
     </w:p>
     <w:p>
       <w:pPr>
@@ -1298,7 +1255,7 @@
           <w:lang w:val="pt-BR"/>
         </w:rPr>
       </w:pPr>
-      <w:bookmarkStart w:id="1" w:name="_Toc381728151"/>
+      <w:bookmarkStart w:id="1" w:name="_Toc412736932"/>
       <w:r>
         <w:rPr>
           <w:b/>
@@ -1318,43 +1275,208 @@
         </w:tabs>
         <w:ind w:left="360"/>
         <w:rPr>
-          <w:sz w:val="28"/>
-          <w:lang w:val="pt-BR"/>
-        </w:rPr>
-      </w:pPr>
-    </w:p>
-    <w:p>
-      <w:pPr>
-        <w:pStyle w:val="PargrafodaLista"/>
-        <w:tabs>
-          <w:tab w:val="left" w:pos="7672"/>
-        </w:tabs>
-        <w:ind w:left="0" w:firstLine="360"/>
-        <w:rPr>
-          <w:sz w:val="24"/>
-          <w:lang w:val="pt-BR"/>
-        </w:rPr>
-      </w:pPr>
-      <w:r>
-        <w:rPr>
-          <w:sz w:val="24"/>
-          <w:lang w:val="pt-BR"/>
-        </w:rPr>
-        <w:t xml:space="preserve">- Descrição detalhada </w:t>
-      </w:r>
-      <w:r>
-        <w:rPr>
-          <w:sz w:val="24"/>
-          <w:lang w:val="pt-BR"/>
-        </w:rPr>
-        <w:t xml:space="preserve">da história (lembre-se que toda história deve conter um </w:t>
-      </w:r>
-      <w:r>
-        <w:rPr>
-          <w:sz w:val="24"/>
-          <w:lang w:val="pt-BR"/>
-        </w:rPr>
-        <w:t>começo, meio e fim);</w:t>
+          <w:i/>
+          <w:sz w:val="18"/>
+          <w:szCs w:val="18"/>
+          <w:u w:val="single"/>
+          <w:lang w:val="pt-BR"/>
+        </w:rPr>
+      </w:pPr>
+      <w:r>
+        <w:rPr>
+          <w:i/>
+          <w:sz w:val="18"/>
+          <w:szCs w:val="18"/>
+          <w:u w:val="single"/>
+          <w:lang w:val="pt-BR"/>
+        </w:rPr>
+        <w:t>Descrição detalhada da história (lembre-se que toda história deve conter um começo, meio e fim);</w:t>
+      </w:r>
+    </w:p>
+    <w:p>
+      <w:pPr>
+        <w:pStyle w:val="PargrafodaLista"/>
+        <w:tabs>
+          <w:tab w:val="left" w:pos="7672"/>
+        </w:tabs>
+        <w:ind w:left="0" w:firstLine="360"/>
+        <w:rPr>
+          <w:sz w:val="24"/>
+          <w:lang w:val="pt-BR"/>
+        </w:rPr>
+      </w:pPr>
+    </w:p>
+    <w:p>
+      <w:pPr>
+        <w:pStyle w:val="PargrafodaLista"/>
+        <w:tabs>
+          <w:tab w:val="left" w:pos="7672"/>
+        </w:tabs>
+        <w:ind w:left="0" w:firstLine="360"/>
+        <w:rPr>
+          <w:sz w:val="24"/>
+          <w:lang w:val="pt-BR"/>
+        </w:rPr>
+      </w:pPr>
+      <w:r>
+        <w:rPr>
+          <w:sz w:val="24"/>
+          <w:lang w:val="pt-BR"/>
+        </w:rPr>
+        <w:t xml:space="preserve">Em um futuro não muito distante, o ser humano </w:t>
+      </w:r>
+      <w:r>
+        <w:rPr>
+          <w:sz w:val="24"/>
+          <w:lang w:val="pt-BR"/>
+        </w:rPr>
+        <w:t>descobre um novo planeta, sendo denominado K9999. Pouco tempo depois</w:t>
+      </w:r>
+      <w:r>
+        <w:rPr>
+          <w:sz w:val="24"/>
+          <w:lang w:val="pt-BR"/>
+        </w:rPr>
+        <w:t>,</w:t>
+      </w:r>
+      <w:r>
+        <w:rPr>
+          <w:sz w:val="24"/>
+          <w:lang w:val="pt-BR"/>
+        </w:rPr>
+        <w:t xml:space="preserve"> foi descoberto que em K9999 existe uma espécie de vida inteligente, que continha uma organização política, militar e científica exemplar, desenvolvendo coisas inimagináveis para os humanos. </w:t>
+      </w:r>
+    </w:p>
+    <w:p>
+      <w:pPr>
+        <w:pStyle w:val="PargrafodaLista"/>
+        <w:tabs>
+          <w:tab w:val="left" w:pos="7672"/>
+        </w:tabs>
+        <w:ind w:left="0" w:firstLine="360"/>
+        <w:rPr>
+          <w:sz w:val="24"/>
+          <w:lang w:val="pt-BR"/>
+        </w:rPr>
+      </w:pPr>
+      <w:r>
+        <w:rPr>
+          <w:sz w:val="24"/>
+          <w:lang w:val="pt-BR"/>
+        </w:rPr>
+        <w:t xml:space="preserve">Tentando estabelecer conexão com esse planeta, </w:t>
+      </w:r>
+      <w:r>
+        <w:rPr>
+          <w:sz w:val="24"/>
+          <w:lang w:val="pt-BR"/>
+        </w:rPr>
+        <w:t xml:space="preserve">uma organização espacial enviou uma mensagem </w:t>
+      </w:r>
+      <w:r>
+        <w:rPr>
+          <w:sz w:val="24"/>
+          <w:lang w:val="pt-BR"/>
+        </w:rPr>
+        <w:t>de</w:t>
+      </w:r>
+      <w:r>
+        <w:rPr>
+          <w:sz w:val="24"/>
+          <w:lang w:val="pt-BR"/>
+        </w:rPr>
+        <w:t xml:space="preserve"> um rádio para o </w:t>
+      </w:r>
+      <w:r>
+        <w:rPr>
+          <w:sz w:val="24"/>
+          <w:lang w:val="pt-BR"/>
+        </w:rPr>
+        <w:t>lá</w:t>
+      </w:r>
+      <w:r>
+        <w:rPr>
+          <w:sz w:val="24"/>
+          <w:lang w:val="pt-BR"/>
+        </w:rPr>
+        <w:t xml:space="preserve">. Um ano depois, a mensagem chega aos líderes políticos de K9999, e como tais líderes não entendem </w:t>
+      </w:r>
+      <w:r>
+        <w:rPr>
+          <w:sz w:val="24"/>
+          <w:lang w:val="pt-BR"/>
+        </w:rPr>
+        <w:t>a mensagem</w:t>
+      </w:r>
+      <w:r>
+        <w:rPr>
+          <w:sz w:val="24"/>
+          <w:lang w:val="pt-BR"/>
+        </w:rPr>
+        <w:t>, imaginam que é uma declaração de guerra contra o povo de K9999, e mandam todo seu exército invadir o planeta Terra.</w:t>
+      </w:r>
+    </w:p>
+    <w:p>
+      <w:pPr>
+        <w:pStyle w:val="PargrafodaLista"/>
+        <w:tabs>
+          <w:tab w:val="left" w:pos="7672"/>
+        </w:tabs>
+        <w:ind w:left="0" w:firstLine="360"/>
+        <w:rPr>
+          <w:sz w:val="24"/>
+          <w:lang w:val="pt-BR"/>
+        </w:rPr>
+      </w:pPr>
+      <w:r>
+        <w:rPr>
+          <w:sz w:val="24"/>
+          <w:lang w:val="pt-BR"/>
+        </w:rPr>
+        <w:t>Após ver</w:t>
+      </w:r>
+      <w:r>
+        <w:rPr>
+          <w:sz w:val="24"/>
+          <w:lang w:val="pt-BR"/>
+        </w:rPr>
+        <w:t xml:space="preserve"> que a Terra esta s</w:t>
+      </w:r>
+      <w:r>
+        <w:rPr>
+          <w:sz w:val="24"/>
+          <w:lang w:val="pt-BR"/>
+        </w:rPr>
+        <w:t>endo destruída sem</w:t>
+      </w:r>
+      <w:r>
+        <w:rPr>
+          <w:sz w:val="24"/>
+          <w:lang w:val="pt-BR"/>
+        </w:rPr>
+        <w:t xml:space="preserve"> esboçar reação, </w:t>
+      </w:r>
+      <w:r>
+        <w:rPr>
+          <w:sz w:val="24"/>
+          <w:lang w:val="pt-BR"/>
+        </w:rPr>
+        <w:t>um veterano de guerra chamado “</w:t>
+      </w:r>
+      <w:r>
+        <w:rPr>
+          <w:b/>
+          <w:i/>
+          <w:lang w:val="pt-BR"/>
+        </w:rPr>
+        <w:t>INSERIR O NOME DO PERSONAGEM PRINCIPAL</w:t>
+      </w:r>
+      <w:r>
+        <w:rPr>
+          <w:sz w:val="24"/>
+          <w:lang w:val="pt-BR"/>
+        </w:rPr>
+        <w:t>”, decide ir para a guerra contra os alienígenas. Usando táticas aprendidas durante seus vários anos no campo de combate, o seu maior desejo é conseguir restaurar a paz para o planeta que vive.</w:t>
       </w:r>
     </w:p>
     <w:p>
@@ -1467,7 +1589,7 @@
           <w:lang w:val="pt-BR"/>
         </w:rPr>
       </w:pPr>
-      <w:bookmarkStart w:id="2" w:name="_Toc381728152"/>
+      <w:bookmarkStart w:id="2" w:name="_Toc412736933"/>
       <w:r>
         <w:rPr>
           <w:b/>
@@ -1827,7 +1949,7 @@
           <w:lang w:val="pt-BR"/>
         </w:rPr>
       </w:pPr>
-      <w:bookmarkStart w:id="3" w:name="_Toc381728153"/>
+      <w:bookmarkStart w:id="3" w:name="_Toc412736934"/>
       <w:r>
         <w:rPr>
           <w:b/>
@@ -2165,7 +2287,7 @@
           <w:lang w:val="pt-BR"/>
         </w:rPr>
       </w:pPr>
-      <w:bookmarkStart w:id="4" w:name="_Toc381728154"/>
+      <w:bookmarkStart w:id="4" w:name="_Toc412736935"/>
       <w:r>
         <w:rPr>
           <w:b/>
@@ -2296,7 +2418,7 @@
           <w:lang w:val="pt-BR"/>
         </w:rPr>
       </w:pPr>
-      <w:bookmarkStart w:id="5" w:name="_Toc381728155"/>
+      <w:bookmarkStart w:id="5" w:name="_Toc412736936"/>
       <w:r>
         <w:rPr>
           <w:b/>
@@ -2413,7 +2535,7 @@
           <w:lang w:val="pt-BR"/>
         </w:rPr>
       </w:pPr>
-      <w:bookmarkStart w:id="6" w:name="_Toc381728156"/>
+      <w:bookmarkStart w:id="6" w:name="_Toc412736937"/>
       <w:r>
         <w:rPr>
           <w:b/>
@@ -2712,7 +2834,7 @@
           <w:lang w:val="pt-BR"/>
         </w:rPr>
       </w:pPr>
-      <w:bookmarkStart w:id="7" w:name="_Toc381728157"/>
+      <w:bookmarkStart w:id="7" w:name="_Toc412736938"/>
       <w:r>
         <w:rPr>
           <w:b/>
@@ -2997,7 +3119,7 @@
           <w:lang w:val="pt-BR"/>
         </w:rPr>
       </w:pPr>
-      <w:bookmarkStart w:id="8" w:name="_Toc381728158"/>
+      <w:bookmarkStart w:id="8" w:name="_Toc412736939"/>
       <w:r>
         <w:rPr>
           <w:b/>
@@ -3053,23 +3175,7 @@
           <w:sz w:val="24"/>
           <w:lang w:val="pt-BR"/>
         </w:rPr>
-        <w:t>tração do HUD (</w:t>
-      </w:r>
-      <w:proofErr w:type="spellStart"/>
-      <w:r>
-        <w:rPr>
-          <w:sz w:val="24"/>
-          <w:lang w:val="pt-BR"/>
-        </w:rPr>
-        <w:t>head-up</w:t>
-      </w:r>
-      <w:proofErr w:type="spellEnd"/>
-      <w:r>
-        <w:rPr>
-          <w:sz w:val="24"/>
-          <w:lang w:val="pt-BR"/>
-        </w:rPr>
-        <w:t xml:space="preserve"> display);</w:t>
+        <w:t>tração do HUD (head-up display);</w:t>
       </w:r>
     </w:p>
     <w:p>
@@ -3172,15 +3278,13 @@
         </w:rPr>
         <w:t xml:space="preserve">cial, </w:t>
       </w:r>
-      <w:proofErr w:type="gramStart"/>
-      <w:r>
-        <w:rPr>
-          <w:sz w:val="24"/>
-          <w:lang w:val="pt-BR"/>
-        </w:rPr>
-        <w:t>menu</w:t>
-      </w:r>
-      <w:proofErr w:type="gramEnd"/>
+      <w:r>
+        <w:rPr>
+          <w:sz w:val="24"/>
+          <w:lang w:val="pt-BR"/>
+        </w:rPr>
+        <w:t>cardápio</w:t>
+      </w:r>
       <w:r>
         <w:rPr>
           <w:sz w:val="24"/>
@@ -3191,6 +3295,9 @@
     </w:p>
     <w:p>
       <w:pPr>
+        <w:tabs>
+          <w:tab w:val="left" w:pos="7672"/>
+        </w:tabs>
         <w:rPr>
           <w:sz w:val="28"/>
           <w:lang w:val="pt-BR"/>
@@ -3202,6 +3309,14 @@
           <w:lang w:val="pt-BR"/>
         </w:rPr>
         <w:br w:type="page"/>
+      </w:r>
+      <w:r>
+        <w:rPr>
+          <w:sz w:val="28"/>
+          <w:lang w:val="pt-BR"/>
+        </w:rPr>
+        <w:lastRenderedPageBreak/>
+        <w:tab/>
       </w:r>
     </w:p>
     <w:p>
@@ -3221,14 +3336,13 @@
           <w:lang w:val="pt-BR"/>
         </w:rPr>
       </w:pPr>
-      <w:bookmarkStart w:id="9" w:name="_Toc381728159"/>
+      <w:bookmarkStart w:id="9" w:name="_Toc412736940"/>
       <w:r>
         <w:rPr>
           <w:b/>
           <w:sz w:val="40"/>
           <w:lang w:val="pt-BR"/>
         </w:rPr>
-        <w:lastRenderedPageBreak/>
         <w:t>Cutscenes</w:t>
       </w:r>
       <w:bookmarkEnd w:id="9"/>
@@ -3428,7 +3542,7 @@
           <w:lang w:val="pt-BR"/>
         </w:rPr>
       </w:pPr>
-      <w:bookmarkStart w:id="10" w:name="_Toc381728160"/>
+      <w:bookmarkStart w:id="10" w:name="_Toc412736941"/>
       <w:r>
         <w:rPr>
           <w:b/>
@@ -3497,61 +3611,96 @@
       <w:pPr>
         <w:pStyle w:val="PargrafodaLista"/>
         <w:tabs>
-          <w:tab w:val="left" w:pos="7672"/>
-        </w:tabs>
-        <w:ind w:left="0" w:firstLine="360"/>
-        <w:rPr>
-          <w:sz w:val="24"/>
-          <w:lang w:val="pt-BR"/>
-        </w:rPr>
-      </w:pPr>
-      <w:r>
-        <w:rPr>
-          <w:sz w:val="24"/>
-          <w:lang w:val="pt-BR"/>
-        </w:rPr>
-        <w:t>- Modelo de cronograma:</w:t>
+          <w:tab w:val="left" w:pos="6943"/>
+          <w:tab w:val="left" w:pos="7672"/>
+        </w:tabs>
+        <w:ind w:left="0" w:firstLine="360"/>
+        <w:rPr>
+          <w:sz w:val="24"/>
+          <w:lang w:val="pt-BR"/>
+        </w:rPr>
+      </w:pPr>
+      <w:r>
+        <w:rPr>
+          <w:sz w:val="24"/>
+          <w:lang w:val="pt-BR"/>
+        </w:rPr>
+        <w:t xml:space="preserve">- Modelo de </w:t>
+      </w:r>
+      <w:r>
+        <w:rPr>
+          <w:sz w:val="24"/>
+          <w:lang w:val="pt-BR"/>
+        </w:rPr>
+        <w:t xml:space="preserve">cronograma: </w:t>
+      </w:r>
+      <w:r>
+        <w:rPr>
+          <w:sz w:val="24"/>
+          <w:lang w:val="pt-BR"/>
+        </w:rPr>
+        <w:softHyphen/>
+      </w:r>
+      <w:r>
+        <w:rPr>
+          <w:sz w:val="24"/>
+          <w:lang w:val="pt-BR"/>
+        </w:rPr>
+        <w:softHyphen/>
+      </w:r>
+      <w:r>
+        <w:rPr>
+          <w:sz w:val="24"/>
+          <w:lang w:val="pt-BR"/>
+        </w:rPr>
+        <w:softHyphen/>
       </w:r>
     </w:p>
     <w:tbl>
       <w:tblPr>
         <w:tblStyle w:val="Tabelacomgrade"/>
-        <w:tblW w:w="4945" w:type="pct"/>
+        <w:tblW w:w="0" w:type="auto"/>
+        <w:tblBorders>
+          <w:top w:val="single" w:sz="12" w:space="0" w:color="auto"/>
+          <w:left w:val="single" w:sz="12" w:space="0" w:color="auto"/>
+          <w:bottom w:val="single" w:sz="12" w:space="0" w:color="auto"/>
+          <w:right w:val="single" w:sz="12" w:space="0" w:color="auto"/>
+          <w:insideH w:val="single" w:sz="12" w:space="0" w:color="auto"/>
+          <w:insideV w:val="single" w:sz="12" w:space="0" w:color="auto"/>
+        </w:tblBorders>
+        <w:tblLayout w:type="fixed"/>
         <w:tblLook w:val="04A0" w:firstRow="1" w:lastRow="0" w:firstColumn="1" w:lastColumn="0" w:noHBand="0" w:noVBand="1"/>
       </w:tblPr>
       <w:tblGrid>
-        <w:gridCol w:w="2380"/>
-        <w:gridCol w:w="361"/>
-        <w:gridCol w:w="361"/>
-        <w:gridCol w:w="361"/>
-        <w:gridCol w:w="362"/>
-        <w:gridCol w:w="353"/>
-        <w:gridCol w:w="353"/>
-        <w:gridCol w:w="353"/>
-        <w:gridCol w:w="353"/>
-        <w:gridCol w:w="353"/>
-        <w:gridCol w:w="353"/>
-        <w:gridCol w:w="353"/>
-        <w:gridCol w:w="353"/>
-        <w:gridCol w:w="353"/>
-        <w:gridCol w:w="353"/>
-        <w:gridCol w:w="353"/>
-        <w:gridCol w:w="353"/>
-        <w:gridCol w:w="1410"/>
+        <w:gridCol w:w="2427"/>
+        <w:gridCol w:w="328"/>
+        <w:gridCol w:w="348"/>
+        <w:gridCol w:w="350"/>
+        <w:gridCol w:w="352"/>
+        <w:gridCol w:w="347"/>
+        <w:gridCol w:w="348"/>
+        <w:gridCol w:w="438"/>
+        <w:gridCol w:w="415"/>
+        <w:gridCol w:w="425"/>
+        <w:gridCol w:w="400"/>
+        <w:gridCol w:w="348"/>
+        <w:gridCol w:w="386"/>
+        <w:gridCol w:w="292"/>
+        <w:gridCol w:w="348"/>
+        <w:gridCol w:w="377"/>
+        <w:gridCol w:w="348"/>
+        <w:gridCol w:w="53"/>
+        <w:gridCol w:w="1144"/>
       </w:tblGrid>
       <w:tr>
         <w:trPr>
           <w:gridAfter w:val="1"/>
-          <w:wAfter w:w="1411" w:type="dxa"/>
+          <w:wAfter w:w="1144" w:type="dxa"/>
           <w:trHeight w:val="288"/>
         </w:trPr>
         <w:tc>
           <w:tcPr>
-            <w:tcW w:w="2381" w:type="dxa"/>
-            <w:tcBorders>
-              <w:top w:val="nil"/>
-              <w:left w:val="nil"/>
-            </w:tcBorders>
+            <w:tcW w:w="2427" w:type="dxa"/>
           </w:tcPr>
           <w:p>
             <w:pPr>
@@ -3564,7 +3713,7 @@
         </w:tc>
         <w:tc>
           <w:tcPr>
-            <w:tcW w:w="1445" w:type="dxa"/>
+            <w:tcW w:w="1378" w:type="dxa"/>
             <w:gridSpan w:val="4"/>
           </w:tcPr>
           <w:p>
@@ -3584,7 +3733,7 @@
         </w:tc>
         <w:tc>
           <w:tcPr>
-            <w:tcW w:w="1411" w:type="dxa"/>
+            <w:tcW w:w="1548" w:type="dxa"/>
             <w:gridSpan w:val="4"/>
           </w:tcPr>
           <w:p>
@@ -3604,7 +3753,7 @@
         </w:tc>
         <w:tc>
           <w:tcPr>
-            <w:tcW w:w="1411" w:type="dxa"/>
+            <w:tcW w:w="1559" w:type="dxa"/>
             <w:gridSpan w:val="4"/>
           </w:tcPr>
           <w:p>
@@ -3624,8 +3773,8 @@
         </w:tc>
         <w:tc>
           <w:tcPr>
-            <w:tcW w:w="1411" w:type="dxa"/>
-            <w:gridSpan w:val="4"/>
+            <w:tcW w:w="1418" w:type="dxa"/>
+            <w:gridSpan w:val="5"/>
           </w:tcPr>
           <w:p>
             <w:pPr>
@@ -3649,7 +3798,7 @@
         </w:trPr>
         <w:tc>
           <w:tcPr>
-            <w:tcW w:w="2381" w:type="dxa"/>
+            <w:tcW w:w="2427" w:type="dxa"/>
           </w:tcPr>
           <w:p>
             <w:pPr>
@@ -3665,7 +3814,7 @@
         </w:tc>
         <w:tc>
           <w:tcPr>
-            <w:tcW w:w="361" w:type="dxa"/>
+            <w:tcW w:w="328" w:type="dxa"/>
           </w:tcPr>
           <w:p>
             <w:pPr>
@@ -3678,7 +3827,7 @@
         </w:tc>
         <w:tc>
           <w:tcPr>
-            <w:tcW w:w="361" w:type="dxa"/>
+            <w:tcW w:w="348" w:type="dxa"/>
           </w:tcPr>
           <w:p>
             <w:pPr>
@@ -3691,7 +3840,7 @@
         </w:tc>
         <w:tc>
           <w:tcPr>
-            <w:tcW w:w="361" w:type="dxa"/>
+            <w:tcW w:w="350" w:type="dxa"/>
           </w:tcPr>
           <w:p>
             <w:pPr>
@@ -3704,7 +3853,7 @@
         </w:tc>
         <w:tc>
           <w:tcPr>
-            <w:tcW w:w="362" w:type="dxa"/>
+            <w:tcW w:w="352" w:type="dxa"/>
           </w:tcPr>
           <w:p>
             <w:pPr>
@@ -3717,7 +3866,7 @@
         </w:tc>
         <w:tc>
           <w:tcPr>
-            <w:tcW w:w="353" w:type="dxa"/>
+            <w:tcW w:w="347" w:type="dxa"/>
           </w:tcPr>
           <w:p>
             <w:pPr>
@@ -3730,7 +3879,7 @@
         </w:tc>
         <w:tc>
           <w:tcPr>
-            <w:tcW w:w="353" w:type="dxa"/>
+            <w:tcW w:w="348" w:type="dxa"/>
           </w:tcPr>
           <w:p>
             <w:pPr>
@@ -3743,7 +3892,7 @@
         </w:tc>
         <w:tc>
           <w:tcPr>
-            <w:tcW w:w="353" w:type="dxa"/>
+            <w:tcW w:w="438" w:type="dxa"/>
           </w:tcPr>
           <w:p>
             <w:pPr>
@@ -3756,7 +3905,7 @@
         </w:tc>
         <w:tc>
           <w:tcPr>
-            <w:tcW w:w="353" w:type="dxa"/>
+            <w:tcW w:w="415" w:type="dxa"/>
           </w:tcPr>
           <w:p>
             <w:pPr>
@@ -3769,7 +3918,7 @@
         </w:tc>
         <w:tc>
           <w:tcPr>
-            <w:tcW w:w="353" w:type="dxa"/>
+            <w:tcW w:w="425" w:type="dxa"/>
           </w:tcPr>
           <w:p>
             <w:pPr>
@@ -3782,7 +3931,7 @@
         </w:tc>
         <w:tc>
           <w:tcPr>
-            <w:tcW w:w="353" w:type="dxa"/>
+            <w:tcW w:w="400" w:type="dxa"/>
           </w:tcPr>
           <w:p>
             <w:pPr>
@@ -3795,7 +3944,7 @@
         </w:tc>
         <w:tc>
           <w:tcPr>
-            <w:tcW w:w="353" w:type="dxa"/>
+            <w:tcW w:w="348" w:type="dxa"/>
           </w:tcPr>
           <w:p>
             <w:pPr>
@@ -3808,7 +3957,7 @@
         </w:tc>
         <w:tc>
           <w:tcPr>
-            <w:tcW w:w="353" w:type="dxa"/>
+            <w:tcW w:w="386" w:type="dxa"/>
           </w:tcPr>
           <w:p>
             <w:pPr>
@@ -3821,7 +3970,7 @@
         </w:tc>
         <w:tc>
           <w:tcPr>
-            <w:tcW w:w="353" w:type="dxa"/>
+            <w:tcW w:w="292" w:type="dxa"/>
           </w:tcPr>
           <w:p>
             <w:pPr>
@@ -3834,7 +3983,7 @@
         </w:tc>
         <w:tc>
           <w:tcPr>
-            <w:tcW w:w="353" w:type="dxa"/>
+            <w:tcW w:w="348" w:type="dxa"/>
           </w:tcPr>
           <w:p>
             <w:pPr>
@@ -3847,7 +3996,7 @@
         </w:tc>
         <w:tc>
           <w:tcPr>
-            <w:tcW w:w="353" w:type="dxa"/>
+            <w:tcW w:w="377" w:type="dxa"/>
           </w:tcPr>
           <w:p>
             <w:pPr>
@@ -3860,7 +4009,7 @@
         </w:tc>
         <w:tc>
           <w:tcPr>
-            <w:tcW w:w="353" w:type="dxa"/>
+            <w:tcW w:w="348" w:type="dxa"/>
           </w:tcPr>
           <w:p>
             <w:pPr>
@@ -3873,7 +4022,8 @@
         </w:tc>
         <w:tc>
           <w:tcPr>
-            <w:tcW w:w="1408" w:type="dxa"/>
+            <w:tcW w:w="1197" w:type="dxa"/>
+            <w:gridSpan w:val="2"/>
           </w:tcPr>
           <w:p>
             <w:pPr>
@@ -3897,7 +4047,7 @@
         </w:trPr>
         <w:tc>
           <w:tcPr>
-            <w:tcW w:w="2381" w:type="dxa"/>
+            <w:tcW w:w="2427" w:type="dxa"/>
           </w:tcPr>
           <w:p>
             <w:r>
@@ -3908,7 +4058,7 @@
         </w:tc>
         <w:tc>
           <w:tcPr>
-            <w:tcW w:w="361" w:type="dxa"/>
+            <w:tcW w:w="328" w:type="dxa"/>
             <w:shd w:val="clear" w:color="auto" w:fill="A6A6A6" w:themeFill="background1" w:themeFillShade="A6"/>
           </w:tcPr>
           <w:p>
@@ -3919,7 +4069,199 @@
         </w:tc>
         <w:tc>
           <w:tcPr>
-            <w:tcW w:w="361" w:type="dxa"/>
+            <w:tcW w:w="348" w:type="dxa"/>
+            <w:shd w:val="clear" w:color="auto" w:fill="auto"/>
+          </w:tcPr>
+          <w:p>
+            <w:pPr>
+              <w:jc w:val="center"/>
+            </w:pPr>
+          </w:p>
+        </w:tc>
+        <w:tc>
+          <w:tcPr>
+            <w:tcW w:w="350" w:type="dxa"/>
+            <w:shd w:val="clear" w:color="auto" w:fill="auto"/>
+          </w:tcPr>
+          <w:p>
+            <w:pPr>
+              <w:jc w:val="center"/>
+            </w:pPr>
+          </w:p>
+        </w:tc>
+        <w:tc>
+          <w:tcPr>
+            <w:tcW w:w="352" w:type="dxa"/>
+          </w:tcPr>
+          <w:p>
+            <w:pPr>
+              <w:jc w:val="center"/>
+            </w:pPr>
+          </w:p>
+        </w:tc>
+        <w:tc>
+          <w:tcPr>
+            <w:tcW w:w="347" w:type="dxa"/>
+          </w:tcPr>
+          <w:p>
+            <w:pPr>
+              <w:jc w:val="center"/>
+            </w:pPr>
+          </w:p>
+        </w:tc>
+        <w:tc>
+          <w:tcPr>
+            <w:tcW w:w="348" w:type="dxa"/>
+          </w:tcPr>
+          <w:p>
+            <w:pPr>
+              <w:jc w:val="center"/>
+            </w:pPr>
+          </w:p>
+        </w:tc>
+        <w:tc>
+          <w:tcPr>
+            <w:tcW w:w="438" w:type="dxa"/>
+          </w:tcPr>
+          <w:p>
+            <w:pPr>
+              <w:jc w:val="center"/>
+            </w:pPr>
+          </w:p>
+        </w:tc>
+        <w:tc>
+          <w:tcPr>
+            <w:tcW w:w="415" w:type="dxa"/>
+          </w:tcPr>
+          <w:p>
+            <w:pPr>
+              <w:jc w:val="center"/>
+            </w:pPr>
+          </w:p>
+        </w:tc>
+        <w:tc>
+          <w:tcPr>
+            <w:tcW w:w="425" w:type="dxa"/>
+          </w:tcPr>
+          <w:p>
+            <w:pPr>
+              <w:jc w:val="center"/>
+            </w:pPr>
+          </w:p>
+        </w:tc>
+        <w:tc>
+          <w:tcPr>
+            <w:tcW w:w="400" w:type="dxa"/>
+          </w:tcPr>
+          <w:p>
+            <w:pPr>
+              <w:jc w:val="center"/>
+            </w:pPr>
+          </w:p>
+        </w:tc>
+        <w:tc>
+          <w:tcPr>
+            <w:tcW w:w="348" w:type="dxa"/>
+          </w:tcPr>
+          <w:p>
+            <w:pPr>
+              <w:jc w:val="center"/>
+            </w:pPr>
+          </w:p>
+        </w:tc>
+        <w:tc>
+          <w:tcPr>
+            <w:tcW w:w="386" w:type="dxa"/>
+          </w:tcPr>
+          <w:p>
+            <w:pPr>
+              <w:jc w:val="center"/>
+            </w:pPr>
+          </w:p>
+        </w:tc>
+        <w:tc>
+          <w:tcPr>
+            <w:tcW w:w="292" w:type="dxa"/>
+          </w:tcPr>
+          <w:p>
+            <w:pPr>
+              <w:jc w:val="center"/>
+            </w:pPr>
+          </w:p>
+        </w:tc>
+        <w:tc>
+          <w:tcPr>
+            <w:tcW w:w="348" w:type="dxa"/>
+          </w:tcPr>
+          <w:p>
+            <w:pPr>
+              <w:jc w:val="center"/>
+            </w:pPr>
+          </w:p>
+        </w:tc>
+        <w:tc>
+          <w:tcPr>
+            <w:tcW w:w="377" w:type="dxa"/>
+          </w:tcPr>
+          <w:p>
+            <w:pPr>
+              <w:jc w:val="center"/>
+            </w:pPr>
+          </w:p>
+        </w:tc>
+        <w:tc>
+          <w:tcPr>
+            <w:tcW w:w="348" w:type="dxa"/>
+          </w:tcPr>
+          <w:p>
+            <w:pPr>
+              <w:jc w:val="center"/>
+            </w:pPr>
+          </w:p>
+        </w:tc>
+        <w:tc>
+          <w:tcPr>
+            <w:tcW w:w="1197" w:type="dxa"/>
+            <w:gridSpan w:val="2"/>
+            <w:vAlign w:val="center"/>
+          </w:tcPr>
+          <w:p>
+            <w:pPr>
+              <w:jc w:val="center"/>
+            </w:pPr>
+            <w:r>
+              <w:t>Em progresso</w:t>
+            </w:r>
+          </w:p>
+        </w:tc>
+      </w:tr>
+      <w:tr>
+        <w:trPr>
+          <w:trHeight w:val="288"/>
+        </w:trPr>
+        <w:tc>
+          <w:tcPr>
+            <w:tcW w:w="2427" w:type="dxa"/>
+          </w:tcPr>
+          <w:p>
+            <w:r>
+              <w:t>Desenvolver o sistema de movimentação do personagem</w:t>
+            </w:r>
+          </w:p>
+        </w:tc>
+        <w:tc>
+          <w:tcPr>
+            <w:tcW w:w="328" w:type="dxa"/>
+          </w:tcPr>
+          <w:p>
+            <w:pPr>
+              <w:jc w:val="center"/>
+            </w:pPr>
+          </w:p>
+        </w:tc>
+        <w:tc>
+          <w:tcPr>
+            <w:tcW w:w="348" w:type="dxa"/>
             <w:shd w:val="clear" w:color="auto" w:fill="A6A6A6" w:themeFill="background1" w:themeFillShade="A6"/>
           </w:tcPr>
           <w:p>
@@ -3930,148 +4272,149 @@
         </w:tc>
         <w:tc>
           <w:tcPr>
-            <w:tcW w:w="361" w:type="dxa"/>
-            <w:shd w:val="clear" w:color="auto" w:fill="A6A6A6" w:themeFill="background1" w:themeFillShade="A6"/>
-          </w:tcPr>
-          <w:p>
-            <w:pPr>
-              <w:jc w:val="center"/>
-            </w:pPr>
-          </w:p>
-        </w:tc>
-        <w:tc>
-          <w:tcPr>
-            <w:tcW w:w="362" w:type="dxa"/>
-          </w:tcPr>
-          <w:p>
-            <w:pPr>
-              <w:jc w:val="center"/>
-            </w:pPr>
-          </w:p>
-        </w:tc>
-        <w:tc>
-          <w:tcPr>
-            <w:tcW w:w="353" w:type="dxa"/>
-          </w:tcPr>
-          <w:p>
-            <w:pPr>
-              <w:jc w:val="center"/>
-            </w:pPr>
-          </w:p>
-        </w:tc>
-        <w:tc>
-          <w:tcPr>
-            <w:tcW w:w="353" w:type="dxa"/>
-          </w:tcPr>
-          <w:p>
-            <w:pPr>
-              <w:jc w:val="center"/>
-            </w:pPr>
-          </w:p>
-        </w:tc>
-        <w:tc>
-          <w:tcPr>
-            <w:tcW w:w="353" w:type="dxa"/>
-          </w:tcPr>
-          <w:p>
-            <w:pPr>
-              <w:jc w:val="center"/>
-            </w:pPr>
-          </w:p>
-        </w:tc>
-        <w:tc>
-          <w:tcPr>
-            <w:tcW w:w="353" w:type="dxa"/>
-          </w:tcPr>
-          <w:p>
-            <w:pPr>
-              <w:jc w:val="center"/>
-            </w:pPr>
-          </w:p>
-        </w:tc>
-        <w:tc>
-          <w:tcPr>
-            <w:tcW w:w="353" w:type="dxa"/>
-          </w:tcPr>
-          <w:p>
-            <w:pPr>
-              <w:jc w:val="center"/>
-            </w:pPr>
-          </w:p>
-        </w:tc>
-        <w:tc>
-          <w:tcPr>
-            <w:tcW w:w="353" w:type="dxa"/>
-          </w:tcPr>
-          <w:p>
-            <w:pPr>
-              <w:jc w:val="center"/>
-            </w:pPr>
-          </w:p>
-        </w:tc>
-        <w:tc>
-          <w:tcPr>
-            <w:tcW w:w="353" w:type="dxa"/>
-          </w:tcPr>
-          <w:p>
-            <w:pPr>
-              <w:jc w:val="center"/>
-            </w:pPr>
-          </w:p>
-        </w:tc>
-        <w:tc>
-          <w:tcPr>
-            <w:tcW w:w="353" w:type="dxa"/>
-          </w:tcPr>
-          <w:p>
-            <w:pPr>
-              <w:jc w:val="center"/>
-            </w:pPr>
-          </w:p>
-        </w:tc>
-        <w:tc>
-          <w:tcPr>
-            <w:tcW w:w="353" w:type="dxa"/>
-          </w:tcPr>
-          <w:p>
-            <w:pPr>
-              <w:jc w:val="center"/>
-            </w:pPr>
-          </w:p>
-        </w:tc>
-        <w:tc>
-          <w:tcPr>
-            <w:tcW w:w="353" w:type="dxa"/>
-          </w:tcPr>
-          <w:p>
-            <w:pPr>
-              <w:jc w:val="center"/>
-            </w:pPr>
-          </w:p>
-        </w:tc>
-        <w:tc>
-          <w:tcPr>
-            <w:tcW w:w="353" w:type="dxa"/>
-          </w:tcPr>
-          <w:p>
-            <w:pPr>
-              <w:jc w:val="center"/>
-            </w:pPr>
-          </w:p>
-        </w:tc>
-        <w:tc>
-          <w:tcPr>
-            <w:tcW w:w="353" w:type="dxa"/>
-          </w:tcPr>
-          <w:p>
-            <w:pPr>
-              <w:jc w:val="center"/>
-            </w:pPr>
-          </w:p>
-        </w:tc>
-        <w:tc>
-          <w:tcPr>
-            <w:tcW w:w="1408" w:type="dxa"/>
+            <w:tcW w:w="350" w:type="dxa"/>
+          </w:tcPr>
+          <w:p>
+            <w:pPr>
+              <w:jc w:val="center"/>
+            </w:pPr>
+          </w:p>
+        </w:tc>
+        <w:tc>
+          <w:tcPr>
+            <w:tcW w:w="352" w:type="dxa"/>
+            <w:shd w:val="clear" w:color="auto" w:fill="FFFFFF" w:themeFill="background1"/>
+          </w:tcPr>
+          <w:p>
+            <w:pPr>
+              <w:jc w:val="center"/>
+            </w:pPr>
+          </w:p>
+        </w:tc>
+        <w:tc>
+          <w:tcPr>
+            <w:tcW w:w="347" w:type="dxa"/>
+          </w:tcPr>
+          <w:p>
+            <w:pPr>
+              <w:jc w:val="center"/>
+            </w:pPr>
+          </w:p>
+        </w:tc>
+        <w:tc>
+          <w:tcPr>
+            <w:tcW w:w="348" w:type="dxa"/>
+          </w:tcPr>
+          <w:p>
+            <w:pPr>
+              <w:jc w:val="center"/>
+            </w:pPr>
+          </w:p>
+        </w:tc>
+        <w:tc>
+          <w:tcPr>
+            <w:tcW w:w="438" w:type="dxa"/>
+          </w:tcPr>
+          <w:p>
+            <w:pPr>
+              <w:jc w:val="center"/>
+            </w:pPr>
+          </w:p>
+        </w:tc>
+        <w:tc>
+          <w:tcPr>
+            <w:tcW w:w="415" w:type="dxa"/>
+          </w:tcPr>
+          <w:p>
+            <w:pPr>
+              <w:jc w:val="center"/>
+            </w:pPr>
+          </w:p>
+        </w:tc>
+        <w:tc>
+          <w:tcPr>
+            <w:tcW w:w="425" w:type="dxa"/>
+          </w:tcPr>
+          <w:p>
+            <w:pPr>
+              <w:jc w:val="center"/>
+            </w:pPr>
+          </w:p>
+        </w:tc>
+        <w:tc>
+          <w:tcPr>
+            <w:tcW w:w="400" w:type="dxa"/>
+          </w:tcPr>
+          <w:p>
+            <w:pPr>
+              <w:jc w:val="center"/>
+            </w:pPr>
+          </w:p>
+        </w:tc>
+        <w:tc>
+          <w:tcPr>
+            <w:tcW w:w="348" w:type="dxa"/>
+          </w:tcPr>
+          <w:p>
+            <w:pPr>
+              <w:jc w:val="center"/>
+            </w:pPr>
+          </w:p>
+        </w:tc>
+        <w:tc>
+          <w:tcPr>
+            <w:tcW w:w="386" w:type="dxa"/>
+          </w:tcPr>
+          <w:p>
+            <w:pPr>
+              <w:jc w:val="center"/>
+            </w:pPr>
+          </w:p>
+        </w:tc>
+        <w:tc>
+          <w:tcPr>
+            <w:tcW w:w="292" w:type="dxa"/>
+          </w:tcPr>
+          <w:p>
+            <w:pPr>
+              <w:jc w:val="center"/>
+            </w:pPr>
+          </w:p>
+        </w:tc>
+        <w:tc>
+          <w:tcPr>
+            <w:tcW w:w="348" w:type="dxa"/>
+          </w:tcPr>
+          <w:p>
+            <w:pPr>
+              <w:jc w:val="center"/>
+            </w:pPr>
+          </w:p>
+        </w:tc>
+        <w:tc>
+          <w:tcPr>
+            <w:tcW w:w="377" w:type="dxa"/>
+          </w:tcPr>
+          <w:p>
+            <w:pPr>
+              <w:jc w:val="center"/>
+            </w:pPr>
+          </w:p>
+        </w:tc>
+        <w:tc>
+          <w:tcPr>
+            <w:tcW w:w="348" w:type="dxa"/>
+          </w:tcPr>
+          <w:p>
+            <w:pPr>
+              <w:jc w:val="center"/>
+            </w:pPr>
+          </w:p>
+        </w:tc>
+        <w:tc>
+          <w:tcPr>
+            <w:tcW w:w="1197" w:type="dxa"/>
+            <w:gridSpan w:val="2"/>
             <w:vAlign w:val="center"/>
           </w:tcPr>
           <w:p>
@@ -4079,10 +4422,7 @@
               <w:jc w:val="center"/>
             </w:pPr>
             <w:r>
-              <w:t>Complet</w:t>
-            </w:r>
-            <w:r>
-              <w:t>o</w:t>
+              <w:t>Planejado</w:t>
             </w:r>
           </w:p>
         </w:tc>
@@ -4093,38 +4433,37 @@
         </w:trPr>
         <w:tc>
           <w:tcPr>
-            <w:tcW w:w="2381" w:type="dxa"/>
-          </w:tcPr>
-          <w:p>
-            <w:r>
-              <w:t>Apresentar GDD</w:t>
-            </w:r>
-          </w:p>
-          <w:p/>
-        </w:tc>
-        <w:tc>
-          <w:tcPr>
-            <w:tcW w:w="361" w:type="dxa"/>
-          </w:tcPr>
-          <w:p>
-            <w:pPr>
-              <w:jc w:val="center"/>
-            </w:pPr>
-          </w:p>
-        </w:tc>
-        <w:tc>
-          <w:tcPr>
-            <w:tcW w:w="361" w:type="dxa"/>
-          </w:tcPr>
-          <w:p>
-            <w:pPr>
-              <w:jc w:val="center"/>
-            </w:pPr>
-          </w:p>
-        </w:tc>
-        <w:tc>
-          <w:tcPr>
-            <w:tcW w:w="361" w:type="dxa"/>
+            <w:tcW w:w="2427" w:type="dxa"/>
+          </w:tcPr>
+          <w:p>
+            <w:r>
+              <w:t>Desenvolver o sistema de pegar arma e atirar</w:t>
+            </w:r>
+          </w:p>
+        </w:tc>
+        <w:tc>
+          <w:tcPr>
+            <w:tcW w:w="328" w:type="dxa"/>
+          </w:tcPr>
+          <w:p>
+            <w:pPr>
+              <w:jc w:val="center"/>
+            </w:pPr>
+          </w:p>
+        </w:tc>
+        <w:tc>
+          <w:tcPr>
+            <w:tcW w:w="348" w:type="dxa"/>
+          </w:tcPr>
+          <w:p>
+            <w:pPr>
+              <w:jc w:val="center"/>
+            </w:pPr>
+          </w:p>
+        </w:tc>
+        <w:tc>
+          <w:tcPr>
+            <w:tcW w:w="350" w:type="dxa"/>
             <w:shd w:val="clear" w:color="auto" w:fill="A6A6A6" w:themeFill="background1" w:themeFillShade="A6"/>
           </w:tcPr>
           <w:p>
@@ -4135,137 +4474,139 @@
         </w:tc>
         <w:tc>
           <w:tcPr>
-            <w:tcW w:w="362" w:type="dxa"/>
-          </w:tcPr>
-          <w:p>
-            <w:pPr>
-              <w:jc w:val="center"/>
-            </w:pPr>
-          </w:p>
-        </w:tc>
-        <w:tc>
-          <w:tcPr>
-            <w:tcW w:w="353" w:type="dxa"/>
-          </w:tcPr>
-          <w:p>
-            <w:pPr>
-              <w:jc w:val="center"/>
-            </w:pPr>
-          </w:p>
-        </w:tc>
-        <w:tc>
-          <w:tcPr>
-            <w:tcW w:w="353" w:type="dxa"/>
-          </w:tcPr>
-          <w:p>
-            <w:pPr>
-              <w:jc w:val="center"/>
-            </w:pPr>
-          </w:p>
-        </w:tc>
-        <w:tc>
-          <w:tcPr>
-            <w:tcW w:w="353" w:type="dxa"/>
-          </w:tcPr>
-          <w:p>
-            <w:pPr>
-              <w:jc w:val="center"/>
-            </w:pPr>
-          </w:p>
-        </w:tc>
-        <w:tc>
-          <w:tcPr>
-            <w:tcW w:w="353" w:type="dxa"/>
-          </w:tcPr>
-          <w:p>
-            <w:pPr>
-              <w:jc w:val="center"/>
-            </w:pPr>
-          </w:p>
-        </w:tc>
-        <w:tc>
-          <w:tcPr>
-            <w:tcW w:w="353" w:type="dxa"/>
-          </w:tcPr>
-          <w:p>
-            <w:pPr>
-              <w:jc w:val="center"/>
-            </w:pPr>
-          </w:p>
-        </w:tc>
-        <w:tc>
-          <w:tcPr>
-            <w:tcW w:w="353" w:type="dxa"/>
-          </w:tcPr>
-          <w:p>
-            <w:pPr>
-              <w:jc w:val="center"/>
-            </w:pPr>
-          </w:p>
-        </w:tc>
-        <w:tc>
-          <w:tcPr>
-            <w:tcW w:w="353" w:type="dxa"/>
-          </w:tcPr>
-          <w:p>
-            <w:pPr>
-              <w:jc w:val="center"/>
-            </w:pPr>
-          </w:p>
-        </w:tc>
-        <w:tc>
-          <w:tcPr>
-            <w:tcW w:w="353" w:type="dxa"/>
-          </w:tcPr>
-          <w:p>
-            <w:pPr>
-              <w:jc w:val="center"/>
-            </w:pPr>
-          </w:p>
-        </w:tc>
-        <w:tc>
-          <w:tcPr>
-            <w:tcW w:w="353" w:type="dxa"/>
-          </w:tcPr>
-          <w:p>
-            <w:pPr>
-              <w:jc w:val="center"/>
-            </w:pPr>
-          </w:p>
-        </w:tc>
-        <w:tc>
-          <w:tcPr>
-            <w:tcW w:w="353" w:type="dxa"/>
-          </w:tcPr>
-          <w:p>
-            <w:pPr>
-              <w:jc w:val="center"/>
-            </w:pPr>
-          </w:p>
-        </w:tc>
-        <w:tc>
-          <w:tcPr>
-            <w:tcW w:w="353" w:type="dxa"/>
-          </w:tcPr>
-          <w:p>
-            <w:pPr>
-              <w:jc w:val="center"/>
-            </w:pPr>
-          </w:p>
-        </w:tc>
-        <w:tc>
-          <w:tcPr>
-            <w:tcW w:w="353" w:type="dxa"/>
-          </w:tcPr>
-          <w:p>
-            <w:pPr>
-              <w:jc w:val="center"/>
-            </w:pPr>
-          </w:p>
-        </w:tc>
-        <w:tc>
-          <w:tcPr>
-            <w:tcW w:w="1408" w:type="dxa"/>
+            <w:tcW w:w="352" w:type="dxa"/>
+            <w:shd w:val="clear" w:color="auto" w:fill="FFFFFF" w:themeFill="background1"/>
+          </w:tcPr>
+          <w:p>
+            <w:pPr>
+              <w:jc w:val="center"/>
+            </w:pPr>
+          </w:p>
+        </w:tc>
+        <w:tc>
+          <w:tcPr>
+            <w:tcW w:w="347" w:type="dxa"/>
+          </w:tcPr>
+          <w:p>
+            <w:pPr>
+              <w:jc w:val="center"/>
+            </w:pPr>
+          </w:p>
+        </w:tc>
+        <w:tc>
+          <w:tcPr>
+            <w:tcW w:w="348" w:type="dxa"/>
+          </w:tcPr>
+          <w:p>
+            <w:pPr>
+              <w:jc w:val="center"/>
+            </w:pPr>
+          </w:p>
+        </w:tc>
+        <w:tc>
+          <w:tcPr>
+            <w:tcW w:w="438" w:type="dxa"/>
+          </w:tcPr>
+          <w:p>
+            <w:pPr>
+              <w:jc w:val="center"/>
+            </w:pPr>
+          </w:p>
+        </w:tc>
+        <w:tc>
+          <w:tcPr>
+            <w:tcW w:w="415" w:type="dxa"/>
+          </w:tcPr>
+          <w:p>
+            <w:pPr>
+              <w:jc w:val="center"/>
+            </w:pPr>
+          </w:p>
+        </w:tc>
+        <w:tc>
+          <w:tcPr>
+            <w:tcW w:w="425" w:type="dxa"/>
+          </w:tcPr>
+          <w:p>
+            <w:pPr>
+              <w:jc w:val="center"/>
+            </w:pPr>
+          </w:p>
+        </w:tc>
+        <w:tc>
+          <w:tcPr>
+            <w:tcW w:w="400" w:type="dxa"/>
+          </w:tcPr>
+          <w:p>
+            <w:pPr>
+              <w:jc w:val="center"/>
+            </w:pPr>
+          </w:p>
+        </w:tc>
+        <w:tc>
+          <w:tcPr>
+            <w:tcW w:w="348" w:type="dxa"/>
+          </w:tcPr>
+          <w:p>
+            <w:pPr>
+              <w:jc w:val="center"/>
+            </w:pPr>
+          </w:p>
+        </w:tc>
+        <w:tc>
+          <w:tcPr>
+            <w:tcW w:w="386" w:type="dxa"/>
+          </w:tcPr>
+          <w:p>
+            <w:pPr>
+              <w:jc w:val="center"/>
+            </w:pPr>
+          </w:p>
+        </w:tc>
+        <w:tc>
+          <w:tcPr>
+            <w:tcW w:w="292" w:type="dxa"/>
+          </w:tcPr>
+          <w:p>
+            <w:pPr>
+              <w:jc w:val="center"/>
+            </w:pPr>
+          </w:p>
+        </w:tc>
+        <w:tc>
+          <w:tcPr>
+            <w:tcW w:w="348" w:type="dxa"/>
+          </w:tcPr>
+          <w:p>
+            <w:pPr>
+              <w:jc w:val="center"/>
+            </w:pPr>
+          </w:p>
+        </w:tc>
+        <w:tc>
+          <w:tcPr>
+            <w:tcW w:w="377" w:type="dxa"/>
+          </w:tcPr>
+          <w:p>
+            <w:pPr>
+              <w:jc w:val="center"/>
+            </w:pPr>
+          </w:p>
+        </w:tc>
+        <w:tc>
+          <w:tcPr>
+            <w:tcW w:w="348" w:type="dxa"/>
+          </w:tcPr>
+          <w:p>
+            <w:pPr>
+              <w:jc w:val="center"/>
+            </w:pPr>
+          </w:p>
+        </w:tc>
+        <w:tc>
+          <w:tcPr>
+            <w:tcW w:w="1197" w:type="dxa"/>
+            <w:gridSpan w:val="2"/>
             <w:vAlign w:val="center"/>
           </w:tcPr>
           <w:p>
@@ -4273,7 +4614,7 @@
               <w:jc w:val="center"/>
             </w:pPr>
             <w:r>
-              <w:t>Completo</w:t>
+              <w:t>Planejado</w:t>
             </w:r>
           </w:p>
         </w:tc>
@@ -4284,47 +4625,52 @@
         </w:trPr>
         <w:tc>
           <w:tcPr>
-            <w:tcW w:w="2381" w:type="dxa"/>
-          </w:tcPr>
-          <w:p>
-            <w:r>
-              <w:t>Selecionar/desenhar a arte dos personagens</w:t>
-            </w:r>
-          </w:p>
-        </w:tc>
-        <w:tc>
-          <w:tcPr>
-            <w:tcW w:w="361" w:type="dxa"/>
-          </w:tcPr>
-          <w:p>
-            <w:pPr>
-              <w:jc w:val="center"/>
-            </w:pPr>
-          </w:p>
-        </w:tc>
-        <w:tc>
-          <w:tcPr>
-            <w:tcW w:w="361" w:type="dxa"/>
-          </w:tcPr>
-          <w:p>
-            <w:pPr>
-              <w:jc w:val="center"/>
-            </w:pPr>
-          </w:p>
-        </w:tc>
-        <w:tc>
-          <w:tcPr>
-            <w:tcW w:w="361" w:type="dxa"/>
-          </w:tcPr>
-          <w:p>
-            <w:pPr>
-              <w:jc w:val="center"/>
-            </w:pPr>
-          </w:p>
-        </w:tc>
-        <w:tc>
-          <w:tcPr>
-            <w:tcW w:w="362" w:type="dxa"/>
+            <w:tcW w:w="2427" w:type="dxa"/>
+          </w:tcPr>
+          <w:p>
+            <w:pPr>
+              <w:rPr>
+                <w:u w:val="single"/>
+              </w:rPr>
+            </w:pPr>
+            <w:r>
+              <w:t>Desenvolver uma IA para os inimigos comuns</w:t>
+            </w:r>
+          </w:p>
+        </w:tc>
+        <w:tc>
+          <w:tcPr>
+            <w:tcW w:w="328" w:type="dxa"/>
+          </w:tcPr>
+          <w:p>
+            <w:pPr>
+              <w:jc w:val="center"/>
+            </w:pPr>
+          </w:p>
+        </w:tc>
+        <w:tc>
+          <w:tcPr>
+            <w:tcW w:w="348" w:type="dxa"/>
+          </w:tcPr>
+          <w:p>
+            <w:pPr>
+              <w:jc w:val="center"/>
+            </w:pPr>
+          </w:p>
+        </w:tc>
+        <w:tc>
+          <w:tcPr>
+            <w:tcW w:w="350" w:type="dxa"/>
+          </w:tcPr>
+          <w:p>
+            <w:pPr>
+              <w:jc w:val="center"/>
+            </w:pPr>
+          </w:p>
+        </w:tc>
+        <w:tc>
+          <w:tcPr>
+            <w:tcW w:w="352" w:type="dxa"/>
             <w:shd w:val="clear" w:color="auto" w:fill="A6A6A6" w:themeFill="background1" w:themeFillShade="A6"/>
           </w:tcPr>
           <w:p>
@@ -4335,127 +4681,129 @@
         </w:tc>
         <w:tc>
           <w:tcPr>
-            <w:tcW w:w="353" w:type="dxa"/>
-          </w:tcPr>
-          <w:p>
-            <w:pPr>
-              <w:jc w:val="center"/>
-            </w:pPr>
-          </w:p>
-        </w:tc>
-        <w:tc>
-          <w:tcPr>
-            <w:tcW w:w="353" w:type="dxa"/>
-          </w:tcPr>
-          <w:p>
-            <w:pPr>
-              <w:jc w:val="center"/>
-            </w:pPr>
-          </w:p>
-        </w:tc>
-        <w:tc>
-          <w:tcPr>
-            <w:tcW w:w="353" w:type="dxa"/>
-          </w:tcPr>
-          <w:p>
-            <w:pPr>
-              <w:jc w:val="center"/>
-            </w:pPr>
-          </w:p>
-        </w:tc>
-        <w:tc>
-          <w:tcPr>
-            <w:tcW w:w="353" w:type="dxa"/>
-          </w:tcPr>
-          <w:p>
-            <w:pPr>
-              <w:jc w:val="center"/>
-            </w:pPr>
-          </w:p>
-        </w:tc>
-        <w:tc>
-          <w:tcPr>
-            <w:tcW w:w="353" w:type="dxa"/>
-          </w:tcPr>
-          <w:p>
-            <w:pPr>
-              <w:jc w:val="center"/>
-            </w:pPr>
-          </w:p>
-        </w:tc>
-        <w:tc>
-          <w:tcPr>
-            <w:tcW w:w="353" w:type="dxa"/>
-          </w:tcPr>
-          <w:p>
-            <w:pPr>
-              <w:jc w:val="center"/>
-            </w:pPr>
-          </w:p>
-        </w:tc>
-        <w:tc>
-          <w:tcPr>
-            <w:tcW w:w="353" w:type="dxa"/>
-          </w:tcPr>
-          <w:p>
-            <w:pPr>
-              <w:jc w:val="center"/>
-            </w:pPr>
-          </w:p>
-        </w:tc>
-        <w:tc>
-          <w:tcPr>
-            <w:tcW w:w="353" w:type="dxa"/>
-          </w:tcPr>
-          <w:p>
-            <w:pPr>
-              <w:jc w:val="center"/>
-            </w:pPr>
-          </w:p>
-        </w:tc>
-        <w:tc>
-          <w:tcPr>
-            <w:tcW w:w="353" w:type="dxa"/>
-          </w:tcPr>
-          <w:p>
-            <w:pPr>
-              <w:jc w:val="center"/>
-            </w:pPr>
-          </w:p>
-        </w:tc>
-        <w:tc>
-          <w:tcPr>
-            <w:tcW w:w="353" w:type="dxa"/>
-          </w:tcPr>
-          <w:p>
-            <w:pPr>
-              <w:jc w:val="center"/>
-            </w:pPr>
-          </w:p>
-        </w:tc>
-        <w:tc>
-          <w:tcPr>
-            <w:tcW w:w="353" w:type="dxa"/>
-          </w:tcPr>
-          <w:p>
-            <w:pPr>
-              <w:jc w:val="center"/>
-            </w:pPr>
-          </w:p>
-        </w:tc>
-        <w:tc>
-          <w:tcPr>
-            <w:tcW w:w="353" w:type="dxa"/>
-          </w:tcPr>
-          <w:p>
-            <w:pPr>
-              <w:jc w:val="center"/>
-            </w:pPr>
-          </w:p>
-        </w:tc>
-        <w:tc>
-          <w:tcPr>
-            <w:tcW w:w="1408" w:type="dxa"/>
+            <w:tcW w:w="347" w:type="dxa"/>
+            <w:shd w:val="clear" w:color="auto" w:fill="A6A6A6" w:themeFill="background1" w:themeFillShade="A6"/>
+          </w:tcPr>
+          <w:p>
+            <w:pPr>
+              <w:jc w:val="center"/>
+            </w:pPr>
+          </w:p>
+        </w:tc>
+        <w:tc>
+          <w:tcPr>
+            <w:tcW w:w="348" w:type="dxa"/>
+          </w:tcPr>
+          <w:p>
+            <w:pPr>
+              <w:jc w:val="center"/>
+            </w:pPr>
+          </w:p>
+        </w:tc>
+        <w:tc>
+          <w:tcPr>
+            <w:tcW w:w="438" w:type="dxa"/>
+          </w:tcPr>
+          <w:p>
+            <w:pPr>
+              <w:jc w:val="center"/>
+            </w:pPr>
+          </w:p>
+        </w:tc>
+        <w:tc>
+          <w:tcPr>
+            <w:tcW w:w="415" w:type="dxa"/>
+          </w:tcPr>
+          <w:p>
+            <w:pPr>
+              <w:jc w:val="center"/>
+            </w:pPr>
+          </w:p>
+        </w:tc>
+        <w:tc>
+          <w:tcPr>
+            <w:tcW w:w="425" w:type="dxa"/>
+          </w:tcPr>
+          <w:p>
+            <w:pPr>
+              <w:jc w:val="center"/>
+            </w:pPr>
+          </w:p>
+        </w:tc>
+        <w:tc>
+          <w:tcPr>
+            <w:tcW w:w="400" w:type="dxa"/>
+          </w:tcPr>
+          <w:p>
+            <w:pPr>
+              <w:jc w:val="center"/>
+            </w:pPr>
+          </w:p>
+        </w:tc>
+        <w:tc>
+          <w:tcPr>
+            <w:tcW w:w="348" w:type="dxa"/>
+          </w:tcPr>
+          <w:p>
+            <w:pPr>
+              <w:jc w:val="center"/>
+            </w:pPr>
+          </w:p>
+        </w:tc>
+        <w:tc>
+          <w:tcPr>
+            <w:tcW w:w="386" w:type="dxa"/>
+          </w:tcPr>
+          <w:p>
+            <w:pPr>
+              <w:jc w:val="center"/>
+            </w:pPr>
+          </w:p>
+        </w:tc>
+        <w:tc>
+          <w:tcPr>
+            <w:tcW w:w="292" w:type="dxa"/>
+          </w:tcPr>
+          <w:p>
+            <w:pPr>
+              <w:jc w:val="center"/>
+            </w:pPr>
+          </w:p>
+        </w:tc>
+        <w:tc>
+          <w:tcPr>
+            <w:tcW w:w="348" w:type="dxa"/>
+          </w:tcPr>
+          <w:p>
+            <w:pPr>
+              <w:jc w:val="center"/>
+            </w:pPr>
+          </w:p>
+        </w:tc>
+        <w:tc>
+          <w:tcPr>
+            <w:tcW w:w="377" w:type="dxa"/>
+          </w:tcPr>
+          <w:p>
+            <w:pPr>
+              <w:jc w:val="center"/>
+            </w:pPr>
+          </w:p>
+        </w:tc>
+        <w:tc>
+          <w:tcPr>
+            <w:tcW w:w="348" w:type="dxa"/>
+          </w:tcPr>
+          <w:p>
+            <w:pPr>
+              <w:jc w:val="center"/>
+            </w:pPr>
+          </w:p>
+        </w:tc>
+        <w:tc>
+          <w:tcPr>
+            <w:tcW w:w="1197" w:type="dxa"/>
+            <w:gridSpan w:val="2"/>
             <w:vAlign w:val="center"/>
           </w:tcPr>
           <w:p>
@@ -4463,7 +4811,7 @@
               <w:jc w:val="center"/>
             </w:pPr>
             <w:r>
-              <w:t>Em Progresso</w:t>
+              <w:t>Planejado</w:t>
             </w:r>
           </w:p>
         </w:tc>
@@ -4474,47 +4822,62 @@
         </w:trPr>
         <w:tc>
           <w:tcPr>
-            <w:tcW w:w="2381" w:type="dxa"/>
-          </w:tcPr>
-          <w:p>
-            <w:r>
-              <w:t>Selecionar/desenhar a arte dos cenários</w:t>
-            </w:r>
-          </w:p>
-        </w:tc>
-        <w:tc>
-          <w:tcPr>
-            <w:tcW w:w="361" w:type="dxa"/>
-          </w:tcPr>
-          <w:p>
-            <w:pPr>
-              <w:jc w:val="center"/>
-            </w:pPr>
-          </w:p>
-        </w:tc>
-        <w:tc>
-          <w:tcPr>
-            <w:tcW w:w="361" w:type="dxa"/>
-          </w:tcPr>
-          <w:p>
-            <w:pPr>
-              <w:jc w:val="center"/>
-            </w:pPr>
-          </w:p>
-        </w:tc>
-        <w:tc>
-          <w:tcPr>
-            <w:tcW w:w="361" w:type="dxa"/>
-          </w:tcPr>
-          <w:p>
-            <w:pPr>
-              <w:jc w:val="center"/>
-            </w:pPr>
-          </w:p>
-        </w:tc>
-        <w:tc>
-          <w:tcPr>
-            <w:tcW w:w="362" w:type="dxa"/>
+            <w:tcW w:w="2427" w:type="dxa"/>
+          </w:tcPr>
+          <w:p>
+            <w:pPr>
+              <w:rPr>
+                <w:u w:val="single"/>
+              </w:rPr>
+            </w:pPr>
+            <w:r>
+              <w:t>Desenvolver uma IA para chefes</w:t>
+            </w:r>
+          </w:p>
+        </w:tc>
+        <w:tc>
+          <w:tcPr>
+            <w:tcW w:w="328" w:type="dxa"/>
+          </w:tcPr>
+          <w:p>
+            <w:pPr>
+              <w:jc w:val="center"/>
+            </w:pPr>
+          </w:p>
+        </w:tc>
+        <w:tc>
+          <w:tcPr>
+            <w:tcW w:w="348" w:type="dxa"/>
+          </w:tcPr>
+          <w:p>
+            <w:pPr>
+              <w:jc w:val="center"/>
+            </w:pPr>
+          </w:p>
+        </w:tc>
+        <w:tc>
+          <w:tcPr>
+            <w:tcW w:w="350" w:type="dxa"/>
+          </w:tcPr>
+          <w:p>
+            <w:pPr>
+              <w:jc w:val="center"/>
+            </w:pPr>
+          </w:p>
+        </w:tc>
+        <w:tc>
+          <w:tcPr>
+            <w:tcW w:w="352" w:type="dxa"/>
+          </w:tcPr>
+          <w:p>
+            <w:pPr>
+              <w:jc w:val="center"/>
+            </w:pPr>
+          </w:p>
+        </w:tc>
+        <w:tc>
+          <w:tcPr>
+            <w:tcW w:w="347" w:type="dxa"/>
             <w:shd w:val="clear" w:color="auto" w:fill="A6A6A6" w:themeFill="background1" w:themeFillShade="A6"/>
           </w:tcPr>
           <w:p>
@@ -4525,127 +4888,119 @@
         </w:tc>
         <w:tc>
           <w:tcPr>
-            <w:tcW w:w="353" w:type="dxa"/>
-          </w:tcPr>
-          <w:p>
-            <w:pPr>
-              <w:jc w:val="center"/>
-            </w:pPr>
-          </w:p>
-        </w:tc>
-        <w:tc>
-          <w:tcPr>
-            <w:tcW w:w="353" w:type="dxa"/>
-          </w:tcPr>
-          <w:p>
-            <w:pPr>
-              <w:jc w:val="center"/>
-            </w:pPr>
-          </w:p>
-        </w:tc>
-        <w:tc>
-          <w:tcPr>
-            <w:tcW w:w="353" w:type="dxa"/>
-          </w:tcPr>
-          <w:p>
-            <w:pPr>
-              <w:jc w:val="center"/>
-            </w:pPr>
-          </w:p>
-        </w:tc>
-        <w:tc>
-          <w:tcPr>
-            <w:tcW w:w="353" w:type="dxa"/>
-          </w:tcPr>
-          <w:p>
-            <w:pPr>
-              <w:jc w:val="center"/>
-            </w:pPr>
-          </w:p>
-        </w:tc>
-        <w:tc>
-          <w:tcPr>
-            <w:tcW w:w="353" w:type="dxa"/>
-          </w:tcPr>
-          <w:p>
-            <w:pPr>
-              <w:jc w:val="center"/>
-            </w:pPr>
-          </w:p>
-        </w:tc>
-        <w:tc>
-          <w:tcPr>
-            <w:tcW w:w="353" w:type="dxa"/>
-          </w:tcPr>
-          <w:p>
-            <w:pPr>
-              <w:jc w:val="center"/>
-            </w:pPr>
-          </w:p>
-        </w:tc>
-        <w:tc>
-          <w:tcPr>
-            <w:tcW w:w="353" w:type="dxa"/>
-          </w:tcPr>
-          <w:p>
-            <w:pPr>
-              <w:jc w:val="center"/>
-            </w:pPr>
-          </w:p>
-        </w:tc>
-        <w:tc>
-          <w:tcPr>
-            <w:tcW w:w="353" w:type="dxa"/>
-          </w:tcPr>
-          <w:p>
-            <w:pPr>
-              <w:jc w:val="center"/>
-            </w:pPr>
-          </w:p>
-        </w:tc>
-        <w:tc>
-          <w:tcPr>
-            <w:tcW w:w="353" w:type="dxa"/>
-          </w:tcPr>
-          <w:p>
-            <w:pPr>
-              <w:jc w:val="center"/>
-            </w:pPr>
-          </w:p>
-        </w:tc>
-        <w:tc>
-          <w:tcPr>
-            <w:tcW w:w="353" w:type="dxa"/>
-          </w:tcPr>
-          <w:p>
-            <w:pPr>
-              <w:jc w:val="center"/>
-            </w:pPr>
-          </w:p>
-        </w:tc>
-        <w:tc>
-          <w:tcPr>
-            <w:tcW w:w="353" w:type="dxa"/>
-          </w:tcPr>
-          <w:p>
-            <w:pPr>
-              <w:jc w:val="center"/>
-            </w:pPr>
-          </w:p>
-        </w:tc>
-        <w:tc>
-          <w:tcPr>
-            <w:tcW w:w="353" w:type="dxa"/>
-          </w:tcPr>
-          <w:p>
-            <w:pPr>
-              <w:jc w:val="center"/>
-            </w:pPr>
-          </w:p>
-        </w:tc>
-        <w:tc>
-          <w:tcPr>
-            <w:tcW w:w="1408" w:type="dxa"/>
+            <w:tcW w:w="348" w:type="dxa"/>
+            <w:shd w:val="clear" w:color="auto" w:fill="A6A6A6" w:themeFill="background1" w:themeFillShade="A6"/>
+          </w:tcPr>
+          <w:p>
+            <w:pPr>
+              <w:jc w:val="center"/>
+            </w:pPr>
+          </w:p>
+        </w:tc>
+        <w:tc>
+          <w:tcPr>
+            <w:tcW w:w="438" w:type="dxa"/>
+          </w:tcPr>
+          <w:p>
+            <w:pPr>
+              <w:jc w:val="center"/>
+            </w:pPr>
+          </w:p>
+        </w:tc>
+        <w:tc>
+          <w:tcPr>
+            <w:tcW w:w="415" w:type="dxa"/>
+          </w:tcPr>
+          <w:p>
+            <w:pPr>
+              <w:jc w:val="center"/>
+            </w:pPr>
+          </w:p>
+        </w:tc>
+        <w:tc>
+          <w:tcPr>
+            <w:tcW w:w="425" w:type="dxa"/>
+          </w:tcPr>
+          <w:p>
+            <w:pPr>
+              <w:jc w:val="center"/>
+            </w:pPr>
+          </w:p>
+        </w:tc>
+        <w:tc>
+          <w:tcPr>
+            <w:tcW w:w="400" w:type="dxa"/>
+          </w:tcPr>
+          <w:p>
+            <w:pPr>
+              <w:jc w:val="center"/>
+            </w:pPr>
+          </w:p>
+        </w:tc>
+        <w:tc>
+          <w:tcPr>
+            <w:tcW w:w="348" w:type="dxa"/>
+          </w:tcPr>
+          <w:p>
+            <w:pPr>
+              <w:jc w:val="center"/>
+            </w:pPr>
+          </w:p>
+        </w:tc>
+        <w:tc>
+          <w:tcPr>
+            <w:tcW w:w="386" w:type="dxa"/>
+          </w:tcPr>
+          <w:p>
+            <w:pPr>
+              <w:jc w:val="center"/>
+            </w:pPr>
+          </w:p>
+        </w:tc>
+        <w:tc>
+          <w:tcPr>
+            <w:tcW w:w="292" w:type="dxa"/>
+          </w:tcPr>
+          <w:p>
+            <w:pPr>
+              <w:jc w:val="center"/>
+            </w:pPr>
+          </w:p>
+        </w:tc>
+        <w:tc>
+          <w:tcPr>
+            <w:tcW w:w="348" w:type="dxa"/>
+          </w:tcPr>
+          <w:p>
+            <w:pPr>
+              <w:jc w:val="center"/>
+            </w:pPr>
+          </w:p>
+        </w:tc>
+        <w:tc>
+          <w:tcPr>
+            <w:tcW w:w="377" w:type="dxa"/>
+          </w:tcPr>
+          <w:p>
+            <w:pPr>
+              <w:jc w:val="center"/>
+            </w:pPr>
+          </w:p>
+        </w:tc>
+        <w:tc>
+          <w:tcPr>
+            <w:tcW w:w="348" w:type="dxa"/>
+          </w:tcPr>
+          <w:p>
+            <w:pPr>
+              <w:jc w:val="center"/>
+            </w:pPr>
+          </w:p>
+        </w:tc>
+        <w:tc>
+          <w:tcPr>
+            <w:tcW w:w="1197" w:type="dxa"/>
+            <w:gridSpan w:val="2"/>
             <w:vAlign w:val="center"/>
           </w:tcPr>
           <w:p>
@@ -4653,7 +5008,7 @@
               <w:jc w:val="center"/>
             </w:pPr>
             <w:r>
-              <w:t>Em Progresso</w:t>
+              <w:t>Planejado</w:t>
             </w:r>
           </w:p>
         </w:tc>
@@ -4664,57 +5019,78 @@
         </w:trPr>
         <w:tc>
           <w:tcPr>
-            <w:tcW w:w="2381" w:type="dxa"/>
-          </w:tcPr>
-          <w:p>
-            <w:r>
-              <w:t>Desenvolver o sistema de controle do jogador</w:t>
-            </w:r>
-          </w:p>
-        </w:tc>
-        <w:tc>
-          <w:tcPr>
-            <w:tcW w:w="361" w:type="dxa"/>
-          </w:tcPr>
-          <w:p>
-            <w:pPr>
-              <w:jc w:val="center"/>
-            </w:pPr>
-          </w:p>
-        </w:tc>
-        <w:tc>
-          <w:tcPr>
-            <w:tcW w:w="361" w:type="dxa"/>
-          </w:tcPr>
-          <w:p>
-            <w:pPr>
-              <w:jc w:val="center"/>
-            </w:pPr>
-          </w:p>
-        </w:tc>
-        <w:tc>
-          <w:tcPr>
-            <w:tcW w:w="361" w:type="dxa"/>
-          </w:tcPr>
-          <w:p>
-            <w:pPr>
-              <w:jc w:val="center"/>
-            </w:pPr>
-          </w:p>
-        </w:tc>
-        <w:tc>
-          <w:tcPr>
-            <w:tcW w:w="362" w:type="dxa"/>
-          </w:tcPr>
-          <w:p>
-            <w:pPr>
-              <w:jc w:val="center"/>
-            </w:pPr>
-          </w:p>
-        </w:tc>
-        <w:tc>
-          <w:tcPr>
-            <w:tcW w:w="353" w:type="dxa"/>
+            <w:tcW w:w="2427" w:type="dxa"/>
+          </w:tcPr>
+          <w:p>
+            <w:r>
+              <w:t>Desenvolver o sistema de menu</w:t>
+            </w:r>
+          </w:p>
+        </w:tc>
+        <w:tc>
+          <w:tcPr>
+            <w:tcW w:w="328" w:type="dxa"/>
+          </w:tcPr>
+          <w:p>
+            <w:pPr>
+              <w:jc w:val="center"/>
+            </w:pPr>
+          </w:p>
+        </w:tc>
+        <w:tc>
+          <w:tcPr>
+            <w:tcW w:w="348" w:type="dxa"/>
+          </w:tcPr>
+          <w:p>
+            <w:pPr>
+              <w:jc w:val="center"/>
+            </w:pPr>
+          </w:p>
+        </w:tc>
+        <w:tc>
+          <w:tcPr>
+            <w:tcW w:w="350" w:type="dxa"/>
+          </w:tcPr>
+          <w:p>
+            <w:pPr>
+              <w:jc w:val="center"/>
+            </w:pPr>
+          </w:p>
+        </w:tc>
+        <w:tc>
+          <w:tcPr>
+            <w:tcW w:w="352" w:type="dxa"/>
+          </w:tcPr>
+          <w:p>
+            <w:pPr>
+              <w:jc w:val="center"/>
+            </w:pPr>
+          </w:p>
+        </w:tc>
+        <w:tc>
+          <w:tcPr>
+            <w:tcW w:w="347" w:type="dxa"/>
+          </w:tcPr>
+          <w:p>
+            <w:pPr>
+              <w:jc w:val="center"/>
+            </w:pPr>
+          </w:p>
+        </w:tc>
+        <w:tc>
+          <w:tcPr>
+            <w:tcW w:w="348" w:type="dxa"/>
+            <w:shd w:val="clear" w:color="auto" w:fill="FFFFFF" w:themeFill="background1"/>
+          </w:tcPr>
+          <w:p>
+            <w:pPr>
+              <w:jc w:val="center"/>
+            </w:pPr>
+          </w:p>
+        </w:tc>
+        <w:tc>
+          <w:tcPr>
+            <w:tcW w:w="438" w:type="dxa"/>
             <w:shd w:val="clear" w:color="auto" w:fill="A6A6A6" w:themeFill="background1" w:themeFillShade="A6"/>
           </w:tcPr>
           <w:p>
@@ -4725,117 +5101,293 @@
         </w:tc>
         <w:tc>
           <w:tcPr>
-            <w:tcW w:w="353" w:type="dxa"/>
-          </w:tcPr>
-          <w:p>
-            <w:pPr>
-              <w:jc w:val="center"/>
-            </w:pPr>
-          </w:p>
-        </w:tc>
-        <w:tc>
-          <w:tcPr>
-            <w:tcW w:w="353" w:type="dxa"/>
-          </w:tcPr>
-          <w:p>
-            <w:pPr>
-              <w:jc w:val="center"/>
-            </w:pPr>
-          </w:p>
-        </w:tc>
-        <w:tc>
-          <w:tcPr>
-            <w:tcW w:w="353" w:type="dxa"/>
-          </w:tcPr>
-          <w:p>
-            <w:pPr>
-              <w:jc w:val="center"/>
-            </w:pPr>
-          </w:p>
-        </w:tc>
-        <w:tc>
-          <w:tcPr>
-            <w:tcW w:w="353" w:type="dxa"/>
-          </w:tcPr>
-          <w:p>
-            <w:pPr>
-              <w:jc w:val="center"/>
-            </w:pPr>
-          </w:p>
-        </w:tc>
-        <w:tc>
-          <w:tcPr>
-            <w:tcW w:w="353" w:type="dxa"/>
-          </w:tcPr>
-          <w:p>
-            <w:pPr>
-              <w:jc w:val="center"/>
-            </w:pPr>
-          </w:p>
-        </w:tc>
-        <w:tc>
-          <w:tcPr>
-            <w:tcW w:w="353" w:type="dxa"/>
-          </w:tcPr>
-          <w:p>
-            <w:pPr>
-              <w:jc w:val="center"/>
-            </w:pPr>
-          </w:p>
-        </w:tc>
-        <w:tc>
-          <w:tcPr>
-            <w:tcW w:w="353" w:type="dxa"/>
-          </w:tcPr>
-          <w:p>
-            <w:pPr>
-              <w:jc w:val="center"/>
-            </w:pPr>
-          </w:p>
-        </w:tc>
-        <w:tc>
-          <w:tcPr>
-            <w:tcW w:w="353" w:type="dxa"/>
-          </w:tcPr>
-          <w:p>
-            <w:pPr>
-              <w:jc w:val="center"/>
-            </w:pPr>
-          </w:p>
-        </w:tc>
-        <w:tc>
-          <w:tcPr>
-            <w:tcW w:w="353" w:type="dxa"/>
-          </w:tcPr>
-          <w:p>
-            <w:pPr>
-              <w:jc w:val="center"/>
-            </w:pPr>
-          </w:p>
-        </w:tc>
-        <w:tc>
-          <w:tcPr>
-            <w:tcW w:w="353" w:type="dxa"/>
-          </w:tcPr>
-          <w:p>
-            <w:pPr>
-              <w:jc w:val="center"/>
-            </w:pPr>
-          </w:p>
-        </w:tc>
-        <w:tc>
-          <w:tcPr>
-            <w:tcW w:w="353" w:type="dxa"/>
-          </w:tcPr>
-          <w:p>
-            <w:pPr>
-              <w:jc w:val="center"/>
-            </w:pPr>
-          </w:p>
-        </w:tc>
-        <w:tc>
-          <w:tcPr>
-            <w:tcW w:w="1408" w:type="dxa"/>
+            <w:tcW w:w="415" w:type="dxa"/>
+          </w:tcPr>
+          <w:p>
+            <w:pPr>
+              <w:jc w:val="center"/>
+            </w:pPr>
+          </w:p>
+        </w:tc>
+        <w:tc>
+          <w:tcPr>
+            <w:tcW w:w="425" w:type="dxa"/>
+          </w:tcPr>
+          <w:p>
+            <w:pPr>
+              <w:jc w:val="center"/>
+            </w:pPr>
+          </w:p>
+        </w:tc>
+        <w:tc>
+          <w:tcPr>
+            <w:tcW w:w="400" w:type="dxa"/>
+          </w:tcPr>
+          <w:p>
+            <w:pPr>
+              <w:jc w:val="center"/>
+            </w:pPr>
+          </w:p>
+        </w:tc>
+        <w:tc>
+          <w:tcPr>
+            <w:tcW w:w="348" w:type="dxa"/>
+          </w:tcPr>
+          <w:p>
+            <w:pPr>
+              <w:jc w:val="center"/>
+            </w:pPr>
+          </w:p>
+        </w:tc>
+        <w:tc>
+          <w:tcPr>
+            <w:tcW w:w="386" w:type="dxa"/>
+          </w:tcPr>
+          <w:p>
+            <w:pPr>
+              <w:jc w:val="center"/>
+            </w:pPr>
+          </w:p>
+        </w:tc>
+        <w:tc>
+          <w:tcPr>
+            <w:tcW w:w="292" w:type="dxa"/>
+          </w:tcPr>
+          <w:p>
+            <w:pPr>
+              <w:jc w:val="center"/>
+            </w:pPr>
+          </w:p>
+        </w:tc>
+        <w:tc>
+          <w:tcPr>
+            <w:tcW w:w="348" w:type="dxa"/>
+          </w:tcPr>
+          <w:p>
+            <w:pPr>
+              <w:jc w:val="center"/>
+            </w:pPr>
+          </w:p>
+        </w:tc>
+        <w:tc>
+          <w:tcPr>
+            <w:tcW w:w="377" w:type="dxa"/>
+          </w:tcPr>
+          <w:p>
+            <w:pPr>
+              <w:jc w:val="center"/>
+            </w:pPr>
+          </w:p>
+        </w:tc>
+        <w:tc>
+          <w:tcPr>
+            <w:tcW w:w="348" w:type="dxa"/>
+          </w:tcPr>
+          <w:p>
+            <w:pPr>
+              <w:jc w:val="center"/>
+            </w:pPr>
+          </w:p>
+        </w:tc>
+        <w:tc>
+          <w:tcPr>
+            <w:tcW w:w="1197" w:type="dxa"/>
+            <w:gridSpan w:val="2"/>
+            <w:vAlign w:val="center"/>
+          </w:tcPr>
+          <w:p>
+            <w:pPr>
+              <w:jc w:val="center"/>
+            </w:pPr>
+            <w:r>
+              <w:t>Planejado</w:t>
+            </w:r>
+          </w:p>
+        </w:tc>
+      </w:tr>
+      <w:tr>
+        <w:trPr>
+          <w:trHeight w:val="288"/>
+        </w:trPr>
+        <w:tc>
+          <w:tcPr>
+            <w:tcW w:w="2427" w:type="dxa"/>
+          </w:tcPr>
+          <w:p>
+            <w:r>
+              <w:t>Desenvolver sistema de mapas, fases e checkpoint</w:t>
+            </w:r>
+            <w:r>
+              <w:t>s</w:t>
+            </w:r>
+          </w:p>
+        </w:tc>
+        <w:tc>
+          <w:tcPr>
+            <w:tcW w:w="328" w:type="dxa"/>
+          </w:tcPr>
+          <w:p>
+            <w:pPr>
+              <w:jc w:val="center"/>
+            </w:pPr>
+          </w:p>
+        </w:tc>
+        <w:tc>
+          <w:tcPr>
+            <w:tcW w:w="348" w:type="dxa"/>
+          </w:tcPr>
+          <w:p>
+            <w:pPr>
+              <w:jc w:val="center"/>
+            </w:pPr>
+          </w:p>
+        </w:tc>
+        <w:tc>
+          <w:tcPr>
+            <w:tcW w:w="350" w:type="dxa"/>
+          </w:tcPr>
+          <w:p>
+            <w:pPr>
+              <w:jc w:val="center"/>
+            </w:pPr>
+          </w:p>
+        </w:tc>
+        <w:tc>
+          <w:tcPr>
+            <w:tcW w:w="352" w:type="dxa"/>
+          </w:tcPr>
+          <w:p>
+            <w:pPr>
+              <w:jc w:val="center"/>
+            </w:pPr>
+          </w:p>
+        </w:tc>
+        <w:tc>
+          <w:tcPr>
+            <w:tcW w:w="347" w:type="dxa"/>
+          </w:tcPr>
+          <w:p>
+            <w:pPr>
+              <w:jc w:val="center"/>
+            </w:pPr>
+          </w:p>
+        </w:tc>
+        <w:tc>
+          <w:tcPr>
+            <w:tcW w:w="348" w:type="dxa"/>
+            <w:shd w:val="clear" w:color="auto" w:fill="FFFFFF" w:themeFill="background1"/>
+          </w:tcPr>
+          <w:p>
+            <w:pPr>
+              <w:jc w:val="center"/>
+            </w:pPr>
+          </w:p>
+        </w:tc>
+        <w:tc>
+          <w:tcPr>
+            <w:tcW w:w="438" w:type="dxa"/>
+          </w:tcPr>
+          <w:p>
+            <w:pPr>
+              <w:jc w:val="center"/>
+            </w:pPr>
+          </w:p>
+        </w:tc>
+        <w:tc>
+          <w:tcPr>
+            <w:tcW w:w="415" w:type="dxa"/>
+            <w:shd w:val="clear" w:color="auto" w:fill="A6A6A6" w:themeFill="background1" w:themeFillShade="A6"/>
+          </w:tcPr>
+          <w:p>
+            <w:pPr>
+              <w:jc w:val="center"/>
+            </w:pPr>
+          </w:p>
+        </w:tc>
+        <w:tc>
+          <w:tcPr>
+            <w:tcW w:w="425" w:type="dxa"/>
+          </w:tcPr>
+          <w:p>
+            <w:pPr>
+              <w:jc w:val="center"/>
+            </w:pPr>
+          </w:p>
+        </w:tc>
+        <w:tc>
+          <w:tcPr>
+            <w:tcW w:w="400" w:type="dxa"/>
+          </w:tcPr>
+          <w:p>
+            <w:pPr>
+              <w:jc w:val="center"/>
+            </w:pPr>
+          </w:p>
+        </w:tc>
+        <w:tc>
+          <w:tcPr>
+            <w:tcW w:w="348" w:type="dxa"/>
+          </w:tcPr>
+          <w:p>
+            <w:pPr>
+              <w:jc w:val="center"/>
+            </w:pPr>
+          </w:p>
+        </w:tc>
+        <w:tc>
+          <w:tcPr>
+            <w:tcW w:w="386" w:type="dxa"/>
+          </w:tcPr>
+          <w:p>
+            <w:pPr>
+              <w:jc w:val="center"/>
+            </w:pPr>
+          </w:p>
+        </w:tc>
+        <w:tc>
+          <w:tcPr>
+            <w:tcW w:w="292" w:type="dxa"/>
+          </w:tcPr>
+          <w:p>
+            <w:pPr>
+              <w:jc w:val="center"/>
+            </w:pPr>
+          </w:p>
+        </w:tc>
+        <w:tc>
+          <w:tcPr>
+            <w:tcW w:w="348" w:type="dxa"/>
+          </w:tcPr>
+          <w:p>
+            <w:pPr>
+              <w:jc w:val="center"/>
+            </w:pPr>
+          </w:p>
+        </w:tc>
+        <w:tc>
+          <w:tcPr>
+            <w:tcW w:w="377" w:type="dxa"/>
+          </w:tcPr>
+          <w:p>
+            <w:pPr>
+              <w:jc w:val="center"/>
+            </w:pPr>
+          </w:p>
+        </w:tc>
+        <w:tc>
+          <w:tcPr>
+            <w:tcW w:w="348" w:type="dxa"/>
+          </w:tcPr>
+          <w:p>
+            <w:pPr>
+              <w:jc w:val="center"/>
+            </w:pPr>
+          </w:p>
+        </w:tc>
+        <w:tc>
+          <w:tcPr>
+            <w:tcW w:w="1197" w:type="dxa"/>
+            <w:gridSpan w:val="2"/>
             <w:vAlign w:val="center"/>
           </w:tcPr>
           <w:p>
@@ -4854,178 +5406,116 @@
         </w:trPr>
         <w:tc>
           <w:tcPr>
-            <w:tcW w:w="2381" w:type="dxa"/>
-          </w:tcPr>
-          <w:p>
-            <w:r>
-              <w:t>Desenvolver sistema de mapas e fases</w:t>
-            </w:r>
-          </w:p>
-        </w:tc>
-        <w:tc>
-          <w:tcPr>
-            <w:tcW w:w="361" w:type="dxa"/>
-          </w:tcPr>
-          <w:p>
-            <w:pPr>
-              <w:jc w:val="center"/>
-            </w:pPr>
-          </w:p>
-        </w:tc>
-        <w:tc>
-          <w:tcPr>
-            <w:tcW w:w="361" w:type="dxa"/>
-          </w:tcPr>
-          <w:p>
-            <w:pPr>
-              <w:jc w:val="center"/>
-            </w:pPr>
-          </w:p>
-        </w:tc>
-        <w:tc>
-          <w:tcPr>
-            <w:tcW w:w="361" w:type="dxa"/>
-          </w:tcPr>
-          <w:p>
-            <w:pPr>
-              <w:jc w:val="center"/>
-            </w:pPr>
-          </w:p>
-        </w:tc>
-        <w:tc>
-          <w:tcPr>
-            <w:tcW w:w="362" w:type="dxa"/>
-          </w:tcPr>
-          <w:p>
-            <w:pPr>
-              <w:jc w:val="center"/>
-            </w:pPr>
-          </w:p>
-        </w:tc>
-        <w:tc>
-          <w:tcPr>
-            <w:tcW w:w="353" w:type="dxa"/>
+            <w:tcW w:w="2427" w:type="dxa"/>
+          </w:tcPr>
+          <w:p>
+            <w:r>
+              <w:t>Desenvolver sistema de pontuação</w:t>
+            </w:r>
+          </w:p>
+        </w:tc>
+        <w:tc>
+          <w:tcPr>
+            <w:tcW w:w="328" w:type="dxa"/>
+          </w:tcPr>
+          <w:p/>
+        </w:tc>
+        <w:tc>
+          <w:tcPr>
+            <w:tcW w:w="348" w:type="dxa"/>
+          </w:tcPr>
+          <w:p/>
+        </w:tc>
+        <w:tc>
+          <w:tcPr>
+            <w:tcW w:w="350" w:type="dxa"/>
+          </w:tcPr>
+          <w:p/>
+        </w:tc>
+        <w:tc>
+          <w:tcPr>
+            <w:tcW w:w="352" w:type="dxa"/>
+          </w:tcPr>
+          <w:p/>
+        </w:tc>
+        <w:tc>
+          <w:tcPr>
+            <w:tcW w:w="347" w:type="dxa"/>
+          </w:tcPr>
+          <w:p/>
+        </w:tc>
+        <w:tc>
+          <w:tcPr>
+            <w:tcW w:w="348" w:type="dxa"/>
+            <w:shd w:val="clear" w:color="auto" w:fill="FFFFFF" w:themeFill="background1"/>
+          </w:tcPr>
+          <w:p/>
+        </w:tc>
+        <w:tc>
+          <w:tcPr>
+            <w:tcW w:w="438" w:type="dxa"/>
+          </w:tcPr>
+          <w:p/>
+        </w:tc>
+        <w:tc>
+          <w:tcPr>
+            <w:tcW w:w="415" w:type="dxa"/>
+          </w:tcPr>
+          <w:p/>
+        </w:tc>
+        <w:tc>
+          <w:tcPr>
+            <w:tcW w:w="425" w:type="dxa"/>
             <w:shd w:val="clear" w:color="auto" w:fill="A6A6A6" w:themeFill="background1" w:themeFillShade="A6"/>
           </w:tcPr>
-          <w:p>
-            <w:pPr>
-              <w:jc w:val="center"/>
-            </w:pPr>
-          </w:p>
-        </w:tc>
-        <w:tc>
-          <w:tcPr>
-            <w:tcW w:w="353" w:type="dxa"/>
-          </w:tcPr>
-          <w:p>
-            <w:pPr>
-              <w:jc w:val="center"/>
-            </w:pPr>
-          </w:p>
-        </w:tc>
-        <w:tc>
-          <w:tcPr>
-            <w:tcW w:w="353" w:type="dxa"/>
-          </w:tcPr>
-          <w:p>
-            <w:pPr>
-              <w:jc w:val="center"/>
-            </w:pPr>
-          </w:p>
-        </w:tc>
-        <w:tc>
-          <w:tcPr>
-            <w:tcW w:w="353" w:type="dxa"/>
-          </w:tcPr>
-          <w:p>
-            <w:pPr>
-              <w:jc w:val="center"/>
-            </w:pPr>
-          </w:p>
-        </w:tc>
-        <w:tc>
-          <w:tcPr>
-            <w:tcW w:w="353" w:type="dxa"/>
-          </w:tcPr>
-          <w:p>
-            <w:pPr>
-              <w:jc w:val="center"/>
-            </w:pPr>
-          </w:p>
-        </w:tc>
-        <w:tc>
-          <w:tcPr>
-            <w:tcW w:w="353" w:type="dxa"/>
-          </w:tcPr>
-          <w:p>
-            <w:pPr>
-              <w:jc w:val="center"/>
-            </w:pPr>
-          </w:p>
-        </w:tc>
-        <w:tc>
-          <w:tcPr>
-            <w:tcW w:w="353" w:type="dxa"/>
-          </w:tcPr>
-          <w:p>
-            <w:pPr>
-              <w:jc w:val="center"/>
-            </w:pPr>
-          </w:p>
-        </w:tc>
-        <w:tc>
-          <w:tcPr>
-            <w:tcW w:w="353" w:type="dxa"/>
-          </w:tcPr>
-          <w:p>
-            <w:pPr>
-              <w:jc w:val="center"/>
-            </w:pPr>
-          </w:p>
-        </w:tc>
-        <w:tc>
-          <w:tcPr>
-            <w:tcW w:w="353" w:type="dxa"/>
-          </w:tcPr>
-          <w:p>
-            <w:pPr>
-              <w:jc w:val="center"/>
-            </w:pPr>
-          </w:p>
-        </w:tc>
-        <w:tc>
-          <w:tcPr>
-            <w:tcW w:w="353" w:type="dxa"/>
-          </w:tcPr>
-          <w:p>
-            <w:pPr>
-              <w:jc w:val="center"/>
-            </w:pPr>
-          </w:p>
-        </w:tc>
-        <w:tc>
-          <w:tcPr>
-            <w:tcW w:w="353" w:type="dxa"/>
-          </w:tcPr>
-          <w:p>
-            <w:pPr>
-              <w:jc w:val="center"/>
-            </w:pPr>
-          </w:p>
-        </w:tc>
-        <w:tc>
-          <w:tcPr>
-            <w:tcW w:w="353" w:type="dxa"/>
-          </w:tcPr>
-          <w:p>
-            <w:pPr>
-              <w:jc w:val="center"/>
-            </w:pPr>
-          </w:p>
-        </w:tc>
-        <w:tc>
-          <w:tcPr>
-            <w:tcW w:w="1408" w:type="dxa"/>
+          <w:p/>
+        </w:tc>
+        <w:tc>
+          <w:tcPr>
+            <w:tcW w:w="400" w:type="dxa"/>
+          </w:tcPr>
+          <w:p/>
+        </w:tc>
+        <w:tc>
+          <w:tcPr>
+            <w:tcW w:w="348" w:type="dxa"/>
+          </w:tcPr>
+          <w:p/>
+        </w:tc>
+        <w:tc>
+          <w:tcPr>
+            <w:tcW w:w="386" w:type="dxa"/>
+          </w:tcPr>
+          <w:p/>
+        </w:tc>
+        <w:tc>
+          <w:tcPr>
+            <w:tcW w:w="292" w:type="dxa"/>
+          </w:tcPr>
+          <w:p/>
+        </w:tc>
+        <w:tc>
+          <w:tcPr>
+            <w:tcW w:w="348" w:type="dxa"/>
+          </w:tcPr>
+          <w:p/>
+        </w:tc>
+        <w:tc>
+          <w:tcPr>
+            <w:tcW w:w="377" w:type="dxa"/>
+          </w:tcPr>
+          <w:p/>
+        </w:tc>
+        <w:tc>
+          <w:tcPr>
+            <w:tcW w:w="348" w:type="dxa"/>
+          </w:tcPr>
+          <w:p/>
+        </w:tc>
+        <w:tc>
+          <w:tcPr>
+            <w:tcW w:w="1197" w:type="dxa"/>
+            <w:gridSpan w:val="2"/>
             <w:vAlign w:val="center"/>
           </w:tcPr>
           <w:p>
@@ -5044,309 +5534,116 @@
         </w:trPr>
         <w:tc>
           <w:tcPr>
-            <w:tcW w:w="2381" w:type="dxa"/>
-          </w:tcPr>
-          <w:p>
-            <w:proofErr w:type="gramStart"/>
-            <w:r>
-              <w:t>Implementar</w:t>
-            </w:r>
-            <w:proofErr w:type="gramEnd"/>
-            <w:r>
-              <w:t xml:space="preserve"> a detecção de colisão</w:t>
-            </w:r>
-          </w:p>
-        </w:tc>
-        <w:tc>
-          <w:tcPr>
-            <w:tcW w:w="361" w:type="dxa"/>
-          </w:tcPr>
-          <w:p>
-            <w:pPr>
-              <w:jc w:val="center"/>
-            </w:pPr>
-          </w:p>
-        </w:tc>
-        <w:tc>
-          <w:tcPr>
-            <w:tcW w:w="361" w:type="dxa"/>
-          </w:tcPr>
-          <w:p>
-            <w:pPr>
-              <w:jc w:val="center"/>
-            </w:pPr>
-          </w:p>
-        </w:tc>
-        <w:tc>
-          <w:tcPr>
-            <w:tcW w:w="361" w:type="dxa"/>
-          </w:tcPr>
-          <w:p>
-            <w:pPr>
-              <w:jc w:val="center"/>
-            </w:pPr>
-          </w:p>
-        </w:tc>
-        <w:tc>
-          <w:tcPr>
-            <w:tcW w:w="362" w:type="dxa"/>
-          </w:tcPr>
-          <w:p>
-            <w:pPr>
-              <w:jc w:val="center"/>
-            </w:pPr>
-          </w:p>
-        </w:tc>
-        <w:tc>
-          <w:tcPr>
-            <w:tcW w:w="353" w:type="dxa"/>
-          </w:tcPr>
-          <w:p>
-            <w:pPr>
-              <w:jc w:val="center"/>
-            </w:pPr>
-          </w:p>
-        </w:tc>
-        <w:tc>
-          <w:tcPr>
-            <w:tcW w:w="353" w:type="dxa"/>
+            <w:tcW w:w="2427" w:type="dxa"/>
+          </w:tcPr>
+          <w:p>
+            <w:r>
+              <w:t>Desenvolver o sistema de ranking</w:t>
+            </w:r>
+          </w:p>
+        </w:tc>
+        <w:tc>
+          <w:tcPr>
+            <w:tcW w:w="328" w:type="dxa"/>
+          </w:tcPr>
+          <w:p/>
+        </w:tc>
+        <w:tc>
+          <w:tcPr>
+            <w:tcW w:w="348" w:type="dxa"/>
+          </w:tcPr>
+          <w:p/>
+        </w:tc>
+        <w:tc>
+          <w:tcPr>
+            <w:tcW w:w="350" w:type="dxa"/>
+          </w:tcPr>
+          <w:p/>
+        </w:tc>
+        <w:tc>
+          <w:tcPr>
+            <w:tcW w:w="352" w:type="dxa"/>
+          </w:tcPr>
+          <w:p/>
+        </w:tc>
+        <w:tc>
+          <w:tcPr>
+            <w:tcW w:w="347" w:type="dxa"/>
+          </w:tcPr>
+          <w:p/>
+        </w:tc>
+        <w:tc>
+          <w:tcPr>
+            <w:tcW w:w="348" w:type="dxa"/>
+          </w:tcPr>
+          <w:p/>
+        </w:tc>
+        <w:tc>
+          <w:tcPr>
+            <w:tcW w:w="438" w:type="dxa"/>
+            <w:shd w:val="clear" w:color="auto" w:fill="FFFFFF" w:themeFill="background1"/>
+          </w:tcPr>
+          <w:p/>
+        </w:tc>
+        <w:tc>
+          <w:tcPr>
+            <w:tcW w:w="415" w:type="dxa"/>
+          </w:tcPr>
+          <w:p/>
+        </w:tc>
+        <w:tc>
+          <w:tcPr>
+            <w:tcW w:w="425" w:type="dxa"/>
+          </w:tcPr>
+          <w:p/>
+        </w:tc>
+        <w:tc>
+          <w:tcPr>
+            <w:tcW w:w="400" w:type="dxa"/>
             <w:shd w:val="clear" w:color="auto" w:fill="A6A6A6" w:themeFill="background1" w:themeFillShade="A6"/>
           </w:tcPr>
-          <w:p>
-            <w:pPr>
-              <w:jc w:val="center"/>
-            </w:pPr>
-          </w:p>
-        </w:tc>
-        <w:tc>
-          <w:tcPr>
-            <w:tcW w:w="353" w:type="dxa"/>
-          </w:tcPr>
-          <w:p>
-            <w:pPr>
-              <w:jc w:val="center"/>
-            </w:pPr>
-          </w:p>
-        </w:tc>
-        <w:tc>
-          <w:tcPr>
-            <w:tcW w:w="353" w:type="dxa"/>
-          </w:tcPr>
-          <w:p>
-            <w:pPr>
-              <w:jc w:val="center"/>
-            </w:pPr>
-          </w:p>
-        </w:tc>
-        <w:tc>
-          <w:tcPr>
-            <w:tcW w:w="353" w:type="dxa"/>
-          </w:tcPr>
-          <w:p>
-            <w:pPr>
-              <w:jc w:val="center"/>
-            </w:pPr>
-          </w:p>
-        </w:tc>
-        <w:tc>
-          <w:tcPr>
-            <w:tcW w:w="353" w:type="dxa"/>
-          </w:tcPr>
-          <w:p>
-            <w:pPr>
-              <w:jc w:val="center"/>
-            </w:pPr>
-          </w:p>
-        </w:tc>
-        <w:tc>
-          <w:tcPr>
-            <w:tcW w:w="353" w:type="dxa"/>
-          </w:tcPr>
-          <w:p>
-            <w:pPr>
-              <w:jc w:val="center"/>
-            </w:pPr>
-          </w:p>
-        </w:tc>
-        <w:tc>
-          <w:tcPr>
-            <w:tcW w:w="353" w:type="dxa"/>
-          </w:tcPr>
-          <w:p>
-            <w:pPr>
-              <w:jc w:val="center"/>
-            </w:pPr>
-          </w:p>
-        </w:tc>
-        <w:tc>
-          <w:tcPr>
-            <w:tcW w:w="353" w:type="dxa"/>
-          </w:tcPr>
-          <w:p>
-            <w:pPr>
-              <w:jc w:val="center"/>
-            </w:pPr>
-          </w:p>
-        </w:tc>
-        <w:tc>
-          <w:tcPr>
-            <w:tcW w:w="353" w:type="dxa"/>
-          </w:tcPr>
-          <w:p>
-            <w:pPr>
-              <w:jc w:val="center"/>
-            </w:pPr>
-          </w:p>
-        </w:tc>
-        <w:tc>
-          <w:tcPr>
-            <w:tcW w:w="353" w:type="dxa"/>
-          </w:tcPr>
-          <w:p>
-            <w:pPr>
-              <w:jc w:val="center"/>
-            </w:pPr>
-          </w:p>
-        </w:tc>
-        <w:tc>
-          <w:tcPr>
-            <w:tcW w:w="353" w:type="dxa"/>
-          </w:tcPr>
-          <w:p>
-            <w:pPr>
-              <w:jc w:val="center"/>
-            </w:pPr>
-          </w:p>
-        </w:tc>
-        <w:tc>
-          <w:tcPr>
-            <w:tcW w:w="1408" w:type="dxa"/>
-            <w:vAlign w:val="center"/>
-          </w:tcPr>
-          <w:p>
-            <w:pPr>
-              <w:jc w:val="center"/>
-            </w:pPr>
-            <w:r>
-              <w:t>Planejado</w:t>
-            </w:r>
-          </w:p>
-        </w:tc>
-      </w:tr>
-      <w:tr>
-        <w:trPr>
-          <w:trHeight w:val="274"/>
-        </w:trPr>
-        <w:tc>
-          <w:tcPr>
-            <w:tcW w:w="2381" w:type="dxa"/>
-          </w:tcPr>
-          <w:p>
-            <w:r>
-              <w:t>Desenvolver sistema de pontuação</w:t>
-            </w:r>
-          </w:p>
-        </w:tc>
-        <w:tc>
-          <w:tcPr>
-            <w:tcW w:w="361" w:type="dxa"/>
-          </w:tcPr>
           <w:p/>
         </w:tc>
         <w:tc>
           <w:tcPr>
-            <w:tcW w:w="361" w:type="dxa"/>
+            <w:tcW w:w="348" w:type="dxa"/>
           </w:tcPr>
           <w:p/>
         </w:tc>
         <w:tc>
           <w:tcPr>
-            <w:tcW w:w="361" w:type="dxa"/>
+            <w:tcW w:w="386" w:type="dxa"/>
           </w:tcPr>
           <w:p/>
         </w:tc>
         <w:tc>
           <w:tcPr>
-            <w:tcW w:w="362" w:type="dxa"/>
+            <w:tcW w:w="292" w:type="dxa"/>
           </w:tcPr>
           <w:p/>
         </w:tc>
         <w:tc>
           <w:tcPr>
-            <w:tcW w:w="353" w:type="dxa"/>
+            <w:tcW w:w="348" w:type="dxa"/>
           </w:tcPr>
           <w:p/>
         </w:tc>
         <w:tc>
           <w:tcPr>
-            <w:tcW w:w="353" w:type="dxa"/>
-            <w:shd w:val="clear" w:color="auto" w:fill="A6A6A6" w:themeFill="background1" w:themeFillShade="A6"/>
+            <w:tcW w:w="377" w:type="dxa"/>
           </w:tcPr>
           <w:p/>
         </w:tc>
         <w:tc>
           <w:tcPr>
-            <w:tcW w:w="353" w:type="dxa"/>
+            <w:tcW w:w="348" w:type="dxa"/>
           </w:tcPr>
           <w:p/>
         </w:tc>
         <w:tc>
           <w:tcPr>
-            <w:tcW w:w="353" w:type="dxa"/>
-          </w:tcPr>
-          <w:p/>
-        </w:tc>
-        <w:tc>
-          <w:tcPr>
-            <w:tcW w:w="353" w:type="dxa"/>
-          </w:tcPr>
-          <w:p/>
-        </w:tc>
-        <w:tc>
-          <w:tcPr>
-            <w:tcW w:w="353" w:type="dxa"/>
-          </w:tcPr>
-          <w:p/>
-        </w:tc>
-        <w:tc>
-          <w:tcPr>
-            <w:tcW w:w="353" w:type="dxa"/>
-          </w:tcPr>
-          <w:p/>
-        </w:tc>
-        <w:tc>
-          <w:tcPr>
-            <w:tcW w:w="353" w:type="dxa"/>
-          </w:tcPr>
-          <w:p/>
-        </w:tc>
-        <w:tc>
-          <w:tcPr>
-            <w:tcW w:w="353" w:type="dxa"/>
-          </w:tcPr>
-          <w:p/>
-        </w:tc>
-        <w:tc>
-          <w:tcPr>
-            <w:tcW w:w="353" w:type="dxa"/>
-          </w:tcPr>
-          <w:p/>
-        </w:tc>
-        <w:tc>
-          <w:tcPr>
-            <w:tcW w:w="353" w:type="dxa"/>
-          </w:tcPr>
-          <w:p/>
-        </w:tc>
-        <w:tc>
-          <w:tcPr>
-            <w:tcW w:w="353" w:type="dxa"/>
-          </w:tcPr>
-          <w:p/>
-        </w:tc>
-        <w:tc>
-          <w:tcPr>
-            <w:tcW w:w="1408" w:type="dxa"/>
+            <w:tcW w:w="1197" w:type="dxa"/>
+            <w:gridSpan w:val="2"/>
             <w:vAlign w:val="center"/>
           </w:tcPr>
           <w:p>
@@ -5365,120 +5662,118 @@
         </w:trPr>
         <w:tc>
           <w:tcPr>
-            <w:tcW w:w="2381" w:type="dxa"/>
-          </w:tcPr>
-          <w:p>
-            <w:proofErr w:type="gramStart"/>
-            <w:r>
-              <w:t>Implementar</w:t>
-            </w:r>
-            <w:proofErr w:type="gramEnd"/>
-            <w:r>
-              <w:t xml:space="preserve"> inimigos</w:t>
-            </w:r>
-          </w:p>
+            <w:tcW w:w="2427" w:type="dxa"/>
+          </w:tcPr>
+          <w:p>
+            <w:r>
+              <w:t>Consertar possíveis “bugs” que ocorrerem durante o desenvolvimento</w:t>
+            </w:r>
+          </w:p>
+        </w:tc>
+        <w:tc>
+          <w:tcPr>
+            <w:tcW w:w="328" w:type="dxa"/>
+          </w:tcPr>
           <w:p/>
         </w:tc>
         <w:tc>
           <w:tcPr>
-            <w:tcW w:w="361" w:type="dxa"/>
+            <w:tcW w:w="348" w:type="dxa"/>
           </w:tcPr>
           <w:p/>
         </w:tc>
         <w:tc>
           <w:tcPr>
-            <w:tcW w:w="361" w:type="dxa"/>
+            <w:tcW w:w="350" w:type="dxa"/>
           </w:tcPr>
           <w:p/>
         </w:tc>
         <w:tc>
           <w:tcPr>
-            <w:tcW w:w="361" w:type="dxa"/>
+            <w:tcW w:w="352" w:type="dxa"/>
           </w:tcPr>
           <w:p/>
         </w:tc>
         <w:tc>
           <w:tcPr>
-            <w:tcW w:w="362" w:type="dxa"/>
+            <w:tcW w:w="347" w:type="dxa"/>
           </w:tcPr>
           <w:p/>
         </w:tc>
         <w:tc>
           <w:tcPr>
-            <w:tcW w:w="353" w:type="dxa"/>
+            <w:tcW w:w="348" w:type="dxa"/>
           </w:tcPr>
           <w:p/>
         </w:tc>
         <w:tc>
           <w:tcPr>
-            <w:tcW w:w="353" w:type="dxa"/>
+            <w:tcW w:w="438" w:type="dxa"/>
+            <w:shd w:val="clear" w:color="auto" w:fill="FFFFFF" w:themeFill="background1"/>
           </w:tcPr>
           <w:p/>
         </w:tc>
         <w:tc>
           <w:tcPr>
-            <w:tcW w:w="353" w:type="dxa"/>
+            <w:tcW w:w="415" w:type="dxa"/>
+          </w:tcPr>
+          <w:p/>
+        </w:tc>
+        <w:tc>
+          <w:tcPr>
+            <w:tcW w:w="425" w:type="dxa"/>
+          </w:tcPr>
+          <w:p/>
+        </w:tc>
+        <w:tc>
+          <w:tcPr>
+            <w:tcW w:w="400" w:type="dxa"/>
+          </w:tcPr>
+          <w:p/>
+        </w:tc>
+        <w:tc>
+          <w:tcPr>
+            <w:tcW w:w="348" w:type="dxa"/>
             <w:shd w:val="clear" w:color="auto" w:fill="A6A6A6" w:themeFill="background1" w:themeFillShade="A6"/>
           </w:tcPr>
           <w:p/>
         </w:tc>
         <w:tc>
           <w:tcPr>
-            <w:tcW w:w="353" w:type="dxa"/>
+            <w:tcW w:w="386" w:type="dxa"/>
+            <w:shd w:val="clear" w:color="auto" w:fill="A6A6A6" w:themeFill="background1" w:themeFillShade="A6"/>
           </w:tcPr>
           <w:p/>
         </w:tc>
         <w:tc>
           <w:tcPr>
-            <w:tcW w:w="353" w:type="dxa"/>
+            <w:tcW w:w="292" w:type="dxa"/>
+            <w:shd w:val="clear" w:color="auto" w:fill="A6A6A6" w:themeFill="background1" w:themeFillShade="A6"/>
           </w:tcPr>
           <w:p/>
         </w:tc>
         <w:tc>
           <w:tcPr>
-            <w:tcW w:w="353" w:type="dxa"/>
+            <w:tcW w:w="348" w:type="dxa"/>
           </w:tcPr>
           <w:p/>
         </w:tc>
         <w:tc>
           <w:tcPr>
-            <w:tcW w:w="353" w:type="dxa"/>
+            <w:tcW w:w="377" w:type="dxa"/>
           </w:tcPr>
           <w:p/>
         </w:tc>
         <w:tc>
           <w:tcPr>
-            <w:tcW w:w="353" w:type="dxa"/>
+            <w:tcW w:w="348" w:type="dxa"/>
           </w:tcPr>
           <w:p/>
         </w:tc>
         <w:tc>
           <w:tcPr>
-            <w:tcW w:w="353" w:type="dxa"/>
-          </w:tcPr>
-          <w:p/>
-        </w:tc>
-        <w:tc>
-          <w:tcPr>
-            <w:tcW w:w="353" w:type="dxa"/>
-          </w:tcPr>
-          <w:p/>
-        </w:tc>
-        <w:tc>
-          <w:tcPr>
-            <w:tcW w:w="353" w:type="dxa"/>
-          </w:tcPr>
-          <w:p/>
-        </w:tc>
-        <w:tc>
-          <w:tcPr>
-            <w:tcW w:w="353" w:type="dxa"/>
-          </w:tcPr>
-          <w:p/>
-        </w:tc>
-        <w:tc>
-          <w:tcPr>
-            <w:tcW w:w="1408" w:type="dxa"/>
+            <w:tcW w:w="1197" w:type="dxa"/>
+            <w:gridSpan w:val="2"/>
             <w:vAlign w:val="center"/>
           </w:tcPr>
           <w:p>
@@ -5553,6 +5848,7 @@
       </w:pPr>
     </w:p>
     <w:sectPr>
+      <w:footerReference w:type="default" r:id="rId9"/>
       <w:pgSz w:w="12240" w:h="15840"/>
       <w:pgMar w:top="1440" w:right="1440" w:bottom="1440" w:left="1440" w:header="708" w:footer="708" w:gutter="0"/>
       <w:cols w:space="708"/>
@@ -5560,6 +5856,128 @@
     </w:sectPr>
   </w:body>
 </w:document>
+</file>
+
+<file path=word/endnotes.xml><?xml version="1.0" encoding="utf-8"?>
+<w:endnotes xmlns:wpc="http://schemas.microsoft.com/office/word/2010/wordprocessingCanvas" xmlns:mc="http://schemas.openxmlformats.org/markup-compatibility/2006" xmlns:o="urn:schemas-microsoft-com:office:office" xmlns:r="http://schemas.openxmlformats.org/officeDocument/2006/relationships" xmlns:m="http://schemas.openxmlformats.org/officeDocument/2006/math" xmlns:v="urn:schemas-microsoft-com:vml" xmlns:wp14="http://schemas.microsoft.com/office/word/2010/wordprocessingDrawing" xmlns:wp="http://schemas.openxmlformats.org/drawingml/2006/wordprocessingDrawing" xmlns:w10="urn:schemas-microsoft-com:office:word" xmlns:w="http://schemas.openxmlformats.org/wordprocessingml/2006/main" xmlns:w14="http://schemas.microsoft.com/office/word/2010/wordml" xmlns:wpg="http://schemas.microsoft.com/office/word/2010/wordprocessingGroup" xmlns:wpi="http://schemas.microsoft.com/office/word/2010/wordprocessingInk" xmlns:wne="http://schemas.microsoft.com/office/word/2006/wordml" xmlns:wps="http://schemas.microsoft.com/office/word/2010/wordprocessingShape" mc:Ignorable="w14 wp14">
+  <w:endnote w:type="separator" w:id="-1">
+    <w:p>
+      <w:pPr>
+        <w:spacing w:after="0" w:line="240" w:lineRule="auto"/>
+      </w:pPr>
+      <w:r>
+        <w:separator/>
+      </w:r>
+    </w:p>
+  </w:endnote>
+  <w:endnote w:type="continuationSeparator" w:id="0">
+    <w:p>
+      <w:pPr>
+        <w:spacing w:after="0" w:line="240" w:lineRule="auto"/>
+      </w:pPr>
+      <w:r>
+        <w:continuationSeparator/>
+      </w:r>
+    </w:p>
+  </w:endnote>
+</w:endnotes>
+</file>
+
+<file path=word/footer1.xml><?xml version="1.0" encoding="utf-8"?>
+<w:ftr xmlns:wpc="http://schemas.microsoft.com/office/word/2010/wordprocessingCanvas" xmlns:mc="http://schemas.openxmlformats.org/markup-compatibility/2006" xmlns:o="urn:schemas-microsoft-com:office:office" xmlns:r="http://schemas.openxmlformats.org/officeDocument/2006/relationships" xmlns:m="http://schemas.openxmlformats.org/officeDocument/2006/math" xmlns:v="urn:schemas-microsoft-com:vml" xmlns:wp14="http://schemas.microsoft.com/office/word/2010/wordprocessingDrawing" xmlns:wp="http://schemas.openxmlformats.org/drawingml/2006/wordprocessingDrawing" xmlns:w10="urn:schemas-microsoft-com:office:word" xmlns:w="http://schemas.openxmlformats.org/wordprocessingml/2006/main" xmlns:w14="http://schemas.microsoft.com/office/word/2010/wordml" xmlns:wpg="http://schemas.microsoft.com/office/word/2010/wordprocessingGroup" xmlns:wpi="http://schemas.microsoft.com/office/word/2010/wordprocessingInk" xmlns:wne="http://schemas.microsoft.com/office/word/2006/wordml" xmlns:wps="http://schemas.microsoft.com/office/word/2010/wordprocessingShape" mc:Ignorable="w14 wp14">
+  <w:sdt>
+    <w:sdtPr>
+      <w:rPr>
+        <w:sz w:val="28"/>
+        <w:szCs w:val="28"/>
+      </w:rPr>
+      <w:id w:val="-412556822"/>
+      <w:docPartObj>
+        <w:docPartGallery w:val="Page Numbers (Bottom of Page)"/>
+        <w:docPartUnique/>
+      </w:docPartObj>
+    </w:sdtPr>
+    <w:sdtContent>
+      <w:p>
+        <w:pPr>
+          <w:pStyle w:val="Rodap"/>
+          <w:jc w:val="center"/>
+          <w:rPr>
+            <w:sz w:val="28"/>
+            <w:szCs w:val="28"/>
+          </w:rPr>
+        </w:pPr>
+        <w:r>
+          <w:rPr>
+            <w:sz w:val="28"/>
+            <w:szCs w:val="28"/>
+          </w:rPr>
+          <w:fldChar w:fldCharType="begin"/>
+        </w:r>
+        <w:r>
+          <w:rPr>
+            <w:sz w:val="28"/>
+            <w:szCs w:val="28"/>
+          </w:rPr>
+          <w:instrText>PAGE   \* MERGEFORMAT</w:instrText>
+        </w:r>
+        <w:r>
+          <w:rPr>
+            <w:sz w:val="28"/>
+            <w:szCs w:val="28"/>
+          </w:rPr>
+          <w:fldChar w:fldCharType="separate"/>
+        </w:r>
+        <w:r>
+          <w:rPr>
+            <w:noProof/>
+            <w:sz w:val="28"/>
+            <w:szCs w:val="28"/>
+            <w:lang w:val="pt-BR"/>
+          </w:rPr>
+          <w:t>1</w:t>
+        </w:r>
+        <w:r>
+          <w:rPr>
+            <w:sz w:val="28"/>
+            <w:szCs w:val="28"/>
+          </w:rPr>
+          <w:fldChar w:fldCharType="end"/>
+        </w:r>
+      </w:p>
+    </w:sdtContent>
+  </w:sdt>
+  <w:p>
+    <w:pPr>
+      <w:pStyle w:val="Rodap"/>
+    </w:pPr>
+  </w:p>
+</w:ftr>
+</file>
+
+<file path=word/footnotes.xml><?xml version="1.0" encoding="utf-8"?>
+<w:footnotes xmlns:wpc="http://schemas.microsoft.com/office/word/2010/wordprocessingCanvas" xmlns:mc="http://schemas.openxmlformats.org/markup-compatibility/2006" xmlns:o="urn:schemas-microsoft-com:office:office" xmlns:r="http://schemas.openxmlformats.org/officeDocument/2006/relationships" xmlns:m="http://schemas.openxmlformats.org/officeDocument/2006/math" xmlns:v="urn:schemas-microsoft-com:vml" xmlns:wp14="http://schemas.microsoft.com/office/word/2010/wordprocessingDrawing" xmlns:wp="http://schemas.openxmlformats.org/drawingml/2006/wordprocessingDrawing" xmlns:w10="urn:schemas-microsoft-com:office:word" xmlns:w="http://schemas.openxmlformats.org/wordprocessingml/2006/main" xmlns:w14="http://schemas.microsoft.com/office/word/2010/wordml" xmlns:wpg="http://schemas.microsoft.com/office/word/2010/wordprocessingGroup" xmlns:wpi="http://schemas.microsoft.com/office/word/2010/wordprocessingInk" xmlns:wne="http://schemas.microsoft.com/office/word/2006/wordml" xmlns:wps="http://schemas.microsoft.com/office/word/2010/wordprocessingShape" mc:Ignorable="w14 wp14">
+  <w:footnote w:type="separator" w:id="-1">
+    <w:p>
+      <w:pPr>
+        <w:spacing w:after="0" w:line="240" w:lineRule="auto"/>
+      </w:pPr>
+      <w:r>
+        <w:separator/>
+      </w:r>
+    </w:p>
+  </w:footnote>
+  <w:footnote w:type="continuationSeparator" w:id="0">
+    <w:p>
+      <w:pPr>
+        <w:spacing w:after="0" w:line="240" w:lineRule="auto"/>
+      </w:pPr>
+      <w:r>
+        <w:continuationSeparator/>
+      </w:r>
+    </w:p>
+  </w:footnote>
+</w:footnotes>
 </file>
 
 <file path=word/numbering.xml><?xml version="1.0" encoding="utf-8"?>
@@ -6038,6 +6456,50 @@
     <w:basedOn w:val="Fontepargpadro"/>
     <w:rsid w:val="0091226E"/>
   </w:style>
+  <w:style w:type="paragraph" w:styleId="Cabealho">
+    <w:name w:val="header"/>
+    <w:basedOn w:val="Normal"/>
+    <w:link w:val="CabealhoChar"/>
+    <w:uiPriority w:val="99"/>
+    <w:unhideWhenUsed/>
+    <w:rsid w:val="001F3E6F"/>
+    <w:pPr>
+      <w:tabs>
+        <w:tab w:val="center" w:pos="4252"/>
+        <w:tab w:val="right" w:pos="8504"/>
+      </w:tabs>
+      <w:spacing w:after="0" w:line="240" w:lineRule="auto"/>
+    </w:pPr>
+  </w:style>
+  <w:style w:type="character" w:customStyle="1" w:styleId="CabealhoChar">
+    <w:name w:val="Cabeçalho Char"/>
+    <w:basedOn w:val="Fontepargpadro"/>
+    <w:link w:val="Cabealho"/>
+    <w:uiPriority w:val="99"/>
+    <w:rsid w:val="001F3E6F"/>
+  </w:style>
+  <w:style w:type="paragraph" w:styleId="Rodap">
+    <w:name w:val="footer"/>
+    <w:basedOn w:val="Normal"/>
+    <w:link w:val="RodapChar"/>
+    <w:uiPriority w:val="99"/>
+    <w:unhideWhenUsed/>
+    <w:rsid w:val="001F3E6F"/>
+    <w:pPr>
+      <w:tabs>
+        <w:tab w:val="center" w:pos="4252"/>
+        <w:tab w:val="right" w:pos="8504"/>
+      </w:tabs>
+      <w:spacing w:after="0" w:line="240" w:lineRule="auto"/>
+    </w:pPr>
+  </w:style>
+  <w:style w:type="character" w:customStyle="1" w:styleId="RodapChar">
+    <w:name w:val="Rodapé Char"/>
+    <w:basedOn w:val="Fontepargpadro"/>
+    <w:link w:val="Rodap"/>
+    <w:uiPriority w:val="99"/>
+    <w:rsid w:val="001F3E6F"/>
+  </w:style>
 </w:styles>
 </file>
 
@@ -6423,6 +6885,50 @@
     <w:basedOn w:val="Fontepargpadro"/>
     <w:rsid w:val="0091226E"/>
   </w:style>
+  <w:style w:type="paragraph" w:styleId="Cabealho">
+    <w:name w:val="header"/>
+    <w:basedOn w:val="Normal"/>
+    <w:link w:val="CabealhoChar"/>
+    <w:uiPriority w:val="99"/>
+    <w:unhideWhenUsed/>
+    <w:rsid w:val="001F3E6F"/>
+    <w:pPr>
+      <w:tabs>
+        <w:tab w:val="center" w:pos="4252"/>
+        <w:tab w:val="right" w:pos="8504"/>
+      </w:tabs>
+      <w:spacing w:after="0" w:line="240" w:lineRule="auto"/>
+    </w:pPr>
+  </w:style>
+  <w:style w:type="character" w:customStyle="1" w:styleId="CabealhoChar">
+    <w:name w:val="Cabeçalho Char"/>
+    <w:basedOn w:val="Fontepargpadro"/>
+    <w:link w:val="Cabealho"/>
+    <w:uiPriority w:val="99"/>
+    <w:rsid w:val="001F3E6F"/>
+  </w:style>
+  <w:style w:type="paragraph" w:styleId="Rodap">
+    <w:name w:val="footer"/>
+    <w:basedOn w:val="Normal"/>
+    <w:link w:val="RodapChar"/>
+    <w:uiPriority w:val="99"/>
+    <w:unhideWhenUsed/>
+    <w:rsid w:val="001F3E6F"/>
+    <w:pPr>
+      <w:tabs>
+        <w:tab w:val="center" w:pos="4252"/>
+        <w:tab w:val="right" w:pos="8504"/>
+      </w:tabs>
+      <w:spacing w:after="0" w:line="240" w:lineRule="auto"/>
+    </w:pPr>
+  </w:style>
+  <w:style w:type="character" w:customStyle="1" w:styleId="RodapChar">
+    <w:name w:val="Rodapé Char"/>
+    <w:basedOn w:val="Fontepargpadro"/>
+    <w:link w:val="Rodap"/>
+    <w:uiPriority w:val="99"/>
+    <w:rsid w:val="001F3E6F"/>
+  </w:style>
 </w:styles>
 </file>
 
@@ -6716,7 +7222,7 @@
 </file>
 
 <file path=customXml/itemProps1.xml><?xml version="1.0" encoding="utf-8"?>
-<ds:datastoreItem xmlns:ds="http://schemas.openxmlformats.org/officeDocument/2006/customXml" ds:itemID="{87D3663C-31EE-4078-A212-B3C0457F3C1A}">
+<ds:datastoreItem xmlns:ds="http://schemas.openxmlformats.org/officeDocument/2006/customXml" ds:itemID="{08E5A6B8-00FF-4D5E-9EBA-87F68BC9FEF1}">
   <ds:schemaRefs>
     <ds:schemaRef ds:uri="http://schemas.openxmlformats.org/officeDocument/2006/bibliography"/>
   </ds:schemaRefs>

</xml_diff>

<commit_message>
Adicionado -> gameplay Pequena mudança na historia
</commit_message>
<xml_diff>
--- a/GDD.docx
+++ b/GDD.docx
@@ -179,7 +179,7 @@
           <w:sz w:val="32"/>
           <w:lang w:val="pt-BR"/>
         </w:rPr>
-        <w:t>Autores:</w:t>
+        <w:t>Autor:</w:t>
       </w:r>
     </w:p>
     <w:p>
@@ -231,6 +231,7 @@
     </w:p>
     <w:p>
       <w:pPr>
+        <w:jc w:val="center"/>
         <w:rPr>
           <w:sz w:val="48"/>
           <w:lang w:val="pt-BR"/>
@@ -1235,8 +1236,6 @@
         </w:rPr>
         <w:br w:type="page"/>
       </w:r>
-      <w:bookmarkStart w:id="0" w:name="_GoBack"/>
-      <w:bookmarkEnd w:id="0"/>
     </w:p>
     <w:p>
       <w:pPr>
@@ -1251,11 +1250,12 @@
         <w:outlineLvl w:val="0"/>
         <w:rPr>
           <w:b/>
-          <w:sz w:val="40"/>
-          <w:lang w:val="pt-BR"/>
-        </w:rPr>
-      </w:pPr>
-      <w:bookmarkStart w:id="1" w:name="_Toc412736932"/>
+          <w:sz w:val="28"/>
+          <w:szCs w:val="28"/>
+          <w:lang w:val="pt-BR"/>
+        </w:rPr>
+      </w:pPr>
+      <w:bookmarkStart w:id="0" w:name="_Toc412736932"/>
       <w:r>
         <w:rPr>
           <w:b/>
@@ -1265,33 +1265,7 @@
         <w:lastRenderedPageBreak/>
         <w:t>História</w:t>
       </w:r>
-      <w:bookmarkEnd w:id="1"/>
-    </w:p>
-    <w:p>
-      <w:pPr>
-        <w:pStyle w:val="PargrafodaLista"/>
-        <w:tabs>
-          <w:tab w:val="left" w:pos="7672"/>
-        </w:tabs>
-        <w:ind w:left="360"/>
-        <w:rPr>
-          <w:i/>
-          <w:sz w:val="18"/>
-          <w:szCs w:val="18"/>
-          <w:u w:val="single"/>
-          <w:lang w:val="pt-BR"/>
-        </w:rPr>
-      </w:pPr>
-      <w:r>
-        <w:rPr>
-          <w:i/>
-          <w:sz w:val="18"/>
-          <w:szCs w:val="18"/>
-          <w:u w:val="single"/>
-          <w:lang w:val="pt-BR"/>
-        </w:rPr>
-        <w:t>Descrição detalhada da história (lembre-se que toda história deve conter um começo, meio e fim);</w:t>
-      </w:r>
+      <w:bookmarkEnd w:id="0"/>
     </w:p>
     <w:p>
       <w:pPr>
@@ -1301,10 +1275,75 @@
         </w:tabs>
         <w:ind w:left="0" w:firstLine="360"/>
         <w:rPr>
-          <w:sz w:val="24"/>
-          <w:lang w:val="pt-BR"/>
-        </w:rPr>
-      </w:pPr>
+          <w:sz w:val="28"/>
+          <w:szCs w:val="28"/>
+          <w:lang w:val="pt-BR"/>
+        </w:rPr>
+      </w:pPr>
+      <w:r>
+        <w:rPr>
+          <w:sz w:val="28"/>
+          <w:szCs w:val="28"/>
+          <w:lang w:val="pt-BR"/>
+        </w:rPr>
+        <w:t xml:space="preserve">Em um futuro não muito distante, o ser humano </w:t>
+      </w:r>
+      <w:r>
+        <w:rPr>
+          <w:sz w:val="28"/>
+          <w:szCs w:val="28"/>
+          <w:lang w:val="pt-BR"/>
+        </w:rPr>
+        <w:t>descobre um novo planeta, sendo denominado K9999. Pouco tempo depois</w:t>
+      </w:r>
+      <w:r>
+        <w:rPr>
+          <w:sz w:val="28"/>
+          <w:szCs w:val="28"/>
+          <w:lang w:val="pt-BR"/>
+        </w:rPr>
+        <w:t>,</w:t>
+      </w:r>
+      <w:r>
+        <w:rPr>
+          <w:sz w:val="28"/>
+          <w:szCs w:val="28"/>
+          <w:lang w:val="pt-BR"/>
+        </w:rPr>
+        <w:t xml:space="preserve"> foi descoberto que em K9999 existe u</w:t>
+      </w:r>
+      <w:r>
+        <w:rPr>
+          <w:sz w:val="28"/>
+          <w:szCs w:val="28"/>
+          <w:lang w:val="pt-BR"/>
+        </w:rPr>
+        <w:t>ma espécie de vida inteligente muito avançada em relação aos humanos</w:t>
+      </w:r>
+      <w:r>
+        <w:rPr>
+          <w:sz w:val="28"/>
+          <w:szCs w:val="28"/>
+          <w:lang w:val="pt-BR"/>
+        </w:rPr>
+        <w:t xml:space="preserve">, desenvolvendo coisas </w:t>
+      </w:r>
+      <w:r>
+        <w:rPr>
+          <w:sz w:val="28"/>
+          <w:szCs w:val="28"/>
+          <w:lang w:val="pt-BR"/>
+        </w:rPr>
+        <w:t>futurísticas para os seres inteligentes da Terra</w:t>
+      </w:r>
+      <w:r>
+        <w:rPr>
+          <w:sz w:val="28"/>
+          <w:szCs w:val="28"/>
+          <w:lang w:val="pt-BR"/>
+        </w:rPr>
+        <w:t xml:space="preserve">. </w:t>
+      </w:r>
     </w:p>
     <w:p>
       <w:pPr>
@@ -1314,37 +1353,74 @@
         </w:tabs>
         <w:ind w:left="0" w:firstLine="360"/>
         <w:rPr>
-          <w:sz w:val="24"/>
-          <w:lang w:val="pt-BR"/>
-        </w:rPr>
-      </w:pPr>
-      <w:r>
-        <w:rPr>
-          <w:sz w:val="24"/>
-          <w:lang w:val="pt-BR"/>
-        </w:rPr>
-        <w:t xml:space="preserve">Em um futuro não muito distante, o ser humano </w:t>
-      </w:r>
-      <w:r>
-        <w:rPr>
-          <w:sz w:val="24"/>
-          <w:lang w:val="pt-BR"/>
-        </w:rPr>
-        <w:t>descobre um novo planeta, sendo denominado K9999. Pouco tempo depois</w:t>
-      </w:r>
-      <w:r>
-        <w:rPr>
-          <w:sz w:val="24"/>
-          <w:lang w:val="pt-BR"/>
-        </w:rPr>
-        <w:t>,</w:t>
-      </w:r>
-      <w:r>
-        <w:rPr>
-          <w:sz w:val="24"/>
-          <w:lang w:val="pt-BR"/>
-        </w:rPr>
-        <w:t xml:space="preserve"> foi descoberto que em K9999 existe uma espécie de vida inteligente, que continha uma organização política, militar e científica exemplar, desenvolvendo coisas inimagináveis para os humanos. </w:t>
+          <w:sz w:val="28"/>
+          <w:szCs w:val="28"/>
+          <w:lang w:val="pt-BR"/>
+        </w:rPr>
+      </w:pPr>
+      <w:r>
+        <w:rPr>
+          <w:sz w:val="28"/>
+          <w:szCs w:val="28"/>
+          <w:lang w:val="pt-BR"/>
+        </w:rPr>
+        <w:t xml:space="preserve">Tentando estabelecer conexão com esse planeta, </w:t>
+      </w:r>
+      <w:r>
+        <w:rPr>
+          <w:sz w:val="28"/>
+          <w:szCs w:val="28"/>
+          <w:lang w:val="pt-BR"/>
+        </w:rPr>
+        <w:t xml:space="preserve">uma organização espacial enviou uma mensagem </w:t>
+      </w:r>
+      <w:r>
+        <w:rPr>
+          <w:sz w:val="28"/>
+          <w:szCs w:val="28"/>
+          <w:lang w:val="pt-BR"/>
+        </w:rPr>
+        <w:t>de</w:t>
+      </w:r>
+      <w:r>
+        <w:rPr>
+          <w:sz w:val="28"/>
+          <w:szCs w:val="28"/>
+          <w:lang w:val="pt-BR"/>
+        </w:rPr>
+        <w:t xml:space="preserve"> um rádio para o </w:t>
+      </w:r>
+      <w:r>
+        <w:rPr>
+          <w:sz w:val="28"/>
+          <w:szCs w:val="28"/>
+          <w:lang w:val="pt-BR"/>
+        </w:rPr>
+        <w:t>lá</w:t>
+      </w:r>
+      <w:r>
+        <w:rPr>
+          <w:sz w:val="28"/>
+          <w:szCs w:val="28"/>
+          <w:lang w:val="pt-BR"/>
+        </w:rPr>
+        <w:t xml:space="preserve">. Um ano depois, a mensagem chega aos líderes políticos de K9999, e como tais líderes não entendem </w:t>
+      </w:r>
+      <w:r>
+        <w:rPr>
+          <w:sz w:val="28"/>
+          <w:szCs w:val="28"/>
+          <w:lang w:val="pt-BR"/>
+        </w:rPr>
+        <w:t>a mensagem</w:t>
+      </w:r>
+      <w:r>
+        <w:rPr>
+          <w:sz w:val="28"/>
+          <w:szCs w:val="28"/>
+          <w:lang w:val="pt-BR"/>
+        </w:rPr>
+        <w:t>, imaginam que é uma declaração de guerra contra o povo de K9999, e mandam todo seu exército invadir o planeta Terra.</w:t>
       </w:r>
     </w:p>
     <w:p>
@@ -1355,110 +1431,55 @@
         </w:tabs>
         <w:ind w:left="0" w:firstLine="360"/>
         <w:rPr>
-          <w:sz w:val="24"/>
-          <w:lang w:val="pt-BR"/>
-        </w:rPr>
-      </w:pPr>
-      <w:r>
-        <w:rPr>
-          <w:sz w:val="24"/>
-          <w:lang w:val="pt-BR"/>
-        </w:rPr>
-        <w:t xml:space="preserve">Tentando estabelecer conexão com esse planeta, </w:t>
-      </w:r>
-      <w:r>
-        <w:rPr>
-          <w:sz w:val="24"/>
-          <w:lang w:val="pt-BR"/>
-        </w:rPr>
-        <w:t xml:space="preserve">uma organização espacial enviou uma mensagem </w:t>
-      </w:r>
-      <w:r>
-        <w:rPr>
-          <w:sz w:val="24"/>
-          <w:lang w:val="pt-BR"/>
-        </w:rPr>
-        <w:t>de</w:t>
-      </w:r>
-      <w:r>
-        <w:rPr>
-          <w:sz w:val="24"/>
-          <w:lang w:val="pt-BR"/>
-        </w:rPr>
-        <w:t xml:space="preserve"> um rádio para o </w:t>
-      </w:r>
-      <w:r>
-        <w:rPr>
-          <w:sz w:val="24"/>
-          <w:lang w:val="pt-BR"/>
-        </w:rPr>
-        <w:t>lá</w:t>
-      </w:r>
-      <w:r>
-        <w:rPr>
-          <w:sz w:val="24"/>
-          <w:lang w:val="pt-BR"/>
-        </w:rPr>
-        <w:t xml:space="preserve">. Um ano depois, a mensagem chega aos líderes políticos de K9999, e como tais líderes não entendem </w:t>
-      </w:r>
-      <w:r>
-        <w:rPr>
-          <w:sz w:val="24"/>
-          <w:lang w:val="pt-BR"/>
-        </w:rPr>
-        <w:t>a mensagem</w:t>
-      </w:r>
-      <w:r>
-        <w:rPr>
-          <w:sz w:val="24"/>
-          <w:lang w:val="pt-BR"/>
-        </w:rPr>
-        <w:t>, imaginam que é uma declaração de guerra contra o povo de K9999, e mandam todo seu exército invadir o planeta Terra.</w:t>
-      </w:r>
-    </w:p>
-    <w:p>
-      <w:pPr>
-        <w:pStyle w:val="PargrafodaLista"/>
-        <w:tabs>
-          <w:tab w:val="left" w:pos="7672"/>
-        </w:tabs>
-        <w:ind w:left="0" w:firstLine="360"/>
-        <w:rPr>
-          <w:sz w:val="24"/>
-          <w:lang w:val="pt-BR"/>
-        </w:rPr>
-      </w:pPr>
-      <w:r>
-        <w:rPr>
-          <w:sz w:val="24"/>
-          <w:lang w:val="pt-BR"/>
-        </w:rPr>
-        <w:t>Após ver</w:t>
-      </w:r>
-      <w:r>
-        <w:rPr>
-          <w:sz w:val="24"/>
+          <w:sz w:val="28"/>
+          <w:szCs w:val="28"/>
+          <w:lang w:val="pt-BR"/>
+        </w:rPr>
+      </w:pPr>
+      <w:r>
+        <w:rPr>
+          <w:sz w:val="28"/>
+          <w:szCs w:val="28"/>
+          <w:lang w:val="pt-BR"/>
+        </w:rPr>
+        <w:t>Ao</w:t>
+      </w:r>
+      <w:r>
+        <w:rPr>
+          <w:sz w:val="28"/>
+          <w:szCs w:val="28"/>
+          <w:lang w:val="pt-BR"/>
+        </w:rPr>
+        <w:t xml:space="preserve"> ver</w:t>
+      </w:r>
+      <w:r>
+        <w:rPr>
+          <w:sz w:val="28"/>
+          <w:szCs w:val="28"/>
           <w:lang w:val="pt-BR"/>
         </w:rPr>
         <w:t xml:space="preserve"> que a Terra esta s</w:t>
       </w:r>
       <w:r>
         <w:rPr>
-          <w:sz w:val="24"/>
+          <w:sz w:val="28"/>
+          <w:szCs w:val="28"/>
           <w:lang w:val="pt-BR"/>
         </w:rPr>
         <w:t>endo destruída sem</w:t>
       </w:r>
       <w:r>
         <w:rPr>
-          <w:sz w:val="24"/>
+          <w:sz w:val="28"/>
+          <w:szCs w:val="28"/>
           <w:lang w:val="pt-BR"/>
         </w:rPr>
         <w:t xml:space="preserve"> esboçar reação, </w:t>
       </w:r>
       <w:r>
         <w:rPr>
-          <w:sz w:val="24"/>
+          <w:sz w:val="28"/>
+          <w:szCs w:val="28"/>
           <w:lang w:val="pt-BR"/>
         </w:rPr>
         <w:t>um veterano de guerra chamado “</w:t>
@@ -1467,16 +1488,35 @@
         <w:rPr>
           <w:b/>
           <w:i/>
+          <w:sz w:val="28"/>
+          <w:szCs w:val="28"/>
           <w:lang w:val="pt-BR"/>
         </w:rPr>
         <w:t>INSERIR O NOME DO PERSONAGEM PRINCIPAL</w:t>
       </w:r>
       <w:r>
         <w:rPr>
-          <w:sz w:val="24"/>
-          <w:lang w:val="pt-BR"/>
-        </w:rPr>
-        <w:t>”, decide ir para a guerra contra os alienígenas. Usando táticas aprendidas durante seus vários anos no campo de combate, o seu maior desejo é conseguir restaurar a paz para o planeta que vive.</w:t>
+          <w:sz w:val="28"/>
+          <w:szCs w:val="28"/>
+          <w:lang w:val="pt-BR"/>
+        </w:rPr>
+        <w:t xml:space="preserve">”, decide ir para a guerra contra os alienígenas. Usando táticas aprendidas durante seus vários anos no campo de </w:t>
+      </w:r>
+      <w:r>
+        <w:rPr>
+          <w:sz w:val="28"/>
+          <w:szCs w:val="28"/>
+          <w:lang w:val="pt-BR"/>
+        </w:rPr>
+        <w:t>batalha</w:t>
+      </w:r>
+      <w:r>
+        <w:rPr>
+          <w:sz w:val="28"/>
+          <w:szCs w:val="28"/>
+          <w:lang w:val="pt-BR"/>
+        </w:rPr>
+        <w:t>, o seu maior desejo é conseguir restaurar a paz para o planeta que vive.</w:t>
       </w:r>
     </w:p>
     <w:p>
@@ -1504,73 +1544,6 @@
           <w:lang w:val="pt-BR"/>
         </w:rPr>
       </w:pPr>
-      <w:r>
-        <w:rPr>
-          <w:sz w:val="24"/>
-          <w:lang w:val="pt-BR"/>
-        </w:rPr>
-        <w:t xml:space="preserve">- </w:t>
-      </w:r>
-      <w:r>
-        <w:rPr>
-          <w:sz w:val="24"/>
-          <w:lang w:val="pt-BR"/>
-        </w:rPr>
-        <w:t>A descrição da história deve conter uma b</w:t>
-      </w:r>
-      <w:r>
-        <w:rPr>
-          <w:sz w:val="24"/>
-          <w:lang w:val="pt-BR"/>
-        </w:rPr>
-        <w:t>reve descrição d</w:t>
-      </w:r>
-      <w:r>
-        <w:rPr>
-          <w:sz w:val="24"/>
-          <w:lang w:val="pt-BR"/>
-        </w:rPr>
-        <w:t xml:space="preserve">o ambiente onde o jogo acontece e também dos principais </w:t>
-      </w:r>
-      <w:r>
-        <w:rPr>
-          <w:sz w:val="24"/>
-          <w:lang w:val="pt-BR"/>
-        </w:rPr>
-        <w:t>personagens</w:t>
-      </w:r>
-      <w:r>
-        <w:rPr>
-          <w:sz w:val="24"/>
-          <w:lang w:val="pt-BR"/>
-        </w:rPr>
-        <w:t xml:space="preserve"> envolvidos na história</w:t>
-      </w:r>
-      <w:r>
-        <w:rPr>
-          <w:sz w:val="24"/>
-          <w:lang w:val="pt-BR"/>
-        </w:rPr>
-        <w:t>;</w:t>
-      </w:r>
-    </w:p>
-    <w:p>
-      <w:pPr>
-        <w:ind w:firstLine="360"/>
-        <w:rPr>
-          <w:b/>
-          <w:sz w:val="40"/>
-          <w:lang w:val="pt-BR"/>
-        </w:rPr>
-      </w:pPr>
-      <w:r>
-        <w:rPr>
-          <w:b/>
-          <w:sz w:val="40"/>
-          <w:lang w:val="pt-BR"/>
-        </w:rPr>
-        <w:br w:type="page"/>
-      </w:r>
     </w:p>
     <w:p>
       <w:pPr>
@@ -1589,17 +1562,244 @@
           <w:lang w:val="pt-BR"/>
         </w:rPr>
       </w:pPr>
-      <w:bookmarkStart w:id="2" w:name="_Toc412736933"/>
+      <w:bookmarkStart w:id="1" w:name="_Toc412736933"/>
       <w:r>
         <w:rPr>
           <w:b/>
           <w:sz w:val="40"/>
           <w:lang w:val="pt-BR"/>
         </w:rPr>
+        <w:t>Gameplay</w:t>
+      </w:r>
+      <w:bookmarkEnd w:id="1"/>
+    </w:p>
+    <w:p>
+      <w:pPr>
+        <w:pStyle w:val="PargrafodaLista"/>
+        <w:tabs>
+          <w:tab w:val="left" w:pos="7672"/>
+        </w:tabs>
+        <w:ind w:left="0" w:firstLine="360"/>
+        <w:rPr>
+          <w:sz w:val="28"/>
+          <w:lang w:val="pt-BR"/>
+        </w:rPr>
+      </w:pPr>
+      <w:r>
+        <w:rPr>
+          <w:sz w:val="28"/>
+          <w:lang w:val="pt-BR"/>
+        </w:rPr>
+        <w:t>O sistema básico deste jogo é baseado no sistema do “</w:t>
+      </w:r>
+      <w:r>
+        <w:rPr>
+          <w:i/>
+          <w:sz w:val="28"/>
+          <w:lang w:val="pt-BR"/>
+        </w:rPr>
+        <w:t>Hobo 3</w:t>
+      </w:r>
+      <w:r>
+        <w:rPr>
+          <w:sz w:val="28"/>
+          <w:lang w:val="pt-BR"/>
+        </w:rPr>
+        <w:t>”, onde o personagem principal inicia o jogo com um poder,  e ao derrota</w:t>
+      </w:r>
+      <w:r>
+        <w:rPr>
+          <w:sz w:val="28"/>
+          <w:lang w:val="pt-BR"/>
+        </w:rPr>
+        <w:t>r</w:t>
+      </w:r>
+      <w:r>
+        <w:rPr>
+          <w:sz w:val="28"/>
+          <w:lang w:val="pt-BR"/>
+        </w:rPr>
+        <w:t xml:space="preserve"> inimigos vai evoluindo-os. </w:t>
+      </w:r>
+    </w:p>
+    <w:p>
+      <w:pPr>
+        <w:pStyle w:val="PargrafodaLista"/>
+        <w:tabs>
+          <w:tab w:val="left" w:pos="7672"/>
+        </w:tabs>
+        <w:ind w:left="0" w:firstLine="360"/>
+        <w:rPr>
+          <w:sz w:val="28"/>
+          <w:lang w:val="pt-BR"/>
+        </w:rPr>
+      </w:pPr>
+      <w:r>
+        <w:rPr>
+          <w:sz w:val="28"/>
+          <w:lang w:val="pt-BR"/>
+        </w:rPr>
+        <w:t>O</w:t>
+      </w:r>
+      <w:r>
+        <w:rPr>
+          <w:sz w:val="28"/>
+          <w:lang w:val="pt-BR"/>
+        </w:rPr>
+        <w:t xml:space="preserve"> jogador passará por diversas fases, cada uma com diferentes estágios, e só poderá passar para o próximo estágio caso consiga derrotar todos os inimigos do estágio atual.</w:t>
+      </w:r>
+    </w:p>
+    <w:p>
+      <w:pPr>
+        <w:pStyle w:val="PargrafodaLista"/>
+        <w:tabs>
+          <w:tab w:val="left" w:pos="7672"/>
+        </w:tabs>
+        <w:ind w:left="0" w:firstLine="360"/>
+        <w:rPr>
+          <w:sz w:val="28"/>
+          <w:lang w:val="pt-BR"/>
+        </w:rPr>
+      </w:pPr>
+      <w:r>
+        <w:rPr>
+          <w:sz w:val="28"/>
+          <w:lang w:val="pt-BR"/>
+        </w:rPr>
+        <w:t>Cada estágio ter</w:t>
+      </w:r>
+      <w:r>
+        <w:rPr>
+          <w:sz w:val="28"/>
+          <w:lang w:val="pt-BR"/>
+        </w:rPr>
+        <w:t xml:space="preserve">á </w:t>
+      </w:r>
+      <w:r>
+        <w:rPr>
+          <w:sz w:val="28"/>
+          <w:lang w:val="pt-BR"/>
+        </w:rPr>
+        <w:t>diferente</w:t>
+      </w:r>
+      <w:r>
+        <w:rPr>
+          <w:sz w:val="28"/>
+          <w:lang w:val="pt-BR"/>
+        </w:rPr>
+        <w:t>s</w:t>
+      </w:r>
+      <w:r>
+        <w:rPr>
+          <w:sz w:val="28"/>
+          <w:lang w:val="pt-BR"/>
+        </w:rPr>
+        <w:t xml:space="preserve"> n</w:t>
+      </w:r>
+      <w:r>
+        <w:rPr>
+          <w:sz w:val="28"/>
+          <w:lang w:val="pt-BR"/>
+        </w:rPr>
+        <w:t>úmeros e tipos de inimigos</w:t>
+      </w:r>
+      <w:r>
+        <w:rPr>
+          <w:sz w:val="28"/>
+          <w:lang w:val="pt-BR"/>
+        </w:rPr>
+        <w:t xml:space="preserve">. Quando o jogador conseguir derrotar </w:t>
+      </w:r>
+      <w:r>
+        <w:rPr>
+          <w:sz w:val="28"/>
+          <w:lang w:val="pt-BR"/>
+        </w:rPr>
+        <w:t xml:space="preserve">um inimigo, ganhará certa quantia de pontos, que varia de acordo com o inimigo. Ao derrotar </w:t>
+      </w:r>
+      <w:r>
+        <w:rPr>
+          <w:sz w:val="28"/>
+          <w:lang w:val="pt-BR"/>
+        </w:rPr>
+        <w:t xml:space="preserve">todos os inimigos do estágio, haverá outro estagio e assim sucessivamente, até chegar </w:t>
+      </w:r>
+      <w:r>
+        <w:rPr>
+          <w:sz w:val="28"/>
+          <w:lang w:val="pt-BR"/>
+        </w:rPr>
+        <w:t>ao</w:t>
+      </w:r>
+      <w:r>
+        <w:rPr>
+          <w:sz w:val="28"/>
+          <w:lang w:val="pt-BR"/>
+        </w:rPr>
+        <w:t xml:space="preserve"> chefe de fase. Quanto mai</w:t>
+      </w:r>
+      <w:r>
+        <w:rPr>
+          <w:sz w:val="28"/>
+          <w:lang w:val="pt-BR"/>
+        </w:rPr>
+        <w:t>s perto de completar a fase</w:t>
+      </w:r>
+      <w:r>
+        <w:rPr>
+          <w:sz w:val="28"/>
+          <w:lang w:val="pt-BR"/>
+        </w:rPr>
+        <w:t xml:space="preserve">, </w:t>
+      </w:r>
+      <w:r>
+        <w:rPr>
+          <w:sz w:val="28"/>
+          <w:lang w:val="pt-BR"/>
+        </w:rPr>
+        <w:t>maior será o desafio para o jogador conseguir termina-la.</w:t>
+      </w:r>
+    </w:p>
+    <w:p>
+      <w:pPr>
+        <w:pStyle w:val="PargrafodaLista"/>
+        <w:tabs>
+          <w:tab w:val="left" w:pos="7672"/>
+        </w:tabs>
+        <w:ind w:left="0" w:firstLine="360"/>
+        <w:rPr>
+          <w:sz w:val="28"/>
+          <w:lang w:val="pt-BR"/>
+        </w:rPr>
+      </w:pPr>
+      <w:r>
+        <w:rPr>
+          <w:sz w:val="28"/>
+          <w:lang w:val="pt-BR"/>
+        </w:rPr>
+        <w:t>Caso consiga derrotar o chefe de fase com sucesso, ele irá à outra fase e ganhará uma nova arma para ser usada na fase que irá vir.</w:t>
+      </w:r>
+    </w:p>
+    <w:p>
+      <w:pPr>
+        <w:pStyle w:val="PargrafodaLista"/>
+        <w:tabs>
+          <w:tab w:val="left" w:pos="7672"/>
+        </w:tabs>
+        <w:ind w:left="0" w:firstLine="360"/>
+        <w:rPr>
+          <w:sz w:val="28"/>
+          <w:lang w:val="pt-BR"/>
+        </w:rPr>
+      </w:pPr>
+      <w:r>
+        <w:rPr>
+          <w:sz w:val="28"/>
+          <w:lang w:val="pt-BR"/>
+        </w:rPr>
         <w:lastRenderedPageBreak/>
-        <w:t>Gameplay</w:t>
-      </w:r>
-      <w:bookmarkEnd w:id="2"/>
+        <w:t xml:space="preserve">Assim que o jogo iniciar, o jogador terá cem de sangue e três de vida. Ao entrar em combate com inimigos, caso algum desses inimigos consiga acertar o personagem, ele perderá certa quantia de sangue (varia de acordo com os inimigos), e ao chegar a zero de sangue ele ressuscitara no estagio atual com cem de sangue e uma vida a menos. Caso o número de vidas chegue a zero em algum momento do jogo,  ele irá para a tela de recorde, e então, caso a pontuação dele seja maior que alguma do ranking ele digitará seu nome para salvar na tela de recordes. </w:t>
+      </w:r>
     </w:p>
     <w:p>
       <w:pPr>
@@ -1613,324 +1813,6 @@
           <w:lang w:val="pt-BR"/>
         </w:rPr>
       </w:pPr>
-    </w:p>
-    <w:p>
-      <w:pPr>
-        <w:pStyle w:val="PargrafodaLista"/>
-        <w:tabs>
-          <w:tab w:val="left" w:pos="7672"/>
-        </w:tabs>
-        <w:ind w:left="0" w:firstLine="360"/>
-        <w:rPr>
-          <w:sz w:val="24"/>
-          <w:lang w:val="pt-BR"/>
-        </w:rPr>
-      </w:pPr>
-      <w:r>
-        <w:rPr>
-          <w:sz w:val="24"/>
-          <w:lang w:val="pt-BR"/>
-        </w:rPr>
-        <w:t>- Descrição da mecânica do jogo;</w:t>
-      </w:r>
-    </w:p>
-    <w:p>
-      <w:pPr>
-        <w:pStyle w:val="PargrafodaLista"/>
-        <w:tabs>
-          <w:tab w:val="left" w:pos="7672"/>
-        </w:tabs>
-        <w:ind w:left="0" w:firstLine="360"/>
-        <w:rPr>
-          <w:sz w:val="24"/>
-          <w:lang w:val="pt-BR"/>
-        </w:rPr>
-      </w:pPr>
-    </w:p>
-    <w:p>
-      <w:pPr>
-        <w:pStyle w:val="PargrafodaLista"/>
-        <w:tabs>
-          <w:tab w:val="left" w:pos="7672"/>
-        </w:tabs>
-        <w:ind w:left="0" w:firstLine="360"/>
-        <w:rPr>
-          <w:sz w:val="24"/>
-          <w:lang w:val="pt-BR"/>
-        </w:rPr>
-      </w:pPr>
-      <w:r>
-        <w:rPr>
-          <w:sz w:val="24"/>
-          <w:lang w:val="pt-BR"/>
-        </w:rPr>
-        <w:t xml:space="preserve">- Quais são os desafios encontrados pelo jogador e quais os métodos usados para superá-los? </w:t>
-      </w:r>
-    </w:p>
-    <w:p>
-      <w:pPr>
-        <w:pStyle w:val="PargrafodaLista"/>
-        <w:tabs>
-          <w:tab w:val="left" w:pos="7672"/>
-        </w:tabs>
-        <w:ind w:left="0" w:firstLine="360"/>
-        <w:rPr>
-          <w:sz w:val="24"/>
-          <w:lang w:val="pt-BR"/>
-        </w:rPr>
-      </w:pPr>
-    </w:p>
-    <w:p>
-      <w:pPr>
-        <w:pStyle w:val="PargrafodaLista"/>
-        <w:tabs>
-          <w:tab w:val="left" w:pos="7672"/>
-        </w:tabs>
-        <w:ind w:left="0" w:firstLine="360"/>
-        <w:rPr>
-          <w:sz w:val="24"/>
-          <w:lang w:val="pt-BR"/>
-        </w:rPr>
-      </w:pPr>
-      <w:r>
-        <w:rPr>
-          <w:sz w:val="24"/>
-          <w:lang w:val="pt-BR"/>
-        </w:rPr>
-        <w:t>- Como o jogador avança no jogo e como os desafios ficam mais difíceis?</w:t>
-      </w:r>
-    </w:p>
-    <w:p>
-      <w:pPr>
-        <w:pStyle w:val="PargrafodaLista"/>
-        <w:tabs>
-          <w:tab w:val="left" w:pos="7672"/>
-        </w:tabs>
-        <w:ind w:left="0" w:firstLine="360"/>
-        <w:rPr>
-          <w:sz w:val="24"/>
-          <w:lang w:val="pt-BR"/>
-        </w:rPr>
-      </w:pPr>
-    </w:p>
-    <w:p>
-      <w:pPr>
-        <w:pStyle w:val="PargrafodaLista"/>
-        <w:tabs>
-          <w:tab w:val="left" w:pos="7672"/>
-        </w:tabs>
-        <w:ind w:left="0" w:firstLine="360"/>
-        <w:rPr>
-          <w:sz w:val="24"/>
-          <w:lang w:val="pt-BR"/>
-        </w:rPr>
-      </w:pPr>
-      <w:r>
-        <w:rPr>
-          <w:sz w:val="24"/>
-          <w:lang w:val="pt-BR"/>
-        </w:rPr>
-        <w:t xml:space="preserve">- </w:t>
-      </w:r>
-      <w:r>
-        <w:rPr>
-          <w:sz w:val="24"/>
-          <w:lang w:val="pt-BR"/>
-        </w:rPr>
-        <w:t>Como o gameplay está relacionad</w:t>
-      </w:r>
-      <w:r>
-        <w:rPr>
-          <w:sz w:val="24"/>
-          <w:lang w:val="pt-BR"/>
-        </w:rPr>
-        <w:t>o</w:t>
-      </w:r>
-      <w:r>
-        <w:rPr>
-          <w:sz w:val="24"/>
-          <w:lang w:val="pt-BR"/>
-        </w:rPr>
-        <w:t xml:space="preserve"> com a história? O jogador deve resolver quebra-cabeças para avançar na história? Ou deve vencer chefões para progredir?</w:t>
-      </w:r>
-    </w:p>
-    <w:p>
-      <w:pPr>
-        <w:pStyle w:val="PargrafodaLista"/>
-        <w:tabs>
-          <w:tab w:val="left" w:pos="7672"/>
-        </w:tabs>
-        <w:ind w:left="0" w:firstLine="360"/>
-        <w:rPr>
-          <w:sz w:val="24"/>
-          <w:lang w:val="pt-BR"/>
-        </w:rPr>
-      </w:pPr>
-    </w:p>
-    <w:p>
-      <w:pPr>
-        <w:pStyle w:val="PargrafodaLista"/>
-        <w:tabs>
-          <w:tab w:val="left" w:pos="7672"/>
-        </w:tabs>
-        <w:ind w:left="0" w:firstLine="360"/>
-        <w:rPr>
-          <w:sz w:val="24"/>
-          <w:lang w:val="pt-BR"/>
-        </w:rPr>
-      </w:pPr>
-      <w:r>
-        <w:rPr>
-          <w:sz w:val="24"/>
-          <w:lang w:val="pt-BR"/>
-        </w:rPr>
-        <w:t xml:space="preserve">- </w:t>
-      </w:r>
-      <w:r>
-        <w:rPr>
-          <w:sz w:val="24"/>
-          <w:lang w:val="pt-BR"/>
-        </w:rPr>
-        <w:t>Como funciona o sistema de recompensas? Pontos, dinheiro, experiência, itens colecionáveis</w:t>
-      </w:r>
-      <w:r>
-        <w:rPr>
-          <w:sz w:val="24"/>
-          <w:lang w:val="pt-BR"/>
-        </w:rPr>
-        <w:t>, armas, poderes? Quais</w:t>
-      </w:r>
-      <w:r>
-        <w:rPr>
-          <w:sz w:val="24"/>
-          <w:lang w:val="pt-BR"/>
-        </w:rPr>
-        <w:t xml:space="preserve"> o</w:t>
-      </w:r>
-      <w:r>
-        <w:rPr>
-          <w:sz w:val="24"/>
-          <w:lang w:val="pt-BR"/>
-        </w:rPr>
-        <w:t>s</w:t>
-      </w:r>
-      <w:r>
-        <w:rPr>
-          <w:sz w:val="24"/>
-          <w:lang w:val="pt-BR"/>
-        </w:rPr>
-        <w:t xml:space="preserve"> benefício</w:t>
-      </w:r>
-      <w:r>
-        <w:rPr>
-          <w:sz w:val="24"/>
-          <w:lang w:val="pt-BR"/>
-        </w:rPr>
-        <w:t>s</w:t>
-      </w:r>
-      <w:r>
-        <w:rPr>
-          <w:sz w:val="24"/>
-          <w:lang w:val="pt-BR"/>
-        </w:rPr>
-        <w:t xml:space="preserve"> que o jogador tem com cada um desses itens?</w:t>
-      </w:r>
-    </w:p>
-    <w:p>
-      <w:pPr>
-        <w:pStyle w:val="PargrafodaLista"/>
-        <w:tabs>
-          <w:tab w:val="left" w:pos="7672"/>
-        </w:tabs>
-        <w:ind w:left="0" w:firstLine="360"/>
-        <w:rPr>
-          <w:sz w:val="24"/>
-          <w:lang w:val="pt-BR"/>
-        </w:rPr>
-      </w:pPr>
-    </w:p>
-    <w:p>
-      <w:pPr>
-        <w:pStyle w:val="PargrafodaLista"/>
-        <w:tabs>
-          <w:tab w:val="left" w:pos="7672"/>
-        </w:tabs>
-        <w:ind w:left="0" w:firstLine="360"/>
-        <w:rPr>
-          <w:sz w:val="24"/>
-          <w:lang w:val="pt-BR"/>
-        </w:rPr>
-      </w:pPr>
-      <w:r>
-        <w:rPr>
-          <w:sz w:val="24"/>
-          <w:lang w:val="pt-BR"/>
-        </w:rPr>
-        <w:t xml:space="preserve">- </w:t>
-      </w:r>
-      <w:r>
-        <w:rPr>
-          <w:sz w:val="24"/>
-          <w:lang w:val="pt-BR"/>
-        </w:rPr>
-        <w:t>Qual é a condição de vitória? Salvar o universo? Matar todos os inimigos? Coletar 100 estrelas? Todas as alternativas acima?</w:t>
-      </w:r>
-    </w:p>
-    <w:p>
-      <w:pPr>
-        <w:pStyle w:val="PargrafodaLista"/>
-        <w:tabs>
-          <w:tab w:val="left" w:pos="7672"/>
-        </w:tabs>
-        <w:ind w:left="0" w:firstLine="360"/>
-        <w:rPr>
-          <w:sz w:val="24"/>
-          <w:lang w:val="pt-BR"/>
-        </w:rPr>
-      </w:pPr>
-    </w:p>
-    <w:p>
-      <w:pPr>
-        <w:pStyle w:val="PargrafodaLista"/>
-        <w:tabs>
-          <w:tab w:val="left" w:pos="7672"/>
-        </w:tabs>
-        <w:ind w:left="0" w:firstLine="360"/>
-        <w:rPr>
-          <w:sz w:val="24"/>
-          <w:lang w:val="pt-BR"/>
-        </w:rPr>
-      </w:pPr>
-      <w:r>
-        <w:rPr>
-          <w:sz w:val="24"/>
-          <w:lang w:val="pt-BR"/>
-        </w:rPr>
-        <w:t xml:space="preserve">- </w:t>
-      </w:r>
-      <w:r>
-        <w:rPr>
-          <w:sz w:val="24"/>
-          <w:lang w:val="pt-BR"/>
-        </w:rPr>
-        <w:t>Qual é a condição de derrota? Perder 3 vidas? Ficar sem energia?</w:t>
-      </w:r>
-    </w:p>
-    <w:p>
-      <w:pPr>
-        <w:ind w:firstLine="360"/>
-        <w:rPr>
-          <w:sz w:val="28"/>
-          <w:lang w:val="pt-BR"/>
-        </w:rPr>
-      </w:pPr>
-      <w:r>
-        <w:rPr>
-          <w:sz w:val="28"/>
-          <w:lang w:val="pt-BR"/>
-        </w:rPr>
-        <w:br w:type="page"/>
-      </w:r>
     </w:p>
     <w:p>
       <w:pPr>
@@ -1949,17 +1831,16 @@
           <w:lang w:val="pt-BR"/>
         </w:rPr>
       </w:pPr>
-      <w:bookmarkStart w:id="3" w:name="_Toc412736934"/>
+      <w:bookmarkStart w:id="2" w:name="_Toc412736934"/>
       <w:r>
         <w:rPr>
           <w:b/>
           <w:sz w:val="40"/>
           <w:lang w:val="pt-BR"/>
         </w:rPr>
-        <w:lastRenderedPageBreak/>
         <w:t>Personagens</w:t>
       </w:r>
-      <w:bookmarkEnd w:id="3"/>
+      <w:bookmarkEnd w:id="2"/>
     </w:p>
     <w:p>
       <w:pPr>
@@ -2287,7 +2168,7 @@
           <w:lang w:val="pt-BR"/>
         </w:rPr>
       </w:pPr>
-      <w:bookmarkStart w:id="4" w:name="_Toc412736935"/>
+      <w:bookmarkStart w:id="3" w:name="_Toc412736935"/>
       <w:r>
         <w:rPr>
           <w:b/>
@@ -2297,7 +2178,7 @@
         <w:lastRenderedPageBreak/>
         <w:t>Controles</w:t>
       </w:r>
-      <w:bookmarkEnd w:id="4"/>
+      <w:bookmarkEnd w:id="3"/>
     </w:p>
     <w:p>
       <w:pPr>
@@ -2418,7 +2299,7 @@
           <w:lang w:val="pt-BR"/>
         </w:rPr>
       </w:pPr>
-      <w:bookmarkStart w:id="5" w:name="_Toc412736936"/>
+      <w:bookmarkStart w:id="4" w:name="_Toc412736936"/>
       <w:r>
         <w:rPr>
           <w:b/>
@@ -2428,7 +2309,7 @@
         <w:lastRenderedPageBreak/>
         <w:t>Câmera</w:t>
       </w:r>
-      <w:bookmarkEnd w:id="5"/>
+      <w:bookmarkEnd w:id="4"/>
     </w:p>
     <w:p>
       <w:pPr>
@@ -2535,7 +2416,7 @@
           <w:lang w:val="pt-BR"/>
         </w:rPr>
       </w:pPr>
-      <w:bookmarkStart w:id="6" w:name="_Toc412736937"/>
+      <w:bookmarkStart w:id="5" w:name="_Toc412736937"/>
       <w:r>
         <w:rPr>
           <w:b/>
@@ -2545,7 +2426,7 @@
         <w:lastRenderedPageBreak/>
         <w:t>Universo do Jogo</w:t>
       </w:r>
-      <w:bookmarkEnd w:id="6"/>
+      <w:bookmarkEnd w:id="5"/>
     </w:p>
     <w:p>
       <w:pPr>
@@ -2834,7 +2715,7 @@
           <w:lang w:val="pt-BR"/>
         </w:rPr>
       </w:pPr>
-      <w:bookmarkStart w:id="7" w:name="_Toc412736938"/>
+      <w:bookmarkStart w:id="6" w:name="_Toc412736938"/>
       <w:r>
         <w:rPr>
           <w:b/>
@@ -2844,7 +2725,7 @@
         <w:lastRenderedPageBreak/>
         <w:t>Inimigos</w:t>
       </w:r>
-      <w:bookmarkEnd w:id="7"/>
+      <w:bookmarkEnd w:id="6"/>
     </w:p>
     <w:p>
       <w:pPr>
@@ -3119,7 +3000,7 @@
           <w:lang w:val="pt-BR"/>
         </w:rPr>
       </w:pPr>
-      <w:bookmarkStart w:id="8" w:name="_Toc412736939"/>
+      <w:bookmarkStart w:id="7" w:name="_Toc412736939"/>
       <w:r>
         <w:rPr>
           <w:b/>
@@ -3129,7 +3010,7 @@
         <w:lastRenderedPageBreak/>
         <w:t>Interface</w:t>
       </w:r>
-      <w:bookmarkEnd w:id="8"/>
+      <w:bookmarkEnd w:id="7"/>
     </w:p>
     <w:p>
       <w:pPr>
@@ -3336,7 +3217,7 @@
           <w:lang w:val="pt-BR"/>
         </w:rPr>
       </w:pPr>
-      <w:bookmarkStart w:id="9" w:name="_Toc412736940"/>
+      <w:bookmarkStart w:id="8" w:name="_Toc412736940"/>
       <w:r>
         <w:rPr>
           <w:b/>
@@ -3345,7 +3226,7 @@
         </w:rPr>
         <w:t>Cutscenes</w:t>
       </w:r>
-      <w:bookmarkEnd w:id="9"/>
+      <w:bookmarkEnd w:id="8"/>
     </w:p>
     <w:p>
       <w:pPr>
@@ -3542,7 +3423,7 @@
           <w:lang w:val="pt-BR"/>
         </w:rPr>
       </w:pPr>
-      <w:bookmarkStart w:id="10" w:name="_Toc412736941"/>
+      <w:bookmarkStart w:id="9" w:name="_Toc412736941"/>
       <w:r>
         <w:rPr>
           <w:b/>
@@ -3552,25 +3433,13 @@
         <w:lastRenderedPageBreak/>
         <w:t>Cronograma</w:t>
       </w:r>
-      <w:bookmarkEnd w:id="10"/>
-    </w:p>
-    <w:p>
-      <w:pPr>
-        <w:pStyle w:val="PargrafodaLista"/>
-        <w:tabs>
-          <w:tab w:val="left" w:pos="7672"/>
-        </w:tabs>
-        <w:ind w:left="360"/>
-        <w:rPr>
-          <w:sz w:val="28"/>
-          <w:lang w:val="pt-BR"/>
-        </w:rPr>
-      </w:pPr>
-    </w:p>
-    <w:p>
-      <w:pPr>
-        <w:pStyle w:val="PargrafodaLista"/>
-        <w:tabs>
+      <w:bookmarkEnd w:id="9"/>
+    </w:p>
+    <w:p>
+      <w:pPr>
+        <w:pStyle w:val="PargrafodaLista"/>
+        <w:tabs>
+          <w:tab w:val="left" w:pos="6943"/>
           <w:tab w:val="left" w:pos="7672"/>
         </w:tabs>
         <w:ind w:left="0" w:firstLine="360"/>
@@ -3579,82 +3448,6 @@
           <w:lang w:val="pt-BR"/>
         </w:rPr>
       </w:pPr>
-      <w:r>
-        <w:rPr>
-          <w:sz w:val="24"/>
-          <w:lang w:val="pt-BR"/>
-        </w:rPr>
-        <w:t xml:space="preserve">- </w:t>
-      </w:r>
-      <w:r>
-        <w:rPr>
-          <w:sz w:val="24"/>
-          <w:lang w:val="pt-BR"/>
-        </w:rPr>
-        <w:t>Descrição detalhada do cronograma de desenvolvimento;</w:t>
-      </w:r>
-    </w:p>
-    <w:p>
-      <w:pPr>
-        <w:pStyle w:val="PargrafodaLista"/>
-        <w:tabs>
-          <w:tab w:val="left" w:pos="7672"/>
-        </w:tabs>
-        <w:ind w:left="0" w:firstLine="360"/>
-        <w:rPr>
-          <w:sz w:val="24"/>
-          <w:lang w:val="pt-BR"/>
-        </w:rPr>
-      </w:pPr>
-    </w:p>
-    <w:p>
-      <w:pPr>
-        <w:pStyle w:val="PargrafodaLista"/>
-        <w:tabs>
-          <w:tab w:val="left" w:pos="6943"/>
-          <w:tab w:val="left" w:pos="7672"/>
-        </w:tabs>
-        <w:ind w:left="0" w:firstLine="360"/>
-        <w:rPr>
-          <w:sz w:val="24"/>
-          <w:lang w:val="pt-BR"/>
-        </w:rPr>
-      </w:pPr>
-      <w:r>
-        <w:rPr>
-          <w:sz w:val="24"/>
-          <w:lang w:val="pt-BR"/>
-        </w:rPr>
-        <w:t xml:space="preserve">- Modelo de </w:t>
-      </w:r>
-      <w:r>
-        <w:rPr>
-          <w:sz w:val="24"/>
-          <w:lang w:val="pt-BR"/>
-        </w:rPr>
-        <w:t xml:space="preserve">cronograma: </w:t>
-      </w:r>
-      <w:r>
-        <w:rPr>
-          <w:sz w:val="24"/>
-          <w:lang w:val="pt-BR"/>
-        </w:rPr>
-        <w:softHyphen/>
-      </w:r>
-      <w:r>
-        <w:rPr>
-          <w:sz w:val="24"/>
-          <w:lang w:val="pt-BR"/>
-        </w:rPr>
-        <w:softHyphen/>
-      </w:r>
-      <w:r>
-        <w:rPr>
-          <w:sz w:val="24"/>
-          <w:lang w:val="pt-BR"/>
-        </w:rPr>
-        <w:softHyphen/>
-      </w:r>
     </w:p>
     <w:tbl>
       <w:tblPr>
@@ -4437,7 +4230,10 @@
           </w:tcPr>
           <w:p>
             <w:r>
-              <w:t>Desenvolver o sistema de pegar arma e atirar</w:t>
+              <w:t xml:space="preserve">Desenvolver o sistema de </w:t>
+            </w:r>
+            <w:r>
+              <w:t>ataque do personagem</w:t>
             </w:r>
           </w:p>
         </w:tc>
@@ -5023,7 +4819,7 @@
           </w:tcPr>
           <w:p>
             <w:r>
-              <w:t>Desenvolver o sistema de menu</w:t>
+              <w:t>Desenvolver o sistema de respaw dos inimigos</w:t>
             </w:r>
           </w:p>
         </w:tc>
@@ -5215,10 +5011,7 @@
           </w:tcPr>
           <w:p>
             <w:r>
-              <w:t>Desenvolver sistema de mapas, fases e checkpoint</w:t>
-            </w:r>
-            <w:r>
-              <w:t>s</w:t>
+              <w:t>Desenvolver sistema de fases, estágios e interações com o mapa</w:t>
             </w:r>
           </w:p>
         </w:tc>
@@ -5286,6 +5079,7 @@
         <w:tc>
           <w:tcPr>
             <w:tcW w:w="438" w:type="dxa"/>
+            <w:shd w:val="clear" w:color="auto" w:fill="FFFFFF" w:themeFill="background1"/>
           </w:tcPr>
           <w:p>
             <w:pPr>
@@ -5307,6 +5101,7 @@
         <w:tc>
           <w:tcPr>
             <w:tcW w:w="425" w:type="dxa"/>
+            <w:shd w:val="clear" w:color="auto" w:fill="A6A6A6" w:themeFill="background1" w:themeFillShade="A6"/>
           </w:tcPr>
           <w:p>
             <w:pPr>
@@ -5317,6 +5112,200 @@
         <w:tc>
           <w:tcPr>
             <w:tcW w:w="400" w:type="dxa"/>
+          </w:tcPr>
+          <w:p>
+            <w:pPr>
+              <w:jc w:val="center"/>
+            </w:pPr>
+          </w:p>
+        </w:tc>
+        <w:tc>
+          <w:tcPr>
+            <w:tcW w:w="348" w:type="dxa"/>
+          </w:tcPr>
+          <w:p>
+            <w:pPr>
+              <w:jc w:val="center"/>
+            </w:pPr>
+          </w:p>
+        </w:tc>
+        <w:tc>
+          <w:tcPr>
+            <w:tcW w:w="386" w:type="dxa"/>
+          </w:tcPr>
+          <w:p>
+            <w:pPr>
+              <w:jc w:val="center"/>
+            </w:pPr>
+          </w:p>
+        </w:tc>
+        <w:tc>
+          <w:tcPr>
+            <w:tcW w:w="292" w:type="dxa"/>
+          </w:tcPr>
+          <w:p>
+            <w:pPr>
+              <w:jc w:val="center"/>
+            </w:pPr>
+          </w:p>
+        </w:tc>
+        <w:tc>
+          <w:tcPr>
+            <w:tcW w:w="348" w:type="dxa"/>
+          </w:tcPr>
+          <w:p>
+            <w:pPr>
+              <w:jc w:val="center"/>
+            </w:pPr>
+          </w:p>
+        </w:tc>
+        <w:tc>
+          <w:tcPr>
+            <w:tcW w:w="377" w:type="dxa"/>
+          </w:tcPr>
+          <w:p>
+            <w:pPr>
+              <w:jc w:val="center"/>
+            </w:pPr>
+          </w:p>
+        </w:tc>
+        <w:tc>
+          <w:tcPr>
+            <w:tcW w:w="348" w:type="dxa"/>
+          </w:tcPr>
+          <w:p>
+            <w:pPr>
+              <w:jc w:val="center"/>
+            </w:pPr>
+          </w:p>
+        </w:tc>
+        <w:tc>
+          <w:tcPr>
+            <w:tcW w:w="1197" w:type="dxa"/>
+            <w:gridSpan w:val="2"/>
+            <w:vAlign w:val="center"/>
+          </w:tcPr>
+          <w:p>
+            <w:pPr>
+              <w:jc w:val="center"/>
+            </w:pPr>
+            <w:r>
+              <w:t>Planejado</w:t>
+            </w:r>
+          </w:p>
+        </w:tc>
+      </w:tr>
+      <w:tr>
+        <w:trPr>
+          <w:trHeight w:val="288"/>
+        </w:trPr>
+        <w:tc>
+          <w:tcPr>
+            <w:tcW w:w="2427" w:type="dxa"/>
+          </w:tcPr>
+          <w:p>
+            <w:r>
+              <w:t>Desenvolver o sistema de menu</w:t>
+            </w:r>
+          </w:p>
+        </w:tc>
+        <w:tc>
+          <w:tcPr>
+            <w:tcW w:w="328" w:type="dxa"/>
+          </w:tcPr>
+          <w:p>
+            <w:pPr>
+              <w:jc w:val="center"/>
+            </w:pPr>
+          </w:p>
+        </w:tc>
+        <w:tc>
+          <w:tcPr>
+            <w:tcW w:w="348" w:type="dxa"/>
+          </w:tcPr>
+          <w:p>
+            <w:pPr>
+              <w:jc w:val="center"/>
+            </w:pPr>
+          </w:p>
+        </w:tc>
+        <w:tc>
+          <w:tcPr>
+            <w:tcW w:w="350" w:type="dxa"/>
+          </w:tcPr>
+          <w:p>
+            <w:pPr>
+              <w:jc w:val="center"/>
+            </w:pPr>
+          </w:p>
+        </w:tc>
+        <w:tc>
+          <w:tcPr>
+            <w:tcW w:w="352" w:type="dxa"/>
+          </w:tcPr>
+          <w:p>
+            <w:pPr>
+              <w:jc w:val="center"/>
+            </w:pPr>
+          </w:p>
+        </w:tc>
+        <w:tc>
+          <w:tcPr>
+            <w:tcW w:w="347" w:type="dxa"/>
+          </w:tcPr>
+          <w:p>
+            <w:pPr>
+              <w:jc w:val="center"/>
+            </w:pPr>
+          </w:p>
+        </w:tc>
+        <w:tc>
+          <w:tcPr>
+            <w:tcW w:w="348" w:type="dxa"/>
+            <w:shd w:val="clear" w:color="auto" w:fill="FFFFFF" w:themeFill="background1"/>
+          </w:tcPr>
+          <w:p>
+            <w:pPr>
+              <w:jc w:val="center"/>
+            </w:pPr>
+          </w:p>
+        </w:tc>
+        <w:tc>
+          <w:tcPr>
+            <w:tcW w:w="438" w:type="dxa"/>
+          </w:tcPr>
+          <w:p>
+            <w:pPr>
+              <w:jc w:val="center"/>
+            </w:pPr>
+          </w:p>
+        </w:tc>
+        <w:tc>
+          <w:tcPr>
+            <w:tcW w:w="415" w:type="dxa"/>
+            <w:shd w:val="clear" w:color="auto" w:fill="FFFFFF" w:themeFill="background1"/>
+          </w:tcPr>
+          <w:p>
+            <w:pPr>
+              <w:jc w:val="center"/>
+            </w:pPr>
+          </w:p>
+        </w:tc>
+        <w:tc>
+          <w:tcPr>
+            <w:tcW w:w="425" w:type="dxa"/>
+            <w:shd w:val="clear" w:color="auto" w:fill="FFFFFF" w:themeFill="background1"/>
+          </w:tcPr>
+          <w:p>
+            <w:pPr>
+              <w:jc w:val="center"/>
+            </w:pPr>
+          </w:p>
+        </w:tc>
+        <w:tc>
+          <w:tcPr>
+            <w:tcW w:w="400" w:type="dxa"/>
+            <w:shd w:val="clear" w:color="auto" w:fill="A6A6A6" w:themeFill="background1" w:themeFillShade="A6"/>
           </w:tcPr>
           <w:p>
             <w:pPr>
@@ -5466,19 +5455,20 @@
         <w:tc>
           <w:tcPr>
             <w:tcW w:w="425" w:type="dxa"/>
+            <w:shd w:val="clear" w:color="auto" w:fill="FFFFFF" w:themeFill="background1"/>
+          </w:tcPr>
+          <w:p/>
+        </w:tc>
+        <w:tc>
+          <w:tcPr>
+            <w:tcW w:w="400" w:type="dxa"/>
+          </w:tcPr>
+          <w:p/>
+        </w:tc>
+        <w:tc>
+          <w:tcPr>
+            <w:tcW w:w="348" w:type="dxa"/>
             <w:shd w:val="clear" w:color="auto" w:fill="A6A6A6" w:themeFill="background1" w:themeFillShade="A6"/>
-          </w:tcPr>
-          <w:p/>
-        </w:tc>
-        <w:tc>
-          <w:tcPr>
-            <w:tcW w:w="400" w:type="dxa"/>
-          </w:tcPr>
-          <w:p/>
-        </w:tc>
-        <w:tc>
-          <w:tcPr>
-            <w:tcW w:w="348" w:type="dxa"/>
           </w:tcPr>
           <w:p/>
         </w:tc>
@@ -5600,19 +5590,21 @@
         <w:tc>
           <w:tcPr>
             <w:tcW w:w="400" w:type="dxa"/>
+            <w:shd w:val="clear" w:color="auto" w:fill="FFFFFF" w:themeFill="background1"/>
+          </w:tcPr>
+          <w:p/>
+        </w:tc>
+        <w:tc>
+          <w:tcPr>
+            <w:tcW w:w="348" w:type="dxa"/>
             <w:shd w:val="clear" w:color="auto" w:fill="A6A6A6" w:themeFill="background1" w:themeFillShade="A6"/>
           </w:tcPr>
           <w:p/>
         </w:tc>
         <w:tc>
           <w:tcPr>
-            <w:tcW w:w="348" w:type="dxa"/>
-          </w:tcPr>
-          <w:p/>
-        </w:tc>
-        <w:tc>
-          <w:tcPr>
             <w:tcW w:w="386" w:type="dxa"/>
+            <w:shd w:val="clear" w:color="auto" w:fill="A6A6A6" w:themeFill="background1" w:themeFillShade="A6"/>
           </w:tcPr>
           <w:p/>
         </w:tc>
@@ -5668,6 +5660,9 @@
             <w:r>
               <w:t>Consertar possíveis “bugs” que ocorrerem durante o desenvolvimento</w:t>
             </w:r>
+            <w:r>
+              <w:t xml:space="preserve"> e ajustar o jogo de acordo com os “feedbacks”</w:t>
+            </w:r>
           </w:p>
         </w:tc>
         <w:tc>
@@ -5734,14 +5729,14 @@
         <w:tc>
           <w:tcPr>
             <w:tcW w:w="348" w:type="dxa"/>
-            <w:shd w:val="clear" w:color="auto" w:fill="A6A6A6" w:themeFill="background1" w:themeFillShade="A6"/>
+            <w:shd w:val="clear" w:color="auto" w:fill="FFFFFF" w:themeFill="background1"/>
           </w:tcPr>
           <w:p/>
         </w:tc>
         <w:tc>
           <w:tcPr>
             <w:tcW w:w="386" w:type="dxa"/>
-            <w:shd w:val="clear" w:color="auto" w:fill="A6A6A6" w:themeFill="background1" w:themeFillShade="A6"/>
+            <w:shd w:val="clear" w:color="auto" w:fill="FFFFFF" w:themeFill="background1"/>
           </w:tcPr>
           <w:p/>
         </w:tc>
@@ -5755,12 +5750,14 @@
         <w:tc>
           <w:tcPr>
             <w:tcW w:w="348" w:type="dxa"/>
+            <w:shd w:val="clear" w:color="auto" w:fill="A6A6A6" w:themeFill="background1" w:themeFillShade="A6"/>
           </w:tcPr>
           <w:p/>
         </w:tc>
         <w:tc>
           <w:tcPr>
             <w:tcW w:w="377" w:type="dxa"/>
+            <w:shd w:val="clear" w:color="auto" w:fill="A6A6A6" w:themeFill="background1" w:themeFillShade="A6"/>
           </w:tcPr>
           <w:p/>
         </w:tc>
@@ -5768,7 +5765,10 @@
           <w:tcPr>
             <w:tcW w:w="348" w:type="dxa"/>
           </w:tcPr>
-          <w:p/>
+          <w:p>
+            <w:bookmarkStart w:id="10" w:name="_GoBack"/>
+            <w:bookmarkEnd w:id="10"/>
+          </w:p>
         </w:tc>
         <w:tc>
           <w:tcPr>
@@ -5848,7 +5848,8 @@
       </w:pPr>
     </w:p>
     <w:sectPr>
-      <w:footerReference w:type="default" r:id="rId9"/>
+      <w:headerReference w:type="default" r:id="rId9"/>
+      <w:footerReference w:type="default" r:id="rId10"/>
       <w:pgSz w:w="12240" w:h="15840"/>
       <w:pgMar w:top="1440" w:right="1440" w:bottom="1440" w:left="1440" w:header="708" w:footer="708" w:gutter="0"/>
       <w:cols w:space="708"/>
@@ -5978,6 +5979,24 @@
     </w:p>
   </w:footnote>
 </w:footnotes>
+</file>
+
+<file path=word/header1.xml><?xml version="1.0" encoding="utf-8"?>
+<w:hdr xmlns:wpc="http://schemas.microsoft.com/office/word/2010/wordprocessingCanvas" xmlns:mc="http://schemas.openxmlformats.org/markup-compatibility/2006" xmlns:o="urn:schemas-microsoft-com:office:office" xmlns:r="http://schemas.openxmlformats.org/officeDocument/2006/relationships" xmlns:m="http://schemas.openxmlformats.org/officeDocument/2006/math" xmlns:v="urn:schemas-microsoft-com:vml" xmlns:wp14="http://schemas.microsoft.com/office/word/2010/wordprocessingDrawing" xmlns:wp="http://schemas.openxmlformats.org/drawingml/2006/wordprocessingDrawing" xmlns:w10="urn:schemas-microsoft-com:office:word" xmlns:w="http://schemas.openxmlformats.org/wordprocessingml/2006/main" xmlns:w14="http://schemas.microsoft.com/office/word/2010/wordml" xmlns:wpg="http://schemas.microsoft.com/office/word/2010/wordprocessingGroup" xmlns:wpi="http://schemas.microsoft.com/office/word/2010/wordprocessingInk" xmlns:wne="http://schemas.microsoft.com/office/word/2006/wordml" xmlns:wps="http://schemas.microsoft.com/office/word/2010/wordprocessingShape" mc:Ignorable="w14 wp14">
+  <w:p>
+    <w:pPr>
+      <w:pStyle w:val="Cabealho"/>
+      <w:tabs>
+        <w:tab w:val="clear" w:pos="4252"/>
+        <w:tab w:val="clear" w:pos="8504"/>
+        <w:tab w:val="left" w:pos="2640"/>
+      </w:tabs>
+    </w:pPr>
+    <w:r>
+      <w:tab/>
+    </w:r>
+  </w:p>
+</w:hdr>
 </file>
 
 <file path=word/numbering.xml><?xml version="1.0" encoding="utf-8"?>
@@ -6260,7 +6279,6 @@
   <w:style w:type="character" w:default="1" w:styleId="Fontepargpadro">
     <w:name w:val="Default Paragraph Font"/>
     <w:uiPriority w:val="1"/>
-    <w:semiHidden/>
     <w:unhideWhenUsed/>
   </w:style>
   <w:style w:type="table" w:default="1" w:styleId="Tabelanormal">
@@ -6689,7 +6707,6 @@
   <w:style w:type="character" w:default="1" w:styleId="Fontepargpadro">
     <w:name w:val="Default Paragraph Font"/>
     <w:uiPriority w:val="1"/>
-    <w:semiHidden/>
     <w:unhideWhenUsed/>
   </w:style>
   <w:style w:type="table" w:default="1" w:styleId="Tabelanormal">
@@ -7222,7 +7239,7 @@
 </file>
 
 <file path=customXml/itemProps1.xml><?xml version="1.0" encoding="utf-8"?>
-<ds:datastoreItem xmlns:ds="http://schemas.openxmlformats.org/officeDocument/2006/customXml" ds:itemID="{08E5A6B8-00FF-4D5E-9EBA-87F68BC9FEF1}">
+<ds:datastoreItem xmlns:ds="http://schemas.openxmlformats.org/officeDocument/2006/customXml" ds:itemID="{53176A23-B8D2-4DFC-B889-882BF0E0E5A2}">
   <ds:schemaRefs>
     <ds:schemaRef ds:uri="http://schemas.openxmlformats.org/officeDocument/2006/bibliography"/>
   </ds:schemaRefs>

</xml_diff>